<commit_message>
se cambio la estrutura de la plantilla a descargar
</commit_message>
<xml_diff>
--- a/public/plantillasDoc/formato1.docx
+++ b/public/plantillasDoc/formato1.docx
@@ -1,10 +1,10 @@
 
 <file path=word/document.xml><?xml version="1.0" encoding="utf-8"?>
-<w:document xmlns:wpc="http://schemas.microsoft.com/office/word/2010/wordprocessingCanvas" xmlns:mc="http://schemas.openxmlformats.org/markup-compatibility/2006" xmlns:o="urn:schemas-microsoft-com:office:office" xmlns:r="http://schemas.openxmlformats.org/officeDocument/2006/relationships" xmlns:m="http://schemas.openxmlformats.org/officeDocument/2006/math" xmlns:v="urn:schemas-microsoft-com:vml" xmlns:wp14="http://schemas.microsoft.com/office/word/2010/wordprocessingDrawing" xmlns:wp="http://schemas.openxmlformats.org/drawingml/2006/wordprocessingDrawing" xmlns:w="http://schemas.openxmlformats.org/wordprocessingml/2006/main" xmlns:w14="http://schemas.microsoft.com/office/word/2010/wordml" xmlns:w10="urn:schemas-microsoft-com:office:word" xmlns:w15="http://schemas.microsoft.com/office/word/2012/wordml" xmlns:wpg="http://schemas.microsoft.com/office/word/2010/wordprocessingGroup" xmlns:wpi="http://schemas.microsoft.com/office/word/2010/wordprocessingInk" xmlns:wne="http://schemas.microsoft.com/office/word/2006/wordml" xmlns:wps="http://schemas.microsoft.com/office/word/2010/wordprocessingShape" xmlns:wpsCustomData="http://www.wps.cn/officeDocument/2013/wpsCustomData" mc:Ignorable="w14 w15 wp14">
+<w:document xmlns:wpc="http://schemas.microsoft.com/office/word/2010/wordprocessingCanvas" xmlns:cx="http://schemas.microsoft.com/office/drawing/2014/chartex" xmlns:mc="http://schemas.openxmlformats.org/markup-compatibility/2006" xmlns:o="urn:schemas-microsoft-com:office:office" xmlns:r="http://schemas.openxmlformats.org/officeDocument/2006/relationships" xmlns:m="http://schemas.openxmlformats.org/officeDocument/2006/math" xmlns:v="urn:schemas-microsoft-com:vml" xmlns:wp14="http://schemas.microsoft.com/office/word/2010/wordprocessingDrawing" xmlns:wp="http://schemas.openxmlformats.org/drawingml/2006/wordprocessingDrawing" xmlns:w10="urn:schemas-microsoft-com:office:word" xmlns:w="http://schemas.openxmlformats.org/wordprocessingml/2006/main" xmlns:w14="http://schemas.microsoft.com/office/word/2010/wordml" xmlns:w15="http://schemas.microsoft.com/office/word/2012/wordml" xmlns:w16se="http://schemas.microsoft.com/office/word/2015/wordml/symex" xmlns:wpg="http://schemas.microsoft.com/office/word/2010/wordprocessingGroup" xmlns:wpi="http://schemas.microsoft.com/office/word/2010/wordprocessingInk" xmlns:wne="http://schemas.microsoft.com/office/word/2006/wordml" xmlns:wps="http://schemas.microsoft.com/office/word/2010/wordprocessingShape" mc:Ignorable="w14 w15 w16se wp14">
   <w:body>
     <w:p>
       <w:pPr>
-        <w:pStyle w:val="2"/>
+        <w:pStyle w:val="Ttulo1"/>
         <w:spacing w:after="442" w:line="260" w:lineRule="auto"/>
         <w:ind w:left="18" w:right="2"/>
         <w:rPr>
@@ -14,7 +14,7 @@
     </w:p>
     <w:p>
       <w:pPr>
-        <w:pStyle w:val="2"/>
+        <w:pStyle w:val="Ttulo1"/>
         <w:spacing w:after="442" w:line="260" w:lineRule="auto"/>
         <w:ind w:left="18" w:right="2"/>
         <w:rPr>
@@ -22,6 +22,10 @@
         </w:rPr>
       </w:pPr>
       <w:r>
+        <w:rPr>
+          <w:noProof/>
+          <w:lang w:val="es-MX" w:eastAsia="es-MX"/>
+        </w:rPr>
         <mc:AlternateContent>
           <mc:Choice Requires="wps">
             <w:drawing>
@@ -63,7 +67,7 @@
                         <w:txbxContent>
                           <w:p>
                             <w:pPr>
-                              <w:pStyle w:val="2"/>
+                              <w:pStyle w:val="Ttulo1"/>
                               <w:spacing w:after="442" w:line="260" w:lineRule="auto"/>
                               <w:ind w:left="18" w:right="2"/>
                               <w:rPr>
@@ -99,7 +103,7 @@
               </wp:anchor>
             </w:drawing>
           </mc:Choice>
-          <mc:Fallback>
+          <mc:Fallback xmlns:wpsCustomData="http://www.wps.cn/officeDocument/2013/wpsCustomData">
             <w:pict>
               <v:shape id="Cuadro de texto 2" o:spid="_x0000_s1026" o:spt="202" type="#_x0000_t202" style="position:absolute;left:0pt;margin-left:25.6pt;margin-top:-18.75pt;height:50.25pt;width:410.1pt;z-index:-251656192;mso-width-relative:page;mso-height-relative:page;" fillcolor="#FCFCFC [3212]" filled="t" stroked="t" coordsize="21600,21600" o:gfxdata="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">
                 <v:fill on="t" focussize="0,0"/>
@@ -143,6 +147,10 @@
         </mc:AlternateContent>
       </w:r>
       <w:r>
+        <w:rPr>
+          <w:noProof/>
+          <w:lang w:val="es-MX" w:eastAsia="es-MX"/>
+        </w:rPr>
         <w:drawing>
           <wp:anchor distT="0" distB="0" distL="114300" distR="114300" simplePos="0" relativeHeight="251658240" behindDoc="1" locked="0" layoutInCell="1" allowOverlap="0">
             <wp:simplePos x="0" y="0"/>
@@ -165,7 +173,7 @@
                     <pic:cNvPicPr/>
                   </pic:nvPicPr>
                   <pic:blipFill>
-                    <a:blip r:embed="rId4"/>
+                    <a:blip r:embed="rId5"/>
                     <a:stretch>
                       <a:fillRect/>
                     </a:stretch>
@@ -189,10 +197,10 @@
     <w:p>
       <w:pPr>
         <w:pBdr>
-          <w:top w:val="single" w:color="000000" w:sz="14" w:space="0"/>
-          <w:left w:val="single" w:color="000000" w:sz="14" w:space="0"/>
-          <w:bottom w:val="single" w:color="000000" w:sz="14" w:space="0"/>
-          <w:right w:val="single" w:color="000000" w:sz="14" w:space="0"/>
+          <w:top w:val="single" w:sz="14" w:space="0" w:color="000000"/>
+          <w:left w:val="single" w:sz="14" w:space="0" w:color="000000"/>
+          <w:bottom w:val="single" w:sz="14" w:space="0" w:color="000000"/>
+          <w:right w:val="single" w:sz="14" w:space="0" w:color="000000"/>
         </w:pBdr>
         <w:spacing w:after="32"/>
         <w:ind w:left="9"/>
@@ -252,12 +260,6 @@
           <w:lang w:val="es-MX"/>
         </w:rPr>
         <w:tab/>
-      </w:r>
-      <w:r>
-        <w:rPr>
-          <w:sz w:val="21"/>
-          <w:lang w:val="es-MX"/>
-        </w:rPr>
         <w:t xml:space="preserve"> RECURSO: </w:t>
       </w:r>
     </w:p>
@@ -279,16 +281,15 @@
     </w:p>
     <w:tbl>
       <w:tblPr>
-        <w:tblStyle w:val="8"/>
+        <w:tblStyle w:val="TableGrid"/>
         <w:tblW w:w="8486" w:type="dxa"/>
         <w:tblInd w:w="-35" w:type="dxa"/>
         <w:tblLayout w:type="fixed"/>
         <w:tblCellMar>
-          <w:top w:w="0" w:type="dxa"/>
           <w:left w:w="32" w:type="dxa"/>
-          <w:bottom w:w="0" w:type="dxa"/>
           <w:right w:w="115" w:type="dxa"/>
         </w:tblCellMar>
+        <w:tblLook w:val="04A0" w:firstRow="1" w:lastRow="0" w:firstColumn="1" w:lastColumn="0" w:noHBand="0" w:noVBand="1"/>
       </w:tblPr>
       <w:tblGrid>
         <w:gridCol w:w="4849"/>
@@ -298,7 +299,7 @@
       </w:tblGrid>
       <w:tr>
         <w:trPr>
-          <w:trHeight w:val="240" w:hRule="atLeast"/>
+          <w:trHeight w:val="240"/>
         </w:trPr>
         <w:tc>
           <w:tcPr>
@@ -306,7 +307,7 @@
             <w:tcBorders>
               <w:top w:val="nil"/>
               <w:left w:val="nil"/>
-              <w:bottom w:val="single" w:color="000000" w:sz="14" w:space="0"/>
+              <w:bottom w:val="single" w:sz="14" w:space="0" w:color="000000"/>
               <w:right w:val="nil"/>
             </w:tcBorders>
           </w:tcPr>
@@ -334,7 +335,7 @@
             <w:tcBorders>
               <w:top w:val="nil"/>
               <w:left w:val="nil"/>
-              <w:bottom w:val="single" w:color="000000" w:sz="14" w:space="0"/>
+              <w:bottom w:val="single" w:sz="14" w:space="0" w:color="000000"/>
               <w:right w:val="nil"/>
             </w:tcBorders>
           </w:tcPr>
@@ -362,7 +363,7 @@
             <w:tcBorders>
               <w:top w:val="nil"/>
               <w:left w:val="nil"/>
-              <w:bottom w:val="single" w:color="000000" w:sz="14" w:space="0"/>
+              <w:bottom w:val="single" w:sz="14" w:space="0" w:color="000000"/>
               <w:right w:val="nil"/>
             </w:tcBorders>
           </w:tcPr>
@@ -390,7 +391,7 @@
             <w:tcBorders>
               <w:top w:val="nil"/>
               <w:left w:val="nil"/>
-              <w:bottom w:val="single" w:color="000000" w:sz="14" w:space="0"/>
+              <w:bottom w:val="single" w:sz="14" w:space="0" w:color="000000"/>
               <w:right w:val="nil"/>
             </w:tcBorders>
           </w:tcPr>
@@ -415,16 +416,16 @@
       </w:tr>
       <w:tr>
         <w:trPr>
-          <w:trHeight w:val="286" w:hRule="atLeast"/>
+          <w:trHeight w:val="286"/>
         </w:trPr>
         <w:tc>
           <w:tcPr>
             <w:tcW w:w="4849" w:type="dxa"/>
             <w:tcBorders>
-              <w:top w:val="single" w:color="000000" w:sz="14" w:space="0"/>
-              <w:left w:val="single" w:color="000000" w:sz="14" w:space="0"/>
-              <w:bottom w:val="single" w:color="000000" w:sz="14" w:space="0"/>
-              <w:right w:val="single" w:color="000000" w:sz="14" w:space="0"/>
+              <w:top w:val="single" w:sz="14" w:space="0" w:color="000000"/>
+              <w:left w:val="single" w:sz="14" w:space="0" w:color="000000"/>
+              <w:bottom w:val="single" w:sz="14" w:space="0" w:color="000000"/>
+              <w:right w:val="single" w:sz="14" w:space="0" w:color="000000"/>
             </w:tcBorders>
           </w:tcPr>
           <w:p>
@@ -441,10 +442,10 @@
           <w:tcPr>
             <w:tcW w:w="1212" w:type="dxa"/>
             <w:tcBorders>
-              <w:top w:val="single" w:color="000000" w:sz="14" w:space="0"/>
-              <w:left w:val="single" w:color="000000" w:sz="14" w:space="0"/>
-              <w:bottom w:val="single" w:color="000000" w:sz="14" w:space="0"/>
-              <w:right w:val="single" w:color="000000" w:sz="14" w:space="0"/>
+              <w:top w:val="single" w:sz="14" w:space="0" w:color="000000"/>
+              <w:left w:val="single" w:sz="14" w:space="0" w:color="000000"/>
+              <w:bottom w:val="single" w:sz="14" w:space="0" w:color="000000"/>
+              <w:right w:val="single" w:sz="14" w:space="0" w:color="000000"/>
             </w:tcBorders>
           </w:tcPr>
           <w:p>
@@ -458,7 +459,21 @@
               <w:rPr>
                 <w:lang w:val="es-MX"/>
               </w:rPr>
-              <w:t xml:space="preserve">    ${dia}</w:t>
+              <w:t xml:space="preserve">    ${</w:t>
+            </w:r>
+            <w:proofErr w:type="spellStart"/>
+            <w:r>
+              <w:rPr>
+                <w:lang w:val="es-MX"/>
+              </w:rPr>
+              <w:t>dia</w:t>
+            </w:r>
+            <w:proofErr w:type="spellEnd"/>
+            <w:r>
+              <w:rPr>
+                <w:lang w:val="es-MX"/>
+              </w:rPr>
+              <w:t>}</w:t>
             </w:r>
           </w:p>
         </w:tc>
@@ -466,10 +481,10 @@
           <w:tcPr>
             <w:tcW w:w="1213" w:type="dxa"/>
             <w:tcBorders>
-              <w:top w:val="single" w:color="000000" w:sz="14" w:space="0"/>
-              <w:left w:val="single" w:color="000000" w:sz="14" w:space="0"/>
-              <w:bottom w:val="single" w:color="000000" w:sz="14" w:space="0"/>
-              <w:right w:val="single" w:color="000000" w:sz="14" w:space="0"/>
+              <w:top w:val="single" w:sz="14" w:space="0" w:color="000000"/>
+              <w:left w:val="single" w:sz="14" w:space="0" w:color="000000"/>
+              <w:bottom w:val="single" w:sz="14" w:space="0" w:color="000000"/>
+              <w:right w:val="single" w:sz="14" w:space="0" w:color="000000"/>
             </w:tcBorders>
           </w:tcPr>
           <w:p>
@@ -491,10 +506,10 @@
           <w:tcPr>
             <w:tcW w:w="1212" w:type="dxa"/>
             <w:tcBorders>
-              <w:top w:val="single" w:color="000000" w:sz="14" w:space="0"/>
-              <w:left w:val="single" w:color="000000" w:sz="14" w:space="0"/>
-              <w:bottom w:val="single" w:color="000000" w:sz="14" w:space="0"/>
-              <w:right w:val="single" w:color="000000" w:sz="14" w:space="0"/>
+              <w:top w:val="single" w:sz="14" w:space="0" w:color="000000"/>
+              <w:left w:val="single" w:sz="14" w:space="0" w:color="000000"/>
+              <w:bottom w:val="single" w:sz="14" w:space="0" w:color="000000"/>
+              <w:right w:val="single" w:sz="14" w:space="0" w:color="000000"/>
             </w:tcBorders>
           </w:tcPr>
           <w:p>
@@ -515,15 +530,15 @@
       </w:tr>
       <w:tr>
         <w:trPr>
-          <w:trHeight w:val="286" w:hRule="atLeast"/>
+          <w:trHeight w:val="286"/>
         </w:trPr>
         <w:tc>
           <w:tcPr>
             <w:tcW w:w="4849" w:type="dxa"/>
             <w:tcBorders>
-              <w:top w:val="single" w:color="000000" w:sz="14" w:space="0"/>
+              <w:top w:val="single" w:sz="14" w:space="0" w:color="000000"/>
               <w:left w:val="nil"/>
-              <w:bottom w:val="single" w:color="000000" w:sz="14" w:space="0"/>
+              <w:bottom w:val="single" w:sz="14" w:space="0" w:color="000000"/>
               <w:right w:val="nil"/>
             </w:tcBorders>
           </w:tcPr>
@@ -540,9 +555,9 @@
           <w:tcPr>
             <w:tcW w:w="1212" w:type="dxa"/>
             <w:tcBorders>
-              <w:top w:val="single" w:color="000000" w:sz="14" w:space="0"/>
+              <w:top w:val="single" w:sz="14" w:space="0" w:color="000000"/>
               <w:left w:val="nil"/>
-              <w:bottom w:val="single" w:color="000000" w:sz="14" w:space="0"/>
+              <w:bottom w:val="single" w:sz="14" w:space="0" w:color="000000"/>
               <w:right w:val="nil"/>
             </w:tcBorders>
           </w:tcPr>
@@ -559,9 +574,9 @@
           <w:tcPr>
             <w:tcW w:w="1213" w:type="dxa"/>
             <w:tcBorders>
-              <w:top w:val="single" w:color="000000" w:sz="14" w:space="0"/>
+              <w:top w:val="single" w:sz="14" w:space="0" w:color="000000"/>
               <w:left w:val="nil"/>
-              <w:bottom w:val="single" w:color="000000" w:sz="14" w:space="0"/>
+              <w:bottom w:val="single" w:sz="14" w:space="0" w:color="000000"/>
               <w:right w:val="nil"/>
             </w:tcBorders>
           </w:tcPr>
@@ -578,9 +593,9 @@
           <w:tcPr>
             <w:tcW w:w="1212" w:type="dxa"/>
             <w:tcBorders>
-              <w:top w:val="single" w:color="000000" w:sz="14" w:space="0"/>
+              <w:top w:val="single" w:sz="14" w:space="0" w:color="000000"/>
               <w:left w:val="nil"/>
-              <w:bottom w:val="single" w:color="000000" w:sz="14" w:space="0"/>
+              <w:bottom w:val="single" w:sz="14" w:space="0" w:color="000000"/>
               <w:right w:val="nil"/>
             </w:tcBorders>
           </w:tcPr>
@@ -596,16 +611,16 @@
       </w:tr>
       <w:tr>
         <w:trPr>
-          <w:trHeight w:val="286" w:hRule="atLeast"/>
+          <w:trHeight w:val="286"/>
         </w:trPr>
         <w:tc>
           <w:tcPr>
             <w:tcW w:w="4849" w:type="dxa"/>
             <w:tcBorders>
-              <w:top w:val="single" w:color="000000" w:sz="14" w:space="0"/>
-              <w:left w:val="single" w:color="000000" w:sz="14" w:space="0"/>
-              <w:bottom w:val="single" w:color="000000" w:sz="14" w:space="0"/>
-              <w:right w:val="single" w:color="000000" w:sz="14" w:space="0"/>
+              <w:top w:val="single" w:sz="14" w:space="0" w:color="000000"/>
+              <w:left w:val="single" w:sz="14" w:space="0" w:color="000000"/>
+              <w:bottom w:val="single" w:sz="14" w:space="0" w:color="000000"/>
+              <w:right w:val="single" w:sz="14" w:space="0" w:color="000000"/>
             </w:tcBorders>
           </w:tcPr>
           <w:p>
@@ -628,9 +643,9 @@
           <w:tcPr>
             <w:tcW w:w="1212" w:type="dxa"/>
             <w:tcBorders>
-              <w:top w:val="single" w:color="000000" w:sz="14" w:space="0"/>
-              <w:left w:val="single" w:color="000000" w:sz="14" w:space="0"/>
-              <w:bottom w:val="single" w:color="000000" w:sz="14" w:space="0"/>
+              <w:top w:val="single" w:sz="14" w:space="0" w:color="000000"/>
+              <w:left w:val="single" w:sz="14" w:space="0" w:color="000000"/>
+              <w:bottom w:val="single" w:sz="14" w:space="0" w:color="000000"/>
               <w:right w:val="nil"/>
             </w:tcBorders>
           </w:tcPr>
@@ -654,9 +669,9 @@
           <w:tcPr>
             <w:tcW w:w="1213" w:type="dxa"/>
             <w:tcBorders>
-              <w:top w:val="single" w:color="000000" w:sz="14" w:space="0"/>
+              <w:top w:val="single" w:sz="14" w:space="0" w:color="000000"/>
               <w:left w:val="nil"/>
-              <w:bottom w:val="single" w:color="000000" w:sz="14" w:space="0"/>
+              <w:bottom w:val="single" w:sz="14" w:space="0" w:color="000000"/>
               <w:right w:val="nil"/>
             </w:tcBorders>
           </w:tcPr>
@@ -670,10 +685,10 @@
           <w:tcPr>
             <w:tcW w:w="1212" w:type="dxa"/>
             <w:tcBorders>
-              <w:top w:val="single" w:color="000000" w:sz="14" w:space="0"/>
+              <w:top w:val="single" w:sz="14" w:space="0" w:color="000000"/>
               <w:left w:val="nil"/>
-              <w:bottom w:val="single" w:color="000000" w:sz="14" w:space="0"/>
-              <w:right w:val="single" w:color="000000" w:sz="14" w:space="0"/>
+              <w:bottom w:val="single" w:sz="14" w:space="0" w:color="000000"/>
+              <w:right w:val="single" w:sz="14" w:space="0" w:color="000000"/>
             </w:tcBorders>
           </w:tcPr>
           <w:p>
@@ -686,7 +701,7 @@
     </w:tbl>
     <w:p>
       <w:pPr>
-        <w:pStyle w:val="2"/>
+        <w:pStyle w:val="Ttulo1"/>
         <w:ind w:left="15" w:right="2"/>
       </w:pPr>
       <w:r>
@@ -695,16 +710,16 @@
     </w:p>
     <w:tbl>
       <w:tblPr>
-        <w:tblStyle w:val="8"/>
+        <w:tblStyle w:val="TableGrid"/>
         <w:tblW w:w="8486" w:type="dxa"/>
         <w:tblInd w:w="-35" w:type="dxa"/>
         <w:tblLayout w:type="fixed"/>
         <w:tblCellMar>
           <w:top w:w="46" w:type="dxa"/>
           <w:left w:w="167" w:type="dxa"/>
-          <w:bottom w:w="0" w:type="dxa"/>
           <w:right w:w="115" w:type="dxa"/>
         </w:tblCellMar>
+        <w:tblLook w:val="04A0" w:firstRow="1" w:lastRow="0" w:firstColumn="1" w:lastColumn="0" w:noHBand="0" w:noVBand="1"/>
       </w:tblPr>
       <w:tblGrid>
         <w:gridCol w:w="1212"/>
@@ -714,15 +729,15 @@
       </w:tblGrid>
       <w:tr>
         <w:trPr>
-          <w:trHeight w:val="286" w:hRule="atLeast"/>
+          <w:trHeight w:val="286"/>
         </w:trPr>
         <w:tc>
           <w:tcPr>
             <w:tcW w:w="1212" w:type="dxa"/>
             <w:tcBorders>
-              <w:top w:val="single" w:color="000000" w:sz="14" w:space="0"/>
-              <w:left w:val="single" w:color="000000" w:sz="14" w:space="0"/>
-              <w:bottom w:val="single" w:color="000000" w:sz="14" w:space="0"/>
+              <w:top w:val="single" w:sz="14" w:space="0" w:color="000000"/>
+              <w:left w:val="single" w:sz="14" w:space="0" w:color="000000"/>
+              <w:bottom w:val="single" w:sz="14" w:space="0" w:color="000000"/>
               <w:right w:val="nil"/>
             </w:tcBorders>
           </w:tcPr>
@@ -736,9 +751,9 @@
           <w:tcPr>
             <w:tcW w:w="3941" w:type="dxa"/>
             <w:tcBorders>
-              <w:top w:val="single" w:color="000000" w:sz="14" w:space="0"/>
+              <w:top w:val="single" w:sz="14" w:space="0" w:color="000000"/>
               <w:left w:val="nil"/>
-              <w:bottom w:val="single" w:color="000000" w:sz="14" w:space="0"/>
+              <w:bottom w:val="single" w:sz="14" w:space="0" w:color="000000"/>
               <w:right w:val="nil"/>
             </w:tcBorders>
           </w:tcPr>
@@ -755,9 +770,9 @@
           <w:tcPr>
             <w:tcW w:w="1850" w:type="dxa"/>
             <w:tcBorders>
-              <w:top w:val="single" w:color="000000" w:sz="14" w:space="0"/>
+              <w:top w:val="single" w:sz="14" w:space="0" w:color="000000"/>
               <w:left w:val="nil"/>
-              <w:bottom w:val="single" w:color="000000" w:sz="14" w:space="0"/>
+              <w:bottom w:val="single" w:sz="14" w:space="0" w:color="000000"/>
               <w:right w:val="nil"/>
             </w:tcBorders>
           </w:tcPr>
@@ -771,10 +786,10 @@
           <w:tcPr>
             <w:tcW w:w="1483" w:type="dxa"/>
             <w:tcBorders>
-              <w:top w:val="single" w:color="000000" w:sz="14" w:space="0"/>
+              <w:top w:val="single" w:sz="14" w:space="0" w:color="000000"/>
               <w:left w:val="nil"/>
-              <w:bottom w:val="single" w:color="000000" w:sz="14" w:space="0"/>
-              <w:right w:val="single" w:color="000000" w:sz="14" w:space="0"/>
+              <w:bottom w:val="single" w:sz="14" w:space="0" w:color="000000"/>
+              <w:right w:val="single" w:sz="14" w:space="0" w:color="000000"/>
             </w:tcBorders>
           </w:tcPr>
           <w:p>
@@ -786,16 +801,16 @@
       </w:tr>
       <w:tr>
         <w:trPr>
-          <w:trHeight w:val="286" w:hRule="atLeast"/>
+          <w:trHeight w:val="286"/>
         </w:trPr>
         <w:tc>
           <w:tcPr>
             <w:tcW w:w="1212" w:type="dxa"/>
             <w:tcBorders>
-              <w:top w:val="single" w:color="000000" w:sz="14" w:space="0"/>
-              <w:left w:val="single" w:color="000000" w:sz="14" w:space="0"/>
-              <w:bottom w:val="single" w:color="000000" w:sz="14" w:space="0"/>
-              <w:right w:val="single" w:color="000000" w:sz="14" w:space="0"/>
+              <w:top w:val="single" w:sz="14" w:space="0" w:color="000000"/>
+              <w:left w:val="single" w:sz="14" w:space="0" w:color="000000"/>
+              <w:bottom w:val="single" w:sz="14" w:space="0" w:color="000000"/>
+              <w:right w:val="single" w:sz="14" w:space="0" w:color="000000"/>
             </w:tcBorders>
           </w:tcPr>
           <w:p>
@@ -816,10 +831,10 @@
           <w:tcPr>
             <w:tcW w:w="3941" w:type="dxa"/>
             <w:tcBorders>
-              <w:top w:val="single" w:color="000000" w:sz="14" w:space="0"/>
-              <w:left w:val="single" w:color="000000" w:sz="14" w:space="0"/>
-              <w:bottom w:val="single" w:color="000000" w:sz="14" w:space="0"/>
-              <w:right w:val="single" w:color="000000" w:sz="14" w:space="0"/>
+              <w:top w:val="single" w:sz="14" w:space="0" w:color="000000"/>
+              <w:left w:val="single" w:sz="14" w:space="0" w:color="000000"/>
+              <w:bottom w:val="single" w:sz="14" w:space="0" w:color="000000"/>
+              <w:right w:val="single" w:sz="14" w:space="0" w:color="000000"/>
             </w:tcBorders>
           </w:tcPr>
           <w:p>
@@ -840,10 +855,10 @@
           <w:tcPr>
             <w:tcW w:w="1850" w:type="dxa"/>
             <w:tcBorders>
-              <w:top w:val="single" w:color="000000" w:sz="14" w:space="0"/>
-              <w:left w:val="single" w:color="000000" w:sz="14" w:space="0"/>
-              <w:bottom w:val="single" w:color="000000" w:sz="14" w:space="0"/>
-              <w:right w:val="single" w:color="000000" w:sz="14" w:space="0"/>
+              <w:top w:val="single" w:sz="14" w:space="0" w:color="000000"/>
+              <w:left w:val="single" w:sz="14" w:space="0" w:color="000000"/>
+              <w:bottom w:val="single" w:sz="14" w:space="0" w:color="000000"/>
+              <w:right w:val="single" w:sz="14" w:space="0" w:color="000000"/>
             </w:tcBorders>
           </w:tcPr>
           <w:p>
@@ -864,10 +879,10 @@
           <w:tcPr>
             <w:tcW w:w="1483" w:type="dxa"/>
             <w:tcBorders>
-              <w:top w:val="single" w:color="000000" w:sz="14" w:space="0"/>
-              <w:left w:val="single" w:color="000000" w:sz="14" w:space="0"/>
-              <w:bottom w:val="single" w:color="000000" w:sz="14" w:space="0"/>
-              <w:right w:val="single" w:color="000000" w:sz="14" w:space="0"/>
+              <w:top w:val="single" w:sz="14" w:space="0" w:color="000000"/>
+              <w:left w:val="single" w:sz="14" w:space="0" w:color="000000"/>
+              <w:bottom w:val="single" w:sz="14" w:space="0" w:color="000000"/>
+              <w:right w:val="single" w:sz="14" w:space="0" w:color="000000"/>
             </w:tcBorders>
           </w:tcPr>
           <w:p>
@@ -885,16 +900,16 @@
       </w:tr>
       <w:tr>
         <w:trPr>
-          <w:trHeight w:val="397" w:hRule="atLeast"/>
+          <w:trHeight w:val="397"/>
         </w:trPr>
         <w:tc>
           <w:tcPr>
             <w:tcW w:w="1212" w:type="dxa"/>
             <w:tcBorders>
-              <w:top w:val="single" w:color="000000" w:sz="14" w:space="0"/>
-              <w:left w:val="single" w:color="000000" w:sz="8" w:space="0"/>
-              <w:bottom w:val="single" w:color="000000" w:sz="8" w:space="0"/>
-              <w:right w:val="single" w:color="000000" w:sz="8" w:space="0"/>
+              <w:top w:val="single" w:sz="14" w:space="0" w:color="000000"/>
+              <w:left w:val="single" w:sz="8" w:space="0" w:color="000000"/>
+              <w:bottom w:val="single" w:sz="8" w:space="0" w:color="000000"/>
+              <w:right w:val="single" w:sz="8" w:space="0" w:color="000000"/>
             </w:tcBorders>
           </w:tcPr>
           <w:p>
@@ -903,27 +918,20 @@
               <w:jc w:val="both"/>
             </w:pPr>
             <w:r>
-              <w:t xml:space="preserve"> </w:t>
-            </w:r>
-            <w:r>
-              <w:t>${</w:t>
-            </w:r>
-            <w:r>
-              <w:t>n0</w:t>
-            </w:r>
-            <w:r>
-              <w:t>}</w:t>
-            </w:r>
+              <w:t xml:space="preserve">      1</w:t>
+            </w:r>
+            <w:bookmarkStart w:id="0" w:name="_GoBack"/>
+            <w:bookmarkEnd w:id="0"/>
           </w:p>
         </w:tc>
         <w:tc>
           <w:tcPr>
             <w:tcW w:w="3941" w:type="dxa"/>
             <w:tcBorders>
-              <w:top w:val="single" w:color="000000" w:sz="14" w:space="0"/>
-              <w:left w:val="single" w:color="000000" w:sz="8" w:space="0"/>
-              <w:bottom w:val="single" w:color="000000" w:sz="8" w:space="0"/>
-              <w:right w:val="single" w:color="000000" w:sz="8" w:space="0"/>
+              <w:top w:val="single" w:sz="14" w:space="0" w:color="000000"/>
+              <w:left w:val="single" w:sz="8" w:space="0" w:color="000000"/>
+              <w:bottom w:val="single" w:sz="8" w:space="0" w:color="000000"/>
+              <w:right w:val="single" w:sz="8" w:space="0" w:color="000000"/>
             </w:tcBorders>
           </w:tcPr>
           <w:p>
@@ -939,10 +947,10 @@
           <w:tcPr>
             <w:tcW w:w="1850" w:type="dxa"/>
             <w:tcBorders>
-              <w:top w:val="single" w:color="000000" w:sz="14" w:space="0"/>
-              <w:left w:val="single" w:color="000000" w:sz="8" w:space="0"/>
-              <w:bottom w:val="single" w:color="000000" w:sz="8" w:space="0"/>
-              <w:right w:val="single" w:color="000000" w:sz="8" w:space="0"/>
+              <w:top w:val="single" w:sz="14" w:space="0" w:color="000000"/>
+              <w:left w:val="single" w:sz="8" w:space="0" w:color="000000"/>
+              <w:bottom w:val="single" w:sz="8" w:space="0" w:color="000000"/>
+              <w:right w:val="single" w:sz="8" w:space="0" w:color="000000"/>
             </w:tcBorders>
           </w:tcPr>
           <w:p>
@@ -958,10 +966,10 @@
           <w:tcPr>
             <w:tcW w:w="1483" w:type="dxa"/>
             <w:tcBorders>
-              <w:top w:val="single" w:color="000000" w:sz="14" w:space="0"/>
-              <w:left w:val="single" w:color="000000" w:sz="8" w:space="0"/>
-              <w:bottom w:val="single" w:color="000000" w:sz="8" w:space="0"/>
-              <w:right w:val="single" w:color="000000" w:sz="8" w:space="0"/>
+              <w:top w:val="single" w:sz="14" w:space="0" w:color="000000"/>
+              <w:left w:val="single" w:sz="8" w:space="0" w:color="000000"/>
+              <w:bottom w:val="single" w:sz="8" w:space="0" w:color="000000"/>
+              <w:right w:val="single" w:sz="8" w:space="0" w:color="000000"/>
             </w:tcBorders>
           </w:tcPr>
           <w:p>
@@ -976,16 +984,16 @@
       </w:tr>
       <w:tr>
         <w:trPr>
-          <w:trHeight w:val="274" w:hRule="atLeast"/>
+          <w:trHeight w:val="274"/>
         </w:trPr>
         <w:tc>
           <w:tcPr>
             <w:tcW w:w="1212" w:type="dxa"/>
             <w:tcBorders>
-              <w:top w:val="single" w:color="000000" w:sz="8" w:space="0"/>
-              <w:left w:val="single" w:color="000000" w:sz="8" w:space="0"/>
-              <w:bottom w:val="single" w:color="000000" w:sz="8" w:space="0"/>
-              <w:right w:val="single" w:color="000000" w:sz="8" w:space="0"/>
+              <w:top w:val="single" w:sz="8" w:space="0" w:color="000000"/>
+              <w:left w:val="single" w:sz="8" w:space="0" w:color="000000"/>
+              <w:bottom w:val="single" w:sz="8" w:space="0" w:color="000000"/>
+              <w:right w:val="single" w:sz="8" w:space="0" w:color="000000"/>
             </w:tcBorders>
             <w:vAlign w:val="center"/>
           </w:tcPr>
@@ -994,13 +1002,7 @@
               <w:spacing w:after="0" w:line="240" w:lineRule="auto"/>
             </w:pPr>
             <w:r>
-              <w:t xml:space="preserve"> ${n</w:t>
-            </w:r>
-            <w:r>
-              <w:t>1</w:t>
-            </w:r>
-            <w:r>
-              <w:t>}</w:t>
+              <w:t xml:space="preserve"> </w:t>
             </w:r>
           </w:p>
         </w:tc>
@@ -1008,10 +1010,10 @@
           <w:tcPr>
             <w:tcW w:w="3941" w:type="dxa"/>
             <w:tcBorders>
-              <w:top w:val="single" w:color="000000" w:sz="8" w:space="0"/>
-              <w:left w:val="single" w:color="000000" w:sz="8" w:space="0"/>
-              <w:bottom w:val="single" w:color="000000" w:sz="8" w:space="0"/>
-              <w:right w:val="single" w:color="000000" w:sz="8" w:space="0"/>
+              <w:top w:val="single" w:sz="8" w:space="0" w:color="000000"/>
+              <w:left w:val="single" w:sz="8" w:space="0" w:color="000000"/>
+              <w:bottom w:val="single" w:sz="8" w:space="0" w:color="000000"/>
+              <w:right w:val="single" w:sz="8" w:space="0" w:color="000000"/>
             </w:tcBorders>
           </w:tcPr>
           <w:p>
@@ -1020,7 +1022,7 @@
               <w:jc w:val="both"/>
             </w:pPr>
             <w:r>
-              <w:t xml:space="preserve">         ${articulo1}</w:t>
+              <w:t xml:space="preserve">        </w:t>
             </w:r>
           </w:p>
         </w:tc>
@@ -1028,67 +1030,55 @@
           <w:tcPr>
             <w:tcW w:w="1850" w:type="dxa"/>
             <w:tcBorders>
-              <w:top w:val="single" w:color="000000" w:sz="8" w:space="0"/>
-              <w:left w:val="single" w:color="000000" w:sz="8" w:space="0"/>
-              <w:bottom w:val="single" w:color="000000" w:sz="8" w:space="0"/>
-              <w:right w:val="single" w:color="000000" w:sz="8" w:space="0"/>
-            </w:tcBorders>
-          </w:tcPr>
-          <w:p>
-            <w:pPr>
-              <w:spacing w:after="0" w:line="240" w:lineRule="auto"/>
-            </w:pPr>
-            <w:r>
-              <w:t xml:space="preserve"> ${unidad1}</w:t>
-            </w:r>
+              <w:top w:val="single" w:sz="8" w:space="0" w:color="000000"/>
+              <w:left w:val="single" w:sz="8" w:space="0" w:color="000000"/>
+              <w:bottom w:val="single" w:sz="8" w:space="0" w:color="000000"/>
+              <w:right w:val="single" w:sz="8" w:space="0" w:color="000000"/>
+            </w:tcBorders>
+          </w:tcPr>
+          <w:p>
+            <w:pPr>
+              <w:spacing w:after="0" w:line="240" w:lineRule="auto"/>
+            </w:pPr>
           </w:p>
         </w:tc>
         <w:tc>
           <w:tcPr>
             <w:tcW w:w="1483" w:type="dxa"/>
             <w:tcBorders>
-              <w:top w:val="single" w:color="000000" w:sz="8" w:space="0"/>
-              <w:left w:val="single" w:color="000000" w:sz="8" w:space="0"/>
-              <w:bottom w:val="single" w:color="000000" w:sz="8" w:space="0"/>
-              <w:right w:val="single" w:color="000000" w:sz="8" w:space="0"/>
-            </w:tcBorders>
-          </w:tcPr>
-          <w:p>
-            <w:pPr>
-              <w:spacing w:after="0" w:line="240" w:lineRule="auto"/>
-            </w:pPr>
-            <w:r>
-              <w:t>${cant1}</w:t>
-            </w:r>
+              <w:top w:val="single" w:sz="8" w:space="0" w:color="000000"/>
+              <w:left w:val="single" w:sz="8" w:space="0" w:color="000000"/>
+              <w:bottom w:val="single" w:sz="8" w:space="0" w:color="000000"/>
+              <w:right w:val="single" w:sz="8" w:space="0" w:color="000000"/>
+            </w:tcBorders>
+          </w:tcPr>
+          <w:p>
+            <w:pPr>
+              <w:spacing w:after="0" w:line="240" w:lineRule="auto"/>
+            </w:pPr>
           </w:p>
         </w:tc>
       </w:tr>
       <w:tr>
         <w:trPr>
-          <w:trHeight w:val="274" w:hRule="atLeast"/>
+          <w:trHeight w:val="274"/>
         </w:trPr>
         <w:tc>
           <w:tcPr>
             <w:tcW w:w="1212" w:type="dxa"/>
             <w:tcBorders>
-              <w:top w:val="single" w:color="000000" w:sz="8" w:space="0"/>
-              <w:left w:val="single" w:color="000000" w:sz="8" w:space="0"/>
-              <w:bottom w:val="single" w:color="000000" w:sz="8" w:space="0"/>
-              <w:right w:val="single" w:color="000000" w:sz="8" w:space="0"/>
-            </w:tcBorders>
-          </w:tcPr>
-          <w:p>
-            <w:pPr>
-              <w:spacing w:after="0" w:line="240" w:lineRule="auto"/>
-            </w:pPr>
-            <w:r>
-              <w:t xml:space="preserve"> ${n</w:t>
-            </w:r>
-            <w:r>
-              <w:t>2</w:t>
-            </w:r>
-            <w:r>
-              <w:t>}</w:t>
+              <w:top w:val="single" w:sz="8" w:space="0" w:color="000000"/>
+              <w:left w:val="single" w:sz="8" w:space="0" w:color="000000"/>
+              <w:bottom w:val="single" w:sz="8" w:space="0" w:color="000000"/>
+              <w:right w:val="single" w:sz="8" w:space="0" w:color="000000"/>
+            </w:tcBorders>
+          </w:tcPr>
+          <w:p>
+            <w:pPr>
+              <w:spacing w:after="0" w:line="240" w:lineRule="auto"/>
+            </w:pPr>
+            <w:r>
+              <w:t xml:space="preserve"> </w:t>
             </w:r>
           </w:p>
         </w:tc>
@@ -1096,18 +1086,18 @@
           <w:tcPr>
             <w:tcW w:w="3941" w:type="dxa"/>
             <w:tcBorders>
-              <w:top w:val="single" w:color="000000" w:sz="8" w:space="0"/>
-              <w:left w:val="single" w:color="000000" w:sz="8" w:space="0"/>
-              <w:bottom w:val="single" w:color="000000" w:sz="8" w:space="0"/>
-              <w:right w:val="single" w:color="000000" w:sz="8" w:space="0"/>
-            </w:tcBorders>
-          </w:tcPr>
-          <w:p>
-            <w:pPr>
-              <w:spacing w:after="0" w:line="240" w:lineRule="auto"/>
-            </w:pPr>
-            <w:r>
-              <w:t xml:space="preserve">         ${articulo2}</w:t>
+              <w:top w:val="single" w:sz="8" w:space="0" w:color="000000"/>
+              <w:left w:val="single" w:sz="8" w:space="0" w:color="000000"/>
+              <w:bottom w:val="single" w:sz="8" w:space="0" w:color="000000"/>
+              <w:right w:val="single" w:sz="8" w:space="0" w:color="000000"/>
+            </w:tcBorders>
+          </w:tcPr>
+          <w:p>
+            <w:pPr>
+              <w:spacing w:after="0" w:line="240" w:lineRule="auto"/>
+            </w:pPr>
+            <w:r>
+              <w:t xml:space="preserve">       </w:t>
             </w:r>
           </w:p>
         </w:tc>
@@ -1115,86 +1105,71 @@
           <w:tcPr>
             <w:tcW w:w="1850" w:type="dxa"/>
             <w:tcBorders>
-              <w:top w:val="single" w:color="000000" w:sz="8" w:space="0"/>
-              <w:left w:val="single" w:color="000000" w:sz="8" w:space="0"/>
-              <w:bottom w:val="single" w:color="000000" w:sz="8" w:space="0"/>
-              <w:right w:val="single" w:color="000000" w:sz="8" w:space="0"/>
-            </w:tcBorders>
-          </w:tcPr>
-          <w:p>
-            <w:pPr>
-              <w:spacing w:after="0" w:line="240" w:lineRule="auto"/>
-            </w:pPr>
-            <w:r>
-              <w:t xml:space="preserve"> ${unidad2}</w:t>
-            </w:r>
+              <w:top w:val="single" w:sz="8" w:space="0" w:color="000000"/>
+              <w:left w:val="single" w:sz="8" w:space="0" w:color="000000"/>
+              <w:bottom w:val="single" w:sz="8" w:space="0" w:color="000000"/>
+              <w:right w:val="single" w:sz="8" w:space="0" w:color="000000"/>
+            </w:tcBorders>
+          </w:tcPr>
+          <w:p>
+            <w:pPr>
+              <w:spacing w:after="0" w:line="240" w:lineRule="auto"/>
+            </w:pPr>
           </w:p>
         </w:tc>
         <w:tc>
           <w:tcPr>
             <w:tcW w:w="1483" w:type="dxa"/>
             <w:tcBorders>
-              <w:top w:val="single" w:color="000000" w:sz="8" w:space="0"/>
-              <w:left w:val="single" w:color="000000" w:sz="8" w:space="0"/>
-              <w:bottom w:val="single" w:color="000000" w:sz="8" w:space="0"/>
-              <w:right w:val="single" w:color="000000" w:sz="8" w:space="0"/>
-            </w:tcBorders>
-          </w:tcPr>
-          <w:p>
-            <w:pPr>
-              <w:spacing w:after="0" w:line="240" w:lineRule="auto"/>
-            </w:pPr>
-            <w:r>
-              <w:t>${cant2}</w:t>
-            </w:r>
+              <w:top w:val="single" w:sz="8" w:space="0" w:color="000000"/>
+              <w:left w:val="single" w:sz="8" w:space="0" w:color="000000"/>
+              <w:bottom w:val="single" w:sz="8" w:space="0" w:color="000000"/>
+              <w:right w:val="single" w:sz="8" w:space="0" w:color="000000"/>
+            </w:tcBorders>
+          </w:tcPr>
+          <w:p>
+            <w:pPr>
+              <w:spacing w:after="0" w:line="240" w:lineRule="auto"/>
+            </w:pPr>
           </w:p>
         </w:tc>
       </w:tr>
       <w:tr>
         <w:trPr>
-          <w:trHeight w:val="274" w:hRule="atLeast"/>
+          <w:trHeight w:val="274"/>
         </w:trPr>
         <w:tc>
           <w:tcPr>
             <w:tcW w:w="1212" w:type="dxa"/>
             <w:tcBorders>
-              <w:top w:val="single" w:color="000000" w:sz="8" w:space="0"/>
-              <w:left w:val="single" w:color="000000" w:sz="8" w:space="0"/>
-              <w:bottom w:val="single" w:color="000000" w:sz="8" w:space="0"/>
-              <w:right w:val="single" w:color="000000" w:sz="8" w:space="0"/>
-            </w:tcBorders>
-          </w:tcPr>
-          <w:p>
-            <w:pPr>
-              <w:spacing w:after="0" w:line="240" w:lineRule="auto"/>
-            </w:pPr>
-            <w:r>
-              <w:t xml:space="preserve"> ${n</w:t>
-            </w:r>
-            <w:r>
-              <w:t>3</w:t>
-            </w:r>
-            <w:r>
-              <w:t>}</w:t>
-            </w:r>
+              <w:top w:val="single" w:sz="8" w:space="0" w:color="000000"/>
+              <w:left w:val="single" w:sz="8" w:space="0" w:color="000000"/>
+              <w:bottom w:val="single" w:sz="8" w:space="0" w:color="000000"/>
+              <w:right w:val="single" w:sz="8" w:space="0" w:color="000000"/>
+            </w:tcBorders>
+          </w:tcPr>
+          <w:p>
+            <w:pPr>
+              <w:spacing w:after="0" w:line="240" w:lineRule="auto"/>
+            </w:pPr>
           </w:p>
         </w:tc>
         <w:tc>
           <w:tcPr>
             <w:tcW w:w="3941" w:type="dxa"/>
             <w:tcBorders>
-              <w:top w:val="single" w:color="000000" w:sz="8" w:space="0"/>
-              <w:left w:val="single" w:color="000000" w:sz="8" w:space="0"/>
-              <w:bottom w:val="single" w:color="000000" w:sz="8" w:space="0"/>
-              <w:right w:val="single" w:color="000000" w:sz="8" w:space="0"/>
-            </w:tcBorders>
-          </w:tcPr>
-          <w:p>
-            <w:pPr>
-              <w:spacing w:after="0" w:line="240" w:lineRule="auto"/>
-            </w:pPr>
-            <w:r>
-              <w:t xml:space="preserve">         ${articulo3}</w:t>
+              <w:top w:val="single" w:sz="8" w:space="0" w:color="000000"/>
+              <w:left w:val="single" w:sz="8" w:space="0" w:color="000000"/>
+              <w:bottom w:val="single" w:sz="8" w:space="0" w:color="000000"/>
+              <w:right w:val="single" w:sz="8" w:space="0" w:color="000000"/>
+            </w:tcBorders>
+          </w:tcPr>
+          <w:p>
+            <w:pPr>
+              <w:spacing w:after="0" w:line="240" w:lineRule="auto"/>
+            </w:pPr>
+            <w:r>
+              <w:t xml:space="preserve">        </w:t>
             </w:r>
           </w:p>
         </w:tc>
@@ -1202,86 +1177,71 @@
           <w:tcPr>
             <w:tcW w:w="1850" w:type="dxa"/>
             <w:tcBorders>
-              <w:top w:val="single" w:color="000000" w:sz="8" w:space="0"/>
-              <w:left w:val="single" w:color="000000" w:sz="8" w:space="0"/>
-              <w:bottom w:val="single" w:color="000000" w:sz="8" w:space="0"/>
-              <w:right w:val="single" w:color="000000" w:sz="8" w:space="0"/>
-            </w:tcBorders>
-          </w:tcPr>
-          <w:p>
-            <w:pPr>
-              <w:spacing w:after="0" w:line="240" w:lineRule="auto"/>
-            </w:pPr>
-            <w:r>
-              <w:t xml:space="preserve"> ${unidad3}</w:t>
-            </w:r>
+              <w:top w:val="single" w:sz="8" w:space="0" w:color="000000"/>
+              <w:left w:val="single" w:sz="8" w:space="0" w:color="000000"/>
+              <w:bottom w:val="single" w:sz="8" w:space="0" w:color="000000"/>
+              <w:right w:val="single" w:sz="8" w:space="0" w:color="000000"/>
+            </w:tcBorders>
+          </w:tcPr>
+          <w:p>
+            <w:pPr>
+              <w:spacing w:after="0" w:line="240" w:lineRule="auto"/>
+            </w:pPr>
           </w:p>
         </w:tc>
         <w:tc>
           <w:tcPr>
             <w:tcW w:w="1483" w:type="dxa"/>
             <w:tcBorders>
-              <w:top w:val="single" w:color="000000" w:sz="8" w:space="0"/>
-              <w:left w:val="single" w:color="000000" w:sz="8" w:space="0"/>
-              <w:bottom w:val="single" w:color="000000" w:sz="8" w:space="0"/>
-              <w:right w:val="single" w:color="000000" w:sz="8" w:space="0"/>
-            </w:tcBorders>
-          </w:tcPr>
-          <w:p>
-            <w:pPr>
-              <w:spacing w:after="0" w:line="240" w:lineRule="auto"/>
-            </w:pPr>
-            <w:r>
-              <w:t>${cant3}</w:t>
-            </w:r>
+              <w:top w:val="single" w:sz="8" w:space="0" w:color="000000"/>
+              <w:left w:val="single" w:sz="8" w:space="0" w:color="000000"/>
+              <w:bottom w:val="single" w:sz="8" w:space="0" w:color="000000"/>
+              <w:right w:val="single" w:sz="8" w:space="0" w:color="000000"/>
+            </w:tcBorders>
+          </w:tcPr>
+          <w:p>
+            <w:pPr>
+              <w:spacing w:after="0" w:line="240" w:lineRule="auto"/>
+            </w:pPr>
           </w:p>
         </w:tc>
       </w:tr>
       <w:tr>
         <w:trPr>
-          <w:trHeight w:val="274" w:hRule="atLeast"/>
+          <w:trHeight w:val="274"/>
         </w:trPr>
         <w:tc>
           <w:tcPr>
             <w:tcW w:w="1212" w:type="dxa"/>
             <w:tcBorders>
-              <w:top w:val="single" w:color="000000" w:sz="8" w:space="0"/>
-              <w:left w:val="single" w:color="000000" w:sz="8" w:space="0"/>
-              <w:bottom w:val="single" w:color="000000" w:sz="8" w:space="0"/>
-              <w:right w:val="single" w:color="000000" w:sz="8" w:space="0"/>
-            </w:tcBorders>
-          </w:tcPr>
-          <w:p>
-            <w:pPr>
-              <w:spacing w:after="0" w:line="240" w:lineRule="auto"/>
-            </w:pPr>
-            <w:r>
-              <w:t xml:space="preserve"> ${n</w:t>
-            </w:r>
-            <w:r>
-              <w:t>4</w:t>
-            </w:r>
-            <w:r>
-              <w:t>}</w:t>
-            </w:r>
+              <w:top w:val="single" w:sz="8" w:space="0" w:color="000000"/>
+              <w:left w:val="single" w:sz="8" w:space="0" w:color="000000"/>
+              <w:bottom w:val="single" w:sz="8" w:space="0" w:color="000000"/>
+              <w:right w:val="single" w:sz="8" w:space="0" w:color="000000"/>
+            </w:tcBorders>
+          </w:tcPr>
+          <w:p>
+            <w:pPr>
+              <w:spacing w:after="0" w:line="240" w:lineRule="auto"/>
+            </w:pPr>
           </w:p>
         </w:tc>
         <w:tc>
           <w:tcPr>
             <w:tcW w:w="3941" w:type="dxa"/>
             <w:tcBorders>
-              <w:top w:val="single" w:color="000000" w:sz="8" w:space="0"/>
-              <w:left w:val="single" w:color="000000" w:sz="8" w:space="0"/>
-              <w:bottom w:val="single" w:color="000000" w:sz="8" w:space="0"/>
-              <w:right w:val="single" w:color="000000" w:sz="8" w:space="0"/>
-            </w:tcBorders>
-          </w:tcPr>
-          <w:p>
-            <w:pPr>
-              <w:spacing w:after="0" w:line="240" w:lineRule="auto"/>
-            </w:pPr>
-            <w:r>
-              <w:t xml:space="preserve">         ${articulo4}</w:t>
+              <w:top w:val="single" w:sz="8" w:space="0" w:color="000000"/>
+              <w:left w:val="single" w:sz="8" w:space="0" w:color="000000"/>
+              <w:bottom w:val="single" w:sz="8" w:space="0" w:color="000000"/>
+              <w:right w:val="single" w:sz="8" w:space="0" w:color="000000"/>
+            </w:tcBorders>
+          </w:tcPr>
+          <w:p>
+            <w:pPr>
+              <w:spacing w:after="0" w:line="240" w:lineRule="auto"/>
+            </w:pPr>
+            <w:r>
+              <w:t xml:space="preserve">         </w:t>
             </w:r>
           </w:p>
         </w:tc>
@@ -1289,86 +1249,71 @@
           <w:tcPr>
             <w:tcW w:w="1850" w:type="dxa"/>
             <w:tcBorders>
-              <w:top w:val="single" w:color="000000" w:sz="8" w:space="0"/>
-              <w:left w:val="single" w:color="000000" w:sz="8" w:space="0"/>
-              <w:bottom w:val="single" w:color="000000" w:sz="8" w:space="0"/>
-              <w:right w:val="single" w:color="000000" w:sz="8" w:space="0"/>
-            </w:tcBorders>
-          </w:tcPr>
-          <w:p>
-            <w:pPr>
-              <w:spacing w:after="0" w:line="240" w:lineRule="auto"/>
-            </w:pPr>
-            <w:r>
-              <w:t xml:space="preserve"> ${unidad4}</w:t>
-            </w:r>
+              <w:top w:val="single" w:sz="8" w:space="0" w:color="000000"/>
+              <w:left w:val="single" w:sz="8" w:space="0" w:color="000000"/>
+              <w:bottom w:val="single" w:sz="8" w:space="0" w:color="000000"/>
+              <w:right w:val="single" w:sz="8" w:space="0" w:color="000000"/>
+            </w:tcBorders>
+          </w:tcPr>
+          <w:p>
+            <w:pPr>
+              <w:spacing w:after="0" w:line="240" w:lineRule="auto"/>
+            </w:pPr>
           </w:p>
         </w:tc>
         <w:tc>
           <w:tcPr>
             <w:tcW w:w="1483" w:type="dxa"/>
             <w:tcBorders>
-              <w:top w:val="single" w:color="000000" w:sz="8" w:space="0"/>
-              <w:left w:val="single" w:color="000000" w:sz="8" w:space="0"/>
-              <w:bottom w:val="single" w:color="000000" w:sz="8" w:space="0"/>
-              <w:right w:val="single" w:color="000000" w:sz="8" w:space="0"/>
-            </w:tcBorders>
-          </w:tcPr>
-          <w:p>
-            <w:pPr>
-              <w:spacing w:after="0" w:line="240" w:lineRule="auto"/>
-            </w:pPr>
-            <w:r>
-              <w:t>${cant4}</w:t>
-            </w:r>
+              <w:top w:val="single" w:sz="8" w:space="0" w:color="000000"/>
+              <w:left w:val="single" w:sz="8" w:space="0" w:color="000000"/>
+              <w:bottom w:val="single" w:sz="8" w:space="0" w:color="000000"/>
+              <w:right w:val="single" w:sz="8" w:space="0" w:color="000000"/>
+            </w:tcBorders>
+          </w:tcPr>
+          <w:p>
+            <w:pPr>
+              <w:spacing w:after="0" w:line="240" w:lineRule="auto"/>
+            </w:pPr>
           </w:p>
         </w:tc>
       </w:tr>
       <w:tr>
         <w:trPr>
-          <w:trHeight w:val="274" w:hRule="atLeast"/>
+          <w:trHeight w:val="274"/>
         </w:trPr>
         <w:tc>
           <w:tcPr>
             <w:tcW w:w="1212" w:type="dxa"/>
             <w:tcBorders>
-              <w:top w:val="single" w:color="000000" w:sz="8" w:space="0"/>
-              <w:left w:val="single" w:color="000000" w:sz="8" w:space="0"/>
-              <w:bottom w:val="single" w:color="000000" w:sz="8" w:space="0"/>
-              <w:right w:val="single" w:color="000000" w:sz="8" w:space="0"/>
-            </w:tcBorders>
-          </w:tcPr>
-          <w:p>
-            <w:pPr>
-              <w:spacing w:after="0" w:line="240" w:lineRule="auto"/>
-            </w:pPr>
-            <w:r>
-              <w:t xml:space="preserve"> ${n</w:t>
-            </w:r>
-            <w:r>
-              <w:t>5</w:t>
-            </w:r>
-            <w:r>
-              <w:t>}</w:t>
-            </w:r>
+              <w:top w:val="single" w:sz="8" w:space="0" w:color="000000"/>
+              <w:left w:val="single" w:sz="8" w:space="0" w:color="000000"/>
+              <w:bottom w:val="single" w:sz="8" w:space="0" w:color="000000"/>
+              <w:right w:val="single" w:sz="8" w:space="0" w:color="000000"/>
+            </w:tcBorders>
+          </w:tcPr>
+          <w:p>
+            <w:pPr>
+              <w:spacing w:after="0" w:line="240" w:lineRule="auto"/>
+            </w:pPr>
           </w:p>
         </w:tc>
         <w:tc>
           <w:tcPr>
             <w:tcW w:w="3941" w:type="dxa"/>
             <w:tcBorders>
-              <w:top w:val="single" w:color="000000" w:sz="8" w:space="0"/>
-              <w:left w:val="single" w:color="000000" w:sz="8" w:space="0"/>
-              <w:bottom w:val="single" w:color="000000" w:sz="8" w:space="0"/>
-              <w:right w:val="single" w:color="000000" w:sz="8" w:space="0"/>
-            </w:tcBorders>
-          </w:tcPr>
-          <w:p>
-            <w:pPr>
-              <w:spacing w:after="0" w:line="240" w:lineRule="auto"/>
-            </w:pPr>
-            <w:r>
-              <w:t xml:space="preserve">         ${articulo5}</w:t>
+              <w:top w:val="single" w:sz="8" w:space="0" w:color="000000"/>
+              <w:left w:val="single" w:sz="8" w:space="0" w:color="000000"/>
+              <w:bottom w:val="single" w:sz="8" w:space="0" w:color="000000"/>
+              <w:right w:val="single" w:sz="8" w:space="0" w:color="000000"/>
+            </w:tcBorders>
+          </w:tcPr>
+          <w:p>
+            <w:pPr>
+              <w:spacing w:after="0" w:line="240" w:lineRule="auto"/>
+            </w:pPr>
+            <w:r>
+              <w:t xml:space="preserve">       </w:t>
             </w:r>
           </w:p>
         </w:tc>
@@ -1376,18 +1321,18 @@
           <w:tcPr>
             <w:tcW w:w="1850" w:type="dxa"/>
             <w:tcBorders>
-              <w:top w:val="single" w:color="000000" w:sz="8" w:space="0"/>
-              <w:left w:val="single" w:color="000000" w:sz="8" w:space="0"/>
-              <w:bottom w:val="single" w:color="000000" w:sz="8" w:space="0"/>
-              <w:right w:val="single" w:color="000000" w:sz="8" w:space="0"/>
-            </w:tcBorders>
-          </w:tcPr>
-          <w:p>
-            <w:pPr>
-              <w:spacing w:after="0" w:line="240" w:lineRule="auto"/>
-            </w:pPr>
-            <w:r>
-              <w:t xml:space="preserve"> ${unidad5}</w:t>
+              <w:top w:val="single" w:sz="8" w:space="0" w:color="000000"/>
+              <w:left w:val="single" w:sz="8" w:space="0" w:color="000000"/>
+              <w:bottom w:val="single" w:sz="8" w:space="0" w:color="000000"/>
+              <w:right w:val="single" w:sz="8" w:space="0" w:color="000000"/>
+            </w:tcBorders>
+          </w:tcPr>
+          <w:p>
+            <w:pPr>
+              <w:spacing w:after="0" w:line="240" w:lineRule="auto"/>
+            </w:pPr>
+            <w:r>
+              <w:t xml:space="preserve"> </w:t>
             </w:r>
           </w:p>
         </w:tc>
@@ -1395,67 +1340,55 @@
           <w:tcPr>
             <w:tcW w:w="1483" w:type="dxa"/>
             <w:tcBorders>
-              <w:top w:val="single" w:color="000000" w:sz="8" w:space="0"/>
-              <w:left w:val="single" w:color="000000" w:sz="8" w:space="0"/>
-              <w:bottom w:val="single" w:color="000000" w:sz="8" w:space="0"/>
-              <w:right w:val="single" w:color="000000" w:sz="8" w:space="0"/>
-            </w:tcBorders>
-          </w:tcPr>
-          <w:p>
-            <w:pPr>
-              <w:spacing w:after="0" w:line="240" w:lineRule="auto"/>
-            </w:pPr>
-            <w:r>
-              <w:t>${cant5}</w:t>
-            </w:r>
+              <w:top w:val="single" w:sz="8" w:space="0" w:color="000000"/>
+              <w:left w:val="single" w:sz="8" w:space="0" w:color="000000"/>
+              <w:bottom w:val="single" w:sz="8" w:space="0" w:color="000000"/>
+              <w:right w:val="single" w:sz="8" w:space="0" w:color="000000"/>
+            </w:tcBorders>
+          </w:tcPr>
+          <w:p>
+            <w:pPr>
+              <w:spacing w:after="0" w:line="240" w:lineRule="auto"/>
+            </w:pPr>
           </w:p>
         </w:tc>
       </w:tr>
       <w:tr>
         <w:trPr>
-          <w:trHeight w:val="274" w:hRule="atLeast"/>
+          <w:trHeight w:val="274"/>
         </w:trPr>
         <w:tc>
           <w:tcPr>
             <w:tcW w:w="1212" w:type="dxa"/>
             <w:tcBorders>
-              <w:top w:val="single" w:color="000000" w:sz="8" w:space="0"/>
-              <w:left w:val="single" w:color="000000" w:sz="8" w:space="0"/>
-              <w:bottom w:val="single" w:color="000000" w:sz="8" w:space="0"/>
-              <w:right w:val="single" w:color="000000" w:sz="8" w:space="0"/>
-            </w:tcBorders>
-          </w:tcPr>
-          <w:p>
-            <w:pPr>
-              <w:spacing w:after="0" w:line="240" w:lineRule="auto"/>
-            </w:pPr>
-            <w:r>
-              <w:t xml:space="preserve"> ${n</w:t>
-            </w:r>
-            <w:r>
-              <w:t>6</w:t>
-            </w:r>
-            <w:r>
-              <w:t>}</w:t>
-            </w:r>
+              <w:top w:val="single" w:sz="8" w:space="0" w:color="000000"/>
+              <w:left w:val="single" w:sz="8" w:space="0" w:color="000000"/>
+              <w:bottom w:val="single" w:sz="8" w:space="0" w:color="000000"/>
+              <w:right w:val="single" w:sz="8" w:space="0" w:color="000000"/>
+            </w:tcBorders>
+          </w:tcPr>
+          <w:p>
+            <w:pPr>
+              <w:spacing w:after="0" w:line="240" w:lineRule="auto"/>
+            </w:pPr>
           </w:p>
         </w:tc>
         <w:tc>
           <w:tcPr>
             <w:tcW w:w="3941" w:type="dxa"/>
             <w:tcBorders>
-              <w:top w:val="single" w:color="000000" w:sz="8" w:space="0"/>
-              <w:left w:val="single" w:color="000000" w:sz="8" w:space="0"/>
-              <w:bottom w:val="single" w:color="000000" w:sz="8" w:space="0"/>
-              <w:right w:val="single" w:color="000000" w:sz="8" w:space="0"/>
-            </w:tcBorders>
-          </w:tcPr>
-          <w:p>
-            <w:pPr>
-              <w:spacing w:after="0" w:line="240" w:lineRule="auto"/>
-            </w:pPr>
-            <w:r>
-              <w:t xml:space="preserve">         ${articulo6}</w:t>
+              <w:top w:val="single" w:sz="8" w:space="0" w:color="000000"/>
+              <w:left w:val="single" w:sz="8" w:space="0" w:color="000000"/>
+              <w:bottom w:val="single" w:sz="8" w:space="0" w:color="000000"/>
+              <w:right w:val="single" w:sz="8" w:space="0" w:color="000000"/>
+            </w:tcBorders>
+          </w:tcPr>
+          <w:p>
+            <w:pPr>
+              <w:spacing w:after="0" w:line="240" w:lineRule="auto"/>
+            </w:pPr>
+            <w:r>
+              <w:t xml:space="preserve">      </w:t>
             </w:r>
           </w:p>
         </w:tc>
@@ -1463,67 +1396,55 @@
           <w:tcPr>
             <w:tcW w:w="1850" w:type="dxa"/>
             <w:tcBorders>
-              <w:top w:val="single" w:color="000000" w:sz="8" w:space="0"/>
-              <w:left w:val="single" w:color="000000" w:sz="8" w:space="0"/>
-              <w:bottom w:val="single" w:color="000000" w:sz="8" w:space="0"/>
-              <w:right w:val="single" w:color="000000" w:sz="8" w:space="0"/>
-            </w:tcBorders>
-          </w:tcPr>
-          <w:p>
-            <w:pPr>
-              <w:spacing w:after="0" w:line="240" w:lineRule="auto"/>
-            </w:pPr>
-            <w:r>
-              <w:t xml:space="preserve"> ${unidad6}</w:t>
-            </w:r>
+              <w:top w:val="single" w:sz="8" w:space="0" w:color="000000"/>
+              <w:left w:val="single" w:sz="8" w:space="0" w:color="000000"/>
+              <w:bottom w:val="single" w:sz="8" w:space="0" w:color="000000"/>
+              <w:right w:val="single" w:sz="8" w:space="0" w:color="000000"/>
+            </w:tcBorders>
+          </w:tcPr>
+          <w:p>
+            <w:pPr>
+              <w:spacing w:after="0" w:line="240" w:lineRule="auto"/>
+            </w:pPr>
           </w:p>
         </w:tc>
         <w:tc>
           <w:tcPr>
             <w:tcW w:w="1483" w:type="dxa"/>
             <w:tcBorders>
-              <w:top w:val="single" w:color="000000" w:sz="8" w:space="0"/>
-              <w:left w:val="single" w:color="000000" w:sz="8" w:space="0"/>
-              <w:bottom w:val="single" w:color="000000" w:sz="8" w:space="0"/>
-              <w:right w:val="single" w:color="000000" w:sz="8" w:space="0"/>
-            </w:tcBorders>
-          </w:tcPr>
-          <w:p>
-            <w:pPr>
-              <w:spacing w:after="0" w:line="240" w:lineRule="auto"/>
-            </w:pPr>
-            <w:r>
-              <w:t>${cant6}</w:t>
-            </w:r>
+              <w:top w:val="single" w:sz="8" w:space="0" w:color="000000"/>
+              <w:left w:val="single" w:sz="8" w:space="0" w:color="000000"/>
+              <w:bottom w:val="single" w:sz="8" w:space="0" w:color="000000"/>
+              <w:right w:val="single" w:sz="8" w:space="0" w:color="000000"/>
+            </w:tcBorders>
+          </w:tcPr>
+          <w:p>
+            <w:pPr>
+              <w:spacing w:after="0" w:line="240" w:lineRule="auto"/>
+            </w:pPr>
           </w:p>
         </w:tc>
       </w:tr>
       <w:tr>
         <w:trPr>
-          <w:trHeight w:val="274" w:hRule="atLeast"/>
+          <w:trHeight w:val="274"/>
         </w:trPr>
         <w:tc>
           <w:tcPr>
             <w:tcW w:w="1212" w:type="dxa"/>
             <w:tcBorders>
-              <w:top w:val="single" w:color="000000" w:sz="8" w:space="0"/>
-              <w:left w:val="single" w:color="000000" w:sz="8" w:space="0"/>
-              <w:bottom w:val="single" w:color="000000" w:sz="8" w:space="0"/>
-              <w:right w:val="single" w:color="000000" w:sz="8" w:space="0"/>
-            </w:tcBorders>
-          </w:tcPr>
-          <w:p>
-            <w:pPr>
-              <w:spacing w:after="0" w:line="240" w:lineRule="auto"/>
-            </w:pPr>
-            <w:r>
-              <w:t xml:space="preserve"> ${n</w:t>
-            </w:r>
-            <w:r>
-              <w:t>7</w:t>
-            </w:r>
-            <w:r>
-              <w:t>}</w:t>
+              <w:top w:val="single" w:sz="8" w:space="0" w:color="000000"/>
+              <w:left w:val="single" w:sz="8" w:space="0" w:color="000000"/>
+              <w:bottom w:val="single" w:sz="8" w:space="0" w:color="000000"/>
+              <w:right w:val="single" w:sz="8" w:space="0" w:color="000000"/>
+            </w:tcBorders>
+          </w:tcPr>
+          <w:p>
+            <w:pPr>
+              <w:spacing w:after="0" w:line="240" w:lineRule="auto"/>
+            </w:pPr>
+            <w:r>
+              <w:t xml:space="preserve"> </w:t>
             </w:r>
           </w:p>
         </w:tc>
@@ -1531,18 +1452,18 @@
           <w:tcPr>
             <w:tcW w:w="3941" w:type="dxa"/>
             <w:tcBorders>
-              <w:top w:val="single" w:color="000000" w:sz="8" w:space="0"/>
-              <w:left w:val="single" w:color="000000" w:sz="8" w:space="0"/>
-              <w:bottom w:val="single" w:color="000000" w:sz="8" w:space="0"/>
-              <w:right w:val="single" w:color="000000" w:sz="8" w:space="0"/>
-            </w:tcBorders>
-          </w:tcPr>
-          <w:p>
-            <w:pPr>
-              <w:spacing w:after="0" w:line="240" w:lineRule="auto"/>
-            </w:pPr>
-            <w:r>
-              <w:t xml:space="preserve">         ${articulo7}</w:t>
+              <w:top w:val="single" w:sz="8" w:space="0" w:color="000000"/>
+              <w:left w:val="single" w:sz="8" w:space="0" w:color="000000"/>
+              <w:bottom w:val="single" w:sz="8" w:space="0" w:color="000000"/>
+              <w:right w:val="single" w:sz="8" w:space="0" w:color="000000"/>
+            </w:tcBorders>
+          </w:tcPr>
+          <w:p>
+            <w:pPr>
+              <w:spacing w:after="0" w:line="240" w:lineRule="auto"/>
+            </w:pPr>
+            <w:r>
+              <w:t xml:space="preserve">       </w:t>
             </w:r>
           </w:p>
         </w:tc>
@@ -1550,86 +1471,71 @@
           <w:tcPr>
             <w:tcW w:w="1850" w:type="dxa"/>
             <w:tcBorders>
-              <w:top w:val="single" w:color="000000" w:sz="8" w:space="0"/>
-              <w:left w:val="single" w:color="000000" w:sz="8" w:space="0"/>
-              <w:bottom w:val="single" w:color="000000" w:sz="8" w:space="0"/>
-              <w:right w:val="single" w:color="000000" w:sz="8" w:space="0"/>
-            </w:tcBorders>
-          </w:tcPr>
-          <w:p>
-            <w:pPr>
-              <w:spacing w:after="0" w:line="240" w:lineRule="auto"/>
-            </w:pPr>
-            <w:r>
-              <w:t xml:space="preserve"> ${unidad7}</w:t>
-            </w:r>
+              <w:top w:val="single" w:sz="8" w:space="0" w:color="000000"/>
+              <w:left w:val="single" w:sz="8" w:space="0" w:color="000000"/>
+              <w:bottom w:val="single" w:sz="8" w:space="0" w:color="000000"/>
+              <w:right w:val="single" w:sz="8" w:space="0" w:color="000000"/>
+            </w:tcBorders>
+          </w:tcPr>
+          <w:p>
+            <w:pPr>
+              <w:spacing w:after="0" w:line="240" w:lineRule="auto"/>
+            </w:pPr>
           </w:p>
         </w:tc>
         <w:tc>
           <w:tcPr>
             <w:tcW w:w="1483" w:type="dxa"/>
             <w:tcBorders>
-              <w:top w:val="single" w:color="000000" w:sz="8" w:space="0"/>
-              <w:left w:val="single" w:color="000000" w:sz="8" w:space="0"/>
-              <w:bottom w:val="single" w:color="000000" w:sz="8" w:space="0"/>
-              <w:right w:val="single" w:color="000000" w:sz="8" w:space="0"/>
-            </w:tcBorders>
-          </w:tcPr>
-          <w:p>
-            <w:pPr>
-              <w:spacing w:after="0" w:line="240" w:lineRule="auto"/>
-            </w:pPr>
-            <w:r>
-              <w:t>${cant7}</w:t>
-            </w:r>
+              <w:top w:val="single" w:sz="8" w:space="0" w:color="000000"/>
+              <w:left w:val="single" w:sz="8" w:space="0" w:color="000000"/>
+              <w:bottom w:val="single" w:sz="8" w:space="0" w:color="000000"/>
+              <w:right w:val="single" w:sz="8" w:space="0" w:color="000000"/>
+            </w:tcBorders>
+          </w:tcPr>
+          <w:p>
+            <w:pPr>
+              <w:spacing w:after="0" w:line="240" w:lineRule="auto"/>
+            </w:pPr>
           </w:p>
         </w:tc>
       </w:tr>
       <w:tr>
         <w:trPr>
-          <w:trHeight w:val="274" w:hRule="atLeast"/>
+          <w:trHeight w:val="274"/>
         </w:trPr>
         <w:tc>
           <w:tcPr>
             <w:tcW w:w="1212" w:type="dxa"/>
             <w:tcBorders>
-              <w:top w:val="single" w:color="000000" w:sz="8" w:space="0"/>
-              <w:left w:val="single" w:color="000000" w:sz="8" w:space="0"/>
-              <w:bottom w:val="single" w:color="000000" w:sz="8" w:space="0"/>
-              <w:right w:val="single" w:color="000000" w:sz="8" w:space="0"/>
-            </w:tcBorders>
-          </w:tcPr>
-          <w:p>
-            <w:pPr>
-              <w:spacing w:after="0" w:line="240" w:lineRule="auto"/>
-            </w:pPr>
-            <w:r>
-              <w:t xml:space="preserve"> ${n</w:t>
-            </w:r>
-            <w:r>
-              <w:t>8</w:t>
-            </w:r>
-            <w:r>
-              <w:t>}</w:t>
-            </w:r>
+              <w:top w:val="single" w:sz="8" w:space="0" w:color="000000"/>
+              <w:left w:val="single" w:sz="8" w:space="0" w:color="000000"/>
+              <w:bottom w:val="single" w:sz="8" w:space="0" w:color="000000"/>
+              <w:right w:val="single" w:sz="8" w:space="0" w:color="000000"/>
+            </w:tcBorders>
+          </w:tcPr>
+          <w:p>
+            <w:pPr>
+              <w:spacing w:after="0" w:line="240" w:lineRule="auto"/>
+            </w:pPr>
           </w:p>
         </w:tc>
         <w:tc>
           <w:tcPr>
             <w:tcW w:w="3941" w:type="dxa"/>
             <w:tcBorders>
-              <w:top w:val="single" w:color="000000" w:sz="8" w:space="0"/>
-              <w:left w:val="single" w:color="000000" w:sz="8" w:space="0"/>
-              <w:bottom w:val="single" w:color="000000" w:sz="8" w:space="0"/>
-              <w:right w:val="single" w:color="000000" w:sz="8" w:space="0"/>
-            </w:tcBorders>
-          </w:tcPr>
-          <w:p>
-            <w:pPr>
-              <w:spacing w:after="0" w:line="240" w:lineRule="auto"/>
-            </w:pPr>
-            <w:r>
-              <w:t xml:space="preserve">         ${articulo8}</w:t>
+              <w:top w:val="single" w:sz="8" w:space="0" w:color="000000"/>
+              <w:left w:val="single" w:sz="8" w:space="0" w:color="000000"/>
+              <w:bottom w:val="single" w:sz="8" w:space="0" w:color="000000"/>
+              <w:right w:val="single" w:sz="8" w:space="0" w:color="000000"/>
+            </w:tcBorders>
+          </w:tcPr>
+          <w:p>
+            <w:pPr>
+              <w:spacing w:after="0" w:line="240" w:lineRule="auto"/>
+            </w:pPr>
+            <w:r>
+              <w:t xml:space="preserve">        </w:t>
             </w:r>
           </w:p>
         </w:tc>
@@ -1637,86 +1543,71 @@
           <w:tcPr>
             <w:tcW w:w="1850" w:type="dxa"/>
             <w:tcBorders>
-              <w:top w:val="single" w:color="000000" w:sz="8" w:space="0"/>
-              <w:left w:val="single" w:color="000000" w:sz="8" w:space="0"/>
-              <w:bottom w:val="single" w:color="000000" w:sz="8" w:space="0"/>
-              <w:right w:val="single" w:color="000000" w:sz="8" w:space="0"/>
-            </w:tcBorders>
-          </w:tcPr>
-          <w:p>
-            <w:pPr>
-              <w:spacing w:after="0" w:line="240" w:lineRule="auto"/>
-            </w:pPr>
-            <w:r>
-              <w:t xml:space="preserve"> ${unidad8}</w:t>
-            </w:r>
+              <w:top w:val="single" w:sz="8" w:space="0" w:color="000000"/>
+              <w:left w:val="single" w:sz="8" w:space="0" w:color="000000"/>
+              <w:bottom w:val="single" w:sz="8" w:space="0" w:color="000000"/>
+              <w:right w:val="single" w:sz="8" w:space="0" w:color="000000"/>
+            </w:tcBorders>
+          </w:tcPr>
+          <w:p>
+            <w:pPr>
+              <w:spacing w:after="0" w:line="240" w:lineRule="auto"/>
+            </w:pPr>
           </w:p>
         </w:tc>
         <w:tc>
           <w:tcPr>
             <w:tcW w:w="1483" w:type="dxa"/>
             <w:tcBorders>
-              <w:top w:val="single" w:color="000000" w:sz="8" w:space="0"/>
-              <w:left w:val="single" w:color="000000" w:sz="8" w:space="0"/>
-              <w:bottom w:val="single" w:color="000000" w:sz="8" w:space="0"/>
-              <w:right w:val="single" w:color="000000" w:sz="8" w:space="0"/>
-            </w:tcBorders>
-          </w:tcPr>
-          <w:p>
-            <w:pPr>
-              <w:spacing w:after="0" w:line="240" w:lineRule="auto"/>
-            </w:pPr>
-            <w:r>
-              <w:t>${cant8}</w:t>
-            </w:r>
+              <w:top w:val="single" w:sz="8" w:space="0" w:color="000000"/>
+              <w:left w:val="single" w:sz="8" w:space="0" w:color="000000"/>
+              <w:bottom w:val="single" w:sz="8" w:space="0" w:color="000000"/>
+              <w:right w:val="single" w:sz="8" w:space="0" w:color="000000"/>
+            </w:tcBorders>
+          </w:tcPr>
+          <w:p>
+            <w:pPr>
+              <w:spacing w:after="0" w:line="240" w:lineRule="auto"/>
+            </w:pPr>
           </w:p>
         </w:tc>
       </w:tr>
       <w:tr>
         <w:trPr>
-          <w:trHeight w:val="274" w:hRule="atLeast"/>
+          <w:trHeight w:val="274"/>
         </w:trPr>
         <w:tc>
           <w:tcPr>
             <w:tcW w:w="1212" w:type="dxa"/>
             <w:tcBorders>
-              <w:top w:val="single" w:color="000000" w:sz="8" w:space="0"/>
-              <w:left w:val="single" w:color="000000" w:sz="8" w:space="0"/>
-              <w:bottom w:val="single" w:color="000000" w:sz="8" w:space="0"/>
-              <w:right w:val="single" w:color="000000" w:sz="8" w:space="0"/>
-            </w:tcBorders>
-          </w:tcPr>
-          <w:p>
-            <w:pPr>
-              <w:spacing w:after="0" w:line="240" w:lineRule="auto"/>
-            </w:pPr>
-            <w:r>
-              <w:t xml:space="preserve"> ${n</w:t>
-            </w:r>
-            <w:r>
-              <w:t>9</w:t>
-            </w:r>
-            <w:r>
-              <w:t>}</w:t>
-            </w:r>
+              <w:top w:val="single" w:sz="8" w:space="0" w:color="000000"/>
+              <w:left w:val="single" w:sz="8" w:space="0" w:color="000000"/>
+              <w:bottom w:val="single" w:sz="8" w:space="0" w:color="000000"/>
+              <w:right w:val="single" w:sz="8" w:space="0" w:color="000000"/>
+            </w:tcBorders>
+          </w:tcPr>
+          <w:p>
+            <w:pPr>
+              <w:spacing w:after="0" w:line="240" w:lineRule="auto"/>
+            </w:pPr>
           </w:p>
         </w:tc>
         <w:tc>
           <w:tcPr>
             <w:tcW w:w="3941" w:type="dxa"/>
             <w:tcBorders>
-              <w:top w:val="single" w:color="000000" w:sz="8" w:space="0"/>
-              <w:left w:val="single" w:color="000000" w:sz="8" w:space="0"/>
-              <w:bottom w:val="single" w:color="000000" w:sz="8" w:space="0"/>
-              <w:right w:val="single" w:color="000000" w:sz="8" w:space="0"/>
-            </w:tcBorders>
-          </w:tcPr>
-          <w:p>
-            <w:pPr>
-              <w:spacing w:after="0" w:line="240" w:lineRule="auto"/>
-            </w:pPr>
-            <w:r>
-              <w:t xml:space="preserve">         ${articulo9}</w:t>
+              <w:top w:val="single" w:sz="8" w:space="0" w:color="000000"/>
+              <w:left w:val="single" w:sz="8" w:space="0" w:color="000000"/>
+              <w:bottom w:val="single" w:sz="8" w:space="0" w:color="000000"/>
+              <w:right w:val="single" w:sz="8" w:space="0" w:color="000000"/>
+            </w:tcBorders>
+          </w:tcPr>
+          <w:p>
+            <w:pPr>
+              <w:spacing w:after="0" w:line="240" w:lineRule="auto"/>
+            </w:pPr>
+            <w:r>
+              <w:t xml:space="preserve">       </w:t>
             </w:r>
           </w:p>
         </w:tc>
@@ -1724,86 +1615,71 @@
           <w:tcPr>
             <w:tcW w:w="1850" w:type="dxa"/>
             <w:tcBorders>
-              <w:top w:val="single" w:color="000000" w:sz="8" w:space="0"/>
-              <w:left w:val="single" w:color="000000" w:sz="8" w:space="0"/>
-              <w:bottom w:val="single" w:color="000000" w:sz="8" w:space="0"/>
-              <w:right w:val="single" w:color="000000" w:sz="8" w:space="0"/>
-            </w:tcBorders>
-          </w:tcPr>
-          <w:p>
-            <w:pPr>
-              <w:spacing w:after="0" w:line="240" w:lineRule="auto"/>
-            </w:pPr>
-            <w:r>
-              <w:t xml:space="preserve"> ${unidad9}</w:t>
-            </w:r>
+              <w:top w:val="single" w:sz="8" w:space="0" w:color="000000"/>
+              <w:left w:val="single" w:sz="8" w:space="0" w:color="000000"/>
+              <w:bottom w:val="single" w:sz="8" w:space="0" w:color="000000"/>
+              <w:right w:val="single" w:sz="8" w:space="0" w:color="000000"/>
+            </w:tcBorders>
+          </w:tcPr>
+          <w:p>
+            <w:pPr>
+              <w:spacing w:after="0" w:line="240" w:lineRule="auto"/>
+            </w:pPr>
           </w:p>
         </w:tc>
         <w:tc>
           <w:tcPr>
             <w:tcW w:w="1483" w:type="dxa"/>
             <w:tcBorders>
-              <w:top w:val="single" w:color="000000" w:sz="8" w:space="0"/>
-              <w:left w:val="single" w:color="000000" w:sz="8" w:space="0"/>
-              <w:bottom w:val="single" w:color="000000" w:sz="8" w:space="0"/>
-              <w:right w:val="single" w:color="000000" w:sz="8" w:space="0"/>
-            </w:tcBorders>
-          </w:tcPr>
-          <w:p>
-            <w:pPr>
-              <w:spacing w:after="0" w:line="240" w:lineRule="auto"/>
-            </w:pPr>
-            <w:r>
-              <w:t>${cant9}</w:t>
-            </w:r>
+              <w:top w:val="single" w:sz="8" w:space="0" w:color="000000"/>
+              <w:left w:val="single" w:sz="8" w:space="0" w:color="000000"/>
+              <w:bottom w:val="single" w:sz="8" w:space="0" w:color="000000"/>
+              <w:right w:val="single" w:sz="8" w:space="0" w:color="000000"/>
+            </w:tcBorders>
+          </w:tcPr>
+          <w:p>
+            <w:pPr>
+              <w:spacing w:after="0" w:line="240" w:lineRule="auto"/>
+            </w:pPr>
           </w:p>
         </w:tc>
       </w:tr>
       <w:tr>
         <w:trPr>
-          <w:trHeight w:val="274" w:hRule="atLeast"/>
+          <w:trHeight w:val="274"/>
         </w:trPr>
         <w:tc>
           <w:tcPr>
             <w:tcW w:w="1212" w:type="dxa"/>
             <w:tcBorders>
-              <w:top w:val="single" w:color="000000" w:sz="8" w:space="0"/>
-              <w:left w:val="single" w:color="000000" w:sz="8" w:space="0"/>
-              <w:bottom w:val="single" w:color="000000" w:sz="8" w:space="0"/>
-              <w:right w:val="single" w:color="000000" w:sz="8" w:space="0"/>
-            </w:tcBorders>
-          </w:tcPr>
-          <w:p>
-            <w:pPr>
-              <w:spacing w:after="0" w:line="240" w:lineRule="auto"/>
-            </w:pPr>
-            <w:r>
-              <w:t xml:space="preserve"> ${n</w:t>
-            </w:r>
-            <w:r>
-              <w:t>1</w:t>
-            </w:r>
-            <w:r>
-              <w:t>0}</w:t>
-            </w:r>
+              <w:top w:val="single" w:sz="8" w:space="0" w:color="000000"/>
+              <w:left w:val="single" w:sz="8" w:space="0" w:color="000000"/>
+              <w:bottom w:val="single" w:sz="8" w:space="0" w:color="000000"/>
+              <w:right w:val="single" w:sz="8" w:space="0" w:color="000000"/>
+            </w:tcBorders>
+          </w:tcPr>
+          <w:p>
+            <w:pPr>
+              <w:spacing w:after="0" w:line="240" w:lineRule="auto"/>
+            </w:pPr>
           </w:p>
         </w:tc>
         <w:tc>
           <w:tcPr>
             <w:tcW w:w="3941" w:type="dxa"/>
             <w:tcBorders>
-              <w:top w:val="single" w:color="000000" w:sz="8" w:space="0"/>
-              <w:left w:val="single" w:color="000000" w:sz="8" w:space="0"/>
-              <w:bottom w:val="single" w:color="000000" w:sz="8" w:space="0"/>
-              <w:right w:val="single" w:color="000000" w:sz="8" w:space="0"/>
-            </w:tcBorders>
-          </w:tcPr>
-          <w:p>
-            <w:pPr>
-              <w:spacing w:after="0" w:line="240" w:lineRule="auto"/>
-            </w:pPr>
-            <w:r>
-              <w:t xml:space="preserve">         ${articulo10}</w:t>
+              <w:top w:val="single" w:sz="8" w:space="0" w:color="000000"/>
+              <w:left w:val="single" w:sz="8" w:space="0" w:color="000000"/>
+              <w:bottom w:val="single" w:sz="8" w:space="0" w:color="000000"/>
+              <w:right w:val="single" w:sz="8" w:space="0" w:color="000000"/>
+            </w:tcBorders>
+          </w:tcPr>
+          <w:p>
+            <w:pPr>
+              <w:spacing w:after="0" w:line="240" w:lineRule="auto"/>
+            </w:pPr>
+            <w:r>
+              <w:t xml:space="preserve">       </w:t>
             </w:r>
           </w:p>
         </w:tc>
@@ -1811,18 +1687,18 @@
           <w:tcPr>
             <w:tcW w:w="1850" w:type="dxa"/>
             <w:tcBorders>
-              <w:top w:val="single" w:color="000000" w:sz="8" w:space="0"/>
-              <w:left w:val="single" w:color="000000" w:sz="8" w:space="0"/>
-              <w:bottom w:val="single" w:color="000000" w:sz="8" w:space="0"/>
-              <w:right w:val="single" w:color="000000" w:sz="8" w:space="0"/>
-            </w:tcBorders>
-          </w:tcPr>
-          <w:p>
-            <w:pPr>
-              <w:spacing w:after="0" w:line="240" w:lineRule="auto"/>
-            </w:pPr>
-            <w:r>
-              <w:t xml:space="preserve"> ${unidad10}</w:t>
+              <w:top w:val="single" w:sz="8" w:space="0" w:color="000000"/>
+              <w:left w:val="single" w:sz="8" w:space="0" w:color="000000"/>
+              <w:bottom w:val="single" w:sz="8" w:space="0" w:color="000000"/>
+              <w:right w:val="single" w:sz="8" w:space="0" w:color="000000"/>
+            </w:tcBorders>
+          </w:tcPr>
+          <w:p>
+            <w:pPr>
+              <w:spacing w:after="0" w:line="240" w:lineRule="auto"/>
+            </w:pPr>
+            <w:r>
+              <w:t xml:space="preserve"> </w:t>
             </w:r>
           </w:p>
         </w:tc>
@@ -1830,67 +1706,55 @@
           <w:tcPr>
             <w:tcW w:w="1483" w:type="dxa"/>
             <w:tcBorders>
-              <w:top w:val="single" w:color="000000" w:sz="8" w:space="0"/>
-              <w:left w:val="single" w:color="000000" w:sz="8" w:space="0"/>
-              <w:bottom w:val="single" w:color="000000" w:sz="8" w:space="0"/>
-              <w:right w:val="single" w:color="000000" w:sz="8" w:space="0"/>
-            </w:tcBorders>
-          </w:tcPr>
-          <w:p>
-            <w:pPr>
-              <w:spacing w:after="0" w:line="240" w:lineRule="auto"/>
-            </w:pPr>
-            <w:r>
-              <w:t>${cant10}</w:t>
-            </w:r>
+              <w:top w:val="single" w:sz="8" w:space="0" w:color="000000"/>
+              <w:left w:val="single" w:sz="8" w:space="0" w:color="000000"/>
+              <w:bottom w:val="single" w:sz="8" w:space="0" w:color="000000"/>
+              <w:right w:val="single" w:sz="8" w:space="0" w:color="000000"/>
+            </w:tcBorders>
+          </w:tcPr>
+          <w:p>
+            <w:pPr>
+              <w:spacing w:after="0" w:line="240" w:lineRule="auto"/>
+            </w:pPr>
           </w:p>
         </w:tc>
       </w:tr>
       <w:tr>
         <w:trPr>
-          <w:trHeight w:val="274" w:hRule="atLeast"/>
+          <w:trHeight w:val="274"/>
         </w:trPr>
         <w:tc>
           <w:tcPr>
             <w:tcW w:w="1212" w:type="dxa"/>
             <w:tcBorders>
-              <w:top w:val="single" w:color="000000" w:sz="8" w:space="0"/>
-              <w:left w:val="single" w:color="000000" w:sz="8" w:space="0"/>
-              <w:bottom w:val="single" w:color="000000" w:sz="8" w:space="0"/>
-              <w:right w:val="single" w:color="000000" w:sz="8" w:space="0"/>
-            </w:tcBorders>
-          </w:tcPr>
-          <w:p>
-            <w:pPr>
-              <w:spacing w:after="0" w:line="240" w:lineRule="auto"/>
-            </w:pPr>
-            <w:r>
-              <w:t xml:space="preserve"> ${n</w:t>
-            </w:r>
-            <w:r>
-              <w:t>11</w:t>
-            </w:r>
-            <w:r>
-              <w:t>}</w:t>
-            </w:r>
+              <w:top w:val="single" w:sz="8" w:space="0" w:color="000000"/>
+              <w:left w:val="single" w:sz="8" w:space="0" w:color="000000"/>
+              <w:bottom w:val="single" w:sz="8" w:space="0" w:color="000000"/>
+              <w:right w:val="single" w:sz="8" w:space="0" w:color="000000"/>
+            </w:tcBorders>
+          </w:tcPr>
+          <w:p>
+            <w:pPr>
+              <w:spacing w:after="0" w:line="240" w:lineRule="auto"/>
+            </w:pPr>
           </w:p>
         </w:tc>
         <w:tc>
           <w:tcPr>
             <w:tcW w:w="3941" w:type="dxa"/>
             <w:tcBorders>
-              <w:top w:val="single" w:color="000000" w:sz="8" w:space="0"/>
-              <w:left w:val="single" w:color="000000" w:sz="8" w:space="0"/>
-              <w:bottom w:val="single" w:color="000000" w:sz="8" w:space="0"/>
-              <w:right w:val="single" w:color="000000" w:sz="8" w:space="0"/>
-            </w:tcBorders>
-          </w:tcPr>
-          <w:p>
-            <w:pPr>
-              <w:spacing w:after="0" w:line="240" w:lineRule="auto"/>
-            </w:pPr>
-            <w:r>
-              <w:t xml:space="preserve">         ${articulo11}</w:t>
+              <w:top w:val="single" w:sz="8" w:space="0" w:color="000000"/>
+              <w:left w:val="single" w:sz="8" w:space="0" w:color="000000"/>
+              <w:bottom w:val="single" w:sz="8" w:space="0" w:color="000000"/>
+              <w:right w:val="single" w:sz="8" w:space="0" w:color="000000"/>
+            </w:tcBorders>
+          </w:tcPr>
+          <w:p>
+            <w:pPr>
+              <w:spacing w:after="0" w:line="240" w:lineRule="auto"/>
+            </w:pPr>
+            <w:r>
+              <w:t xml:space="preserve">        </w:t>
             </w:r>
           </w:p>
         </w:tc>
@@ -1898,88 +1762,71 @@
           <w:tcPr>
             <w:tcW w:w="1850" w:type="dxa"/>
             <w:tcBorders>
-              <w:top w:val="single" w:color="000000" w:sz="8" w:space="0"/>
-              <w:left w:val="single" w:color="000000" w:sz="8" w:space="0"/>
-              <w:bottom w:val="single" w:color="000000" w:sz="8" w:space="0"/>
-              <w:right w:val="single" w:color="000000" w:sz="8" w:space="0"/>
-            </w:tcBorders>
-          </w:tcPr>
-          <w:p>
-            <w:pPr>
-              <w:spacing w:after="0" w:line="240" w:lineRule="auto"/>
-            </w:pPr>
-            <w:r>
-              <w:t xml:space="preserve"> ${unidad11}</w:t>
-            </w:r>
+              <w:top w:val="single" w:sz="8" w:space="0" w:color="000000"/>
+              <w:left w:val="single" w:sz="8" w:space="0" w:color="000000"/>
+              <w:bottom w:val="single" w:sz="8" w:space="0" w:color="000000"/>
+              <w:right w:val="single" w:sz="8" w:space="0" w:color="000000"/>
+            </w:tcBorders>
+          </w:tcPr>
+          <w:p>
+            <w:pPr>
+              <w:spacing w:after="0" w:line="240" w:lineRule="auto"/>
+            </w:pPr>
           </w:p>
         </w:tc>
         <w:tc>
           <w:tcPr>
             <w:tcW w:w="1483" w:type="dxa"/>
             <w:tcBorders>
-              <w:top w:val="single" w:color="000000" w:sz="8" w:space="0"/>
-              <w:left w:val="single" w:color="000000" w:sz="8" w:space="0"/>
-              <w:bottom w:val="single" w:color="000000" w:sz="8" w:space="0"/>
-              <w:right w:val="single" w:color="000000" w:sz="8" w:space="0"/>
-            </w:tcBorders>
-          </w:tcPr>
-          <w:p>
-            <w:pPr>
-              <w:spacing w:after="0" w:line="240" w:lineRule="auto"/>
-            </w:pPr>
-            <w:r>
-              <w:t>${cant11}</w:t>
-            </w:r>
+              <w:top w:val="single" w:sz="8" w:space="0" w:color="000000"/>
+              <w:left w:val="single" w:sz="8" w:space="0" w:color="000000"/>
+              <w:bottom w:val="single" w:sz="8" w:space="0" w:color="000000"/>
+              <w:right w:val="single" w:sz="8" w:space="0" w:color="000000"/>
+            </w:tcBorders>
+          </w:tcPr>
+          <w:p>
+            <w:pPr>
+              <w:spacing w:after="0" w:line="240" w:lineRule="auto"/>
+            </w:pPr>
           </w:p>
         </w:tc>
       </w:tr>
       <w:tr>
         <w:trPr>
-          <w:trHeight w:val="274" w:hRule="atLeast"/>
+          <w:trHeight w:val="274"/>
         </w:trPr>
         <w:tc>
           <w:tcPr>
             <w:tcW w:w="1212" w:type="dxa"/>
             <w:tcBorders>
-              <w:top w:val="single" w:color="000000" w:sz="8" w:space="0"/>
-              <w:left w:val="single" w:color="000000" w:sz="8" w:space="0"/>
-              <w:bottom w:val="single" w:color="000000" w:sz="8" w:space="0"/>
-              <w:right w:val="single" w:color="000000" w:sz="8" w:space="0"/>
-            </w:tcBorders>
-          </w:tcPr>
-          <w:p>
-            <w:pPr>
-              <w:spacing w:after="0" w:line="240" w:lineRule="auto"/>
-            </w:pPr>
-            <w:r>
-              <w:t xml:space="preserve"> ${n</w:t>
-            </w:r>
-            <w:r>
-              <w:t>12</w:t>
-            </w:r>
-            <w:bookmarkStart w:id="0" w:name="_GoBack"/>
-            <w:bookmarkEnd w:id="0"/>
-            <w:r>
-              <w:t>}</w:t>
-            </w:r>
+              <w:top w:val="single" w:sz="8" w:space="0" w:color="000000"/>
+              <w:left w:val="single" w:sz="8" w:space="0" w:color="000000"/>
+              <w:bottom w:val="single" w:sz="8" w:space="0" w:color="000000"/>
+              <w:right w:val="single" w:sz="8" w:space="0" w:color="000000"/>
+            </w:tcBorders>
+          </w:tcPr>
+          <w:p>
+            <w:pPr>
+              <w:spacing w:after="0" w:line="240" w:lineRule="auto"/>
+            </w:pPr>
           </w:p>
         </w:tc>
         <w:tc>
           <w:tcPr>
             <w:tcW w:w="3941" w:type="dxa"/>
             <w:tcBorders>
-              <w:top w:val="single" w:color="000000" w:sz="8" w:space="0"/>
-              <w:left w:val="single" w:color="000000" w:sz="8" w:space="0"/>
-              <w:bottom w:val="single" w:color="000000" w:sz="8" w:space="0"/>
-              <w:right w:val="single" w:color="000000" w:sz="8" w:space="0"/>
-            </w:tcBorders>
-          </w:tcPr>
-          <w:p>
-            <w:pPr>
-              <w:spacing w:after="0" w:line="240" w:lineRule="auto"/>
-            </w:pPr>
-            <w:r>
-              <w:t xml:space="preserve">         ${articulo12}</w:t>
+              <w:top w:val="single" w:sz="8" w:space="0" w:color="000000"/>
+              <w:left w:val="single" w:sz="8" w:space="0" w:color="000000"/>
+              <w:bottom w:val="single" w:sz="8" w:space="0" w:color="000000"/>
+              <w:right w:val="single" w:sz="8" w:space="0" w:color="000000"/>
+            </w:tcBorders>
+          </w:tcPr>
+          <w:p>
+            <w:pPr>
+              <w:spacing w:after="0" w:line="240" w:lineRule="auto"/>
+            </w:pPr>
+            <w:r>
+              <w:t xml:space="preserve">      </w:t>
             </w:r>
           </w:p>
         </w:tc>
@@ -1987,53 +1834,47 @@
           <w:tcPr>
             <w:tcW w:w="1850" w:type="dxa"/>
             <w:tcBorders>
-              <w:top w:val="single" w:color="000000" w:sz="8" w:space="0"/>
-              <w:left w:val="single" w:color="000000" w:sz="8" w:space="0"/>
-              <w:bottom w:val="single" w:color="000000" w:sz="8" w:space="0"/>
-              <w:right w:val="single" w:color="000000" w:sz="8" w:space="0"/>
-            </w:tcBorders>
-          </w:tcPr>
-          <w:p>
-            <w:pPr>
-              <w:spacing w:after="0" w:line="240" w:lineRule="auto"/>
-            </w:pPr>
-            <w:r>
-              <w:t xml:space="preserve"> ${unidad12}</w:t>
-            </w:r>
+              <w:top w:val="single" w:sz="8" w:space="0" w:color="000000"/>
+              <w:left w:val="single" w:sz="8" w:space="0" w:color="000000"/>
+              <w:bottom w:val="single" w:sz="8" w:space="0" w:color="000000"/>
+              <w:right w:val="single" w:sz="8" w:space="0" w:color="000000"/>
+            </w:tcBorders>
+          </w:tcPr>
+          <w:p>
+            <w:pPr>
+              <w:spacing w:after="0" w:line="240" w:lineRule="auto"/>
+            </w:pPr>
           </w:p>
         </w:tc>
         <w:tc>
           <w:tcPr>
             <w:tcW w:w="1483" w:type="dxa"/>
             <w:tcBorders>
-              <w:top w:val="single" w:color="000000" w:sz="8" w:space="0"/>
-              <w:left w:val="single" w:color="000000" w:sz="8" w:space="0"/>
-              <w:bottom w:val="single" w:color="000000" w:sz="8" w:space="0"/>
-              <w:right w:val="single" w:color="000000" w:sz="8" w:space="0"/>
-            </w:tcBorders>
-          </w:tcPr>
-          <w:p>
-            <w:pPr>
-              <w:spacing w:after="0" w:line="240" w:lineRule="auto"/>
-            </w:pPr>
-            <w:r>
-              <w:t>${cant12}</w:t>
-            </w:r>
+              <w:top w:val="single" w:sz="8" w:space="0" w:color="000000"/>
+              <w:left w:val="single" w:sz="8" w:space="0" w:color="000000"/>
+              <w:bottom w:val="single" w:sz="8" w:space="0" w:color="000000"/>
+              <w:right w:val="single" w:sz="8" w:space="0" w:color="000000"/>
+            </w:tcBorders>
+          </w:tcPr>
+          <w:p>
+            <w:pPr>
+              <w:spacing w:after="0" w:line="240" w:lineRule="auto"/>
+            </w:pPr>
           </w:p>
         </w:tc>
       </w:tr>
       <w:tr>
         <w:trPr>
-          <w:trHeight w:val="274" w:hRule="atLeast"/>
+          <w:trHeight w:val="274"/>
         </w:trPr>
         <w:tc>
           <w:tcPr>
             <w:tcW w:w="1212" w:type="dxa"/>
             <w:tcBorders>
-              <w:top w:val="single" w:color="000000" w:sz="8" w:space="0"/>
-              <w:left w:val="single" w:color="000000" w:sz="8" w:space="0"/>
-              <w:bottom w:val="single" w:color="000000" w:sz="8" w:space="0"/>
-              <w:right w:val="single" w:color="000000" w:sz="8" w:space="0"/>
+              <w:top w:val="single" w:sz="8" w:space="0" w:color="000000"/>
+              <w:left w:val="single" w:sz="8" w:space="0" w:color="000000"/>
+              <w:bottom w:val="single" w:sz="8" w:space="0" w:color="000000"/>
+              <w:right w:val="single" w:sz="8" w:space="0" w:color="000000"/>
             </w:tcBorders>
           </w:tcPr>
           <w:p>
@@ -2046,10 +1887,10 @@
           <w:tcPr>
             <w:tcW w:w="3941" w:type="dxa"/>
             <w:tcBorders>
-              <w:top w:val="single" w:color="000000" w:sz="8" w:space="0"/>
-              <w:left w:val="single" w:color="000000" w:sz="8" w:space="0"/>
-              <w:bottom w:val="single" w:color="000000" w:sz="8" w:space="0"/>
-              <w:right w:val="single" w:color="000000" w:sz="8" w:space="0"/>
+              <w:top w:val="single" w:sz="8" w:space="0" w:color="000000"/>
+              <w:left w:val="single" w:sz="8" w:space="0" w:color="000000"/>
+              <w:bottom w:val="single" w:sz="8" w:space="0" w:color="000000"/>
+              <w:right w:val="single" w:sz="8" w:space="0" w:color="000000"/>
             </w:tcBorders>
           </w:tcPr>
           <w:p>
@@ -2062,10 +1903,10 @@
           <w:tcPr>
             <w:tcW w:w="1850" w:type="dxa"/>
             <w:tcBorders>
-              <w:top w:val="single" w:color="000000" w:sz="8" w:space="0"/>
-              <w:left w:val="single" w:color="000000" w:sz="8" w:space="0"/>
-              <w:bottom w:val="single" w:color="000000" w:sz="8" w:space="0"/>
-              <w:right w:val="single" w:color="000000" w:sz="8" w:space="0"/>
+              <w:top w:val="single" w:sz="8" w:space="0" w:color="000000"/>
+              <w:left w:val="single" w:sz="8" w:space="0" w:color="000000"/>
+              <w:bottom w:val="single" w:sz="8" w:space="0" w:color="000000"/>
+              <w:right w:val="single" w:sz="8" w:space="0" w:color="000000"/>
             </w:tcBorders>
           </w:tcPr>
           <w:p>
@@ -2078,10 +1919,10 @@
           <w:tcPr>
             <w:tcW w:w="1483" w:type="dxa"/>
             <w:tcBorders>
-              <w:top w:val="single" w:color="000000" w:sz="8" w:space="0"/>
-              <w:left w:val="single" w:color="000000" w:sz="8" w:space="0"/>
-              <w:bottom w:val="single" w:color="000000" w:sz="8" w:space="0"/>
-              <w:right w:val="single" w:color="000000" w:sz="8" w:space="0"/>
+              <w:top w:val="single" w:sz="8" w:space="0" w:color="000000"/>
+              <w:left w:val="single" w:sz="8" w:space="0" w:color="000000"/>
+              <w:bottom w:val="single" w:sz="8" w:space="0" w:color="000000"/>
+              <w:right w:val="single" w:sz="8" w:space="0" w:color="000000"/>
             </w:tcBorders>
           </w:tcPr>
           <w:p>
@@ -2093,16 +1934,16 @@
       </w:tr>
       <w:tr>
         <w:trPr>
-          <w:trHeight w:val="274" w:hRule="atLeast"/>
+          <w:trHeight w:val="274"/>
         </w:trPr>
         <w:tc>
           <w:tcPr>
             <w:tcW w:w="1212" w:type="dxa"/>
             <w:tcBorders>
-              <w:top w:val="single" w:color="000000" w:sz="8" w:space="0"/>
-              <w:left w:val="single" w:color="000000" w:sz="8" w:space="0"/>
-              <w:bottom w:val="single" w:color="000000" w:sz="8" w:space="0"/>
-              <w:right w:val="single" w:color="000000" w:sz="8" w:space="0"/>
+              <w:top w:val="single" w:sz="8" w:space="0" w:color="000000"/>
+              <w:left w:val="single" w:sz="8" w:space="0" w:color="000000"/>
+              <w:bottom w:val="single" w:sz="8" w:space="0" w:color="000000"/>
+              <w:right w:val="single" w:sz="8" w:space="0" w:color="000000"/>
             </w:tcBorders>
           </w:tcPr>
           <w:p>
@@ -2115,10 +1956,10 @@
           <w:tcPr>
             <w:tcW w:w="3941" w:type="dxa"/>
             <w:tcBorders>
-              <w:top w:val="single" w:color="000000" w:sz="8" w:space="0"/>
-              <w:left w:val="single" w:color="000000" w:sz="8" w:space="0"/>
-              <w:bottom w:val="single" w:color="000000" w:sz="8" w:space="0"/>
-              <w:right w:val="single" w:color="000000" w:sz="8" w:space="0"/>
+              <w:top w:val="single" w:sz="8" w:space="0" w:color="000000"/>
+              <w:left w:val="single" w:sz="8" w:space="0" w:color="000000"/>
+              <w:bottom w:val="single" w:sz="8" w:space="0" w:color="000000"/>
+              <w:right w:val="single" w:sz="8" w:space="0" w:color="000000"/>
             </w:tcBorders>
           </w:tcPr>
           <w:p>
@@ -2131,10 +1972,10 @@
           <w:tcPr>
             <w:tcW w:w="1850" w:type="dxa"/>
             <w:tcBorders>
-              <w:top w:val="single" w:color="000000" w:sz="8" w:space="0"/>
-              <w:left w:val="single" w:color="000000" w:sz="8" w:space="0"/>
-              <w:bottom w:val="single" w:color="000000" w:sz="8" w:space="0"/>
-              <w:right w:val="single" w:color="000000" w:sz="8" w:space="0"/>
+              <w:top w:val="single" w:sz="8" w:space="0" w:color="000000"/>
+              <w:left w:val="single" w:sz="8" w:space="0" w:color="000000"/>
+              <w:bottom w:val="single" w:sz="8" w:space="0" w:color="000000"/>
+              <w:right w:val="single" w:sz="8" w:space="0" w:color="000000"/>
             </w:tcBorders>
           </w:tcPr>
           <w:p>
@@ -2147,10 +1988,10 @@
           <w:tcPr>
             <w:tcW w:w="1483" w:type="dxa"/>
             <w:tcBorders>
-              <w:top w:val="single" w:color="000000" w:sz="8" w:space="0"/>
-              <w:left w:val="single" w:color="000000" w:sz="8" w:space="0"/>
-              <w:bottom w:val="single" w:color="000000" w:sz="8" w:space="0"/>
-              <w:right w:val="single" w:color="000000" w:sz="8" w:space="0"/>
+              <w:top w:val="single" w:sz="8" w:space="0" w:color="000000"/>
+              <w:left w:val="single" w:sz="8" w:space="0" w:color="000000"/>
+              <w:bottom w:val="single" w:sz="8" w:space="0" w:color="000000"/>
+              <w:right w:val="single" w:sz="8" w:space="0" w:color="000000"/>
             </w:tcBorders>
           </w:tcPr>
           <w:p>
@@ -2168,7 +2009,9 @@
       </w:pPr>
       <w:r>
         <w:rPr>
+          <w:noProof/>
           <w:sz w:val="21"/>
+          <w:lang w:val="es-MX" w:eastAsia="es-MX"/>
         </w:rPr>
         <mc:AlternateContent>
           <mc:Choice Requires="wps">
@@ -2209,9 +2052,7 @@
                       </wps:spPr>
                       <wps:txbx>
                         <w:txbxContent>
-                          <w:p>
-                            <w:pPr/>
-                          </w:p>
+                          <w:p/>
                         </w:txbxContent>
                       </wps:txbx>
                       <wps:bodyPr rot="0" spcFirstLastPara="0" vertOverflow="overflow" horzOverflow="overflow" vert="horz" wrap="square" lIns="91440" tIns="45720" rIns="91440" bIns="45720" numCol="1" spcCol="0" rtlCol="0" fromWordArt="0" anchor="t" anchorCtr="0" forceAA="0" compatLnSpc="1">
@@ -2223,7 +2064,7 @@
               </wp:anchor>
             </w:drawing>
           </mc:Choice>
-          <mc:Fallback>
+          <mc:Fallback xmlns:wpsCustomData="http://www.wps.cn/officeDocument/2013/wpsCustomData">
             <w:pict>
               <v:shape id="Cuadro de texto 1" o:spid="_x0000_s1026" o:spt="202" type="#_x0000_t202" style="position:absolute;left:0pt;margin-left:-1.4pt;margin-top:13.35pt;height:27pt;width:438.75pt;z-index:251659264;mso-width-relative:page;mso-height-relative:page;" fillcolor="#FCFCFC [3201]" filled="t" stroked="t" coordsize="21600,21600" o:gfxdata="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">
                 <v:fill on="t" focussize="0,0"/>
@@ -2257,7 +2098,7 @@
     </w:p>
     <w:p>
       <w:pPr>
-        <w:pStyle w:val="2"/>
+        <w:pStyle w:val="Ttulo1"/>
         <w:tabs>
           <w:tab w:val="center" w:pos="1185"/>
           <w:tab w:val="center" w:pos="4216"/>
@@ -2278,20 +2119,16 @@
       </w:r>
       <w:r>
         <w:tab/>
-      </w:r>
-      <w:r>
         <w:t>ENTREGA</w:t>
       </w:r>
       <w:r>
         <w:tab/>
-      </w:r>
-      <w:r>
         <w:t>RECIBE</w:t>
       </w:r>
     </w:p>
     <w:p>
       <w:pPr>
-        <w:pStyle w:val="3"/>
+        <w:pStyle w:val="Ttulo2"/>
         <w:ind w:left="18"/>
       </w:pPr>
       <w:r>
@@ -2304,6 +2141,10 @@
         <w:ind w:left="-36" w:right="-27"/>
       </w:pPr>
       <w:r>
+        <w:rPr>
+          <w:noProof/>
+          <w:lang w:val="es-MX" w:eastAsia="es-MX"/>
+        </w:rPr>
         <mc:AlternateContent>
           <mc:Choice Requires="wpg">
             <w:drawing>
@@ -2438,7 +2279,7 @@
               </wp:inline>
             </w:drawing>
           </mc:Choice>
-          <mc:Fallback>
+          <mc:Fallback xmlns:wpsCustomData="http://www.wps.cn/officeDocument/2013/wpsCustomData">
             <w:pict>
               <v:group id="_x0000_s1026" o:spid="_x0000_s1026" o:spt="203" style="height:0.95pt;width:424.4pt;" coordsize="5390008,12192" o:gfxdata="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">
                 <o:lock v:ext="edit" aspectratio="f"/>
@@ -2464,7 +2305,7 @@
     </w:p>
     <w:p>
       <w:pPr>
-        <w:pStyle w:val="2"/>
+        <w:pStyle w:val="Ttulo1"/>
         <w:spacing w:line="259" w:lineRule="auto"/>
         <w:ind w:left="15"/>
       </w:pPr>
@@ -2475,293 +2316,414 @@
     <w:sectPr>
       <w:pgSz w:w="12240" w:h="15840"/>
       <w:pgMar w:top="1440" w:right="1912" w:bottom="1440" w:left="1903" w:header="720" w:footer="720" w:gutter="0"/>
-      <w:cols w:space="720" w:num="1"/>
+      <w:cols w:space="720"/>
     </w:sectPr>
   </w:body>
 </w:document>
 </file>
 
 <file path=word/styles.xml><?xml version="1.0" encoding="utf-8"?>
-<w:styles xmlns:mc="http://schemas.openxmlformats.org/markup-compatibility/2006" xmlns:o="urn:schemas-microsoft-com:office:office" xmlns:r="http://schemas.openxmlformats.org/officeDocument/2006/relationships" xmlns:m="http://schemas.openxmlformats.org/officeDocument/2006/math" xmlns:v="urn:schemas-microsoft-com:vml" xmlns:w="http://schemas.openxmlformats.org/wordprocessingml/2006/main" xmlns:w14="http://schemas.microsoft.com/office/word/2010/wordml" xmlns:w10="urn:schemas-microsoft-com:office:word" xmlns:sl="http://schemas.openxmlformats.org/schemaLibrary/2006/main" mc:Ignorable="w14">
+<w:styles xmlns:mc="http://schemas.openxmlformats.org/markup-compatibility/2006" xmlns:r="http://schemas.openxmlformats.org/officeDocument/2006/relationships" xmlns:w="http://schemas.openxmlformats.org/wordprocessingml/2006/main" xmlns:w14="http://schemas.microsoft.com/office/word/2010/wordml" xmlns:w15="http://schemas.microsoft.com/office/word/2012/wordml" xmlns:w16se="http://schemas.microsoft.com/office/word/2015/wordml/symex" mc:Ignorable="w14 w15 w16se">
   <w:docDefaults>
     <w:rPrDefault>
       <w:rPr>
-        <w:rFonts w:asciiTheme="minorHAnsi" w:hAnsiTheme="minorHAnsi" w:eastAsiaTheme="minorEastAsia" w:cstheme="minorBidi"/>
+        <w:rFonts w:asciiTheme="minorHAnsi" w:eastAsiaTheme="minorEastAsia" w:hAnsiTheme="minorHAnsi" w:cstheme="minorBidi"/>
+        <w:lang w:val="es-MX" w:eastAsia="es-MX" w:bidi="ar-SA"/>
       </w:rPr>
     </w:rPrDefault>
+    <w:pPrDefault>
+      <w:pPr>
+        <w:spacing w:after="160" w:line="259" w:lineRule="auto"/>
+      </w:pPr>
+    </w:pPrDefault>
   </w:docDefaults>
-  <w:latentStyles w:count="260" w:defQFormat="0" w:defUnhideWhenUsed="1" w:defSemiHidden="1" w:defUIPriority="99" w:defLockedState="0">
-    <w:lsdException w:qFormat="1" w:unhideWhenUsed="0" w:uiPriority="0" w:semiHidden="0" w:name="Normal"/>
-    <w:lsdException w:qFormat="1" w:uiPriority="9" w:semiHidden="0" w:name="heading 1"/>
-    <w:lsdException w:qFormat="1" w:uiPriority="9" w:semiHidden="0" w:name="heading 2"/>
-    <w:lsdException w:qFormat="1" w:uiPriority="9" w:name="heading 3"/>
-    <w:lsdException w:qFormat="1" w:uiPriority="9" w:name="heading 4"/>
-    <w:lsdException w:qFormat="1" w:uiPriority="9" w:name="heading 5"/>
-    <w:lsdException w:qFormat="1" w:uiPriority="9" w:name="heading 6"/>
-    <w:lsdException w:qFormat="1" w:uiPriority="9" w:name="heading 7"/>
-    <w:lsdException w:qFormat="1" w:uiPriority="9" w:name="heading 8"/>
-    <w:lsdException w:qFormat="1" w:uiPriority="9" w:name="heading 9"/>
-    <w:lsdException w:uiPriority="99" w:name="index 1"/>
-    <w:lsdException w:uiPriority="99" w:name="index 2"/>
-    <w:lsdException w:uiPriority="99" w:name="index 3"/>
-    <w:lsdException w:uiPriority="99" w:name="index 4"/>
-    <w:lsdException w:uiPriority="99" w:name="index 5"/>
-    <w:lsdException w:uiPriority="99" w:name="index 6"/>
-    <w:lsdException w:uiPriority="99" w:name="index 7"/>
-    <w:lsdException w:uiPriority="99" w:name="index 8"/>
-    <w:lsdException w:uiPriority="99" w:name="index 9"/>
-    <w:lsdException w:uiPriority="39" w:name="toc 1"/>
-    <w:lsdException w:uiPriority="39" w:name="toc 2"/>
-    <w:lsdException w:uiPriority="39" w:name="toc 3"/>
-    <w:lsdException w:uiPriority="39" w:name="toc 4"/>
-    <w:lsdException w:uiPriority="39" w:name="toc 5"/>
-    <w:lsdException w:uiPriority="39" w:name="toc 6"/>
-    <w:lsdException w:uiPriority="39" w:name="toc 7"/>
-    <w:lsdException w:uiPriority="39" w:name="toc 8"/>
-    <w:lsdException w:uiPriority="39" w:name="toc 9"/>
-    <w:lsdException w:uiPriority="99" w:name="Normal Indent"/>
-    <w:lsdException w:uiPriority="99" w:name="footnote text"/>
-    <w:lsdException w:uiPriority="99" w:name="annotation text"/>
-    <w:lsdException w:uiPriority="99" w:name="header"/>
-    <w:lsdException w:uiPriority="99" w:name="footer"/>
-    <w:lsdException w:uiPriority="99" w:name="index heading"/>
-    <w:lsdException w:qFormat="1" w:uiPriority="35" w:name="caption"/>
-    <w:lsdException w:uiPriority="99" w:name="table of figures"/>
-    <w:lsdException w:uiPriority="99" w:name="envelope address"/>
-    <w:lsdException w:uiPriority="99" w:name="envelope return"/>
-    <w:lsdException w:uiPriority="99" w:name="footnote reference"/>
-    <w:lsdException w:uiPriority="99" w:name="annotation reference"/>
-    <w:lsdException w:uiPriority="99" w:name="line number"/>
-    <w:lsdException w:uiPriority="99" w:name="page number"/>
-    <w:lsdException w:uiPriority="99" w:name="endnote reference"/>
-    <w:lsdException w:uiPriority="99" w:name="endnote text"/>
-    <w:lsdException w:uiPriority="99" w:name="table of authorities"/>
-    <w:lsdException w:uiPriority="99" w:name="macro"/>
-    <w:lsdException w:uiPriority="99" w:name="toa heading"/>
-    <w:lsdException w:uiPriority="99" w:name="List"/>
-    <w:lsdException w:uiPriority="99" w:name="List Bullet"/>
-    <w:lsdException w:uiPriority="99" w:name="List Number"/>
-    <w:lsdException w:uiPriority="99" w:name="List 2"/>
-    <w:lsdException w:uiPriority="99" w:name="List 3"/>
-    <w:lsdException w:uiPriority="99" w:name="List 4"/>
-    <w:lsdException w:uiPriority="99" w:name="List 5"/>
-    <w:lsdException w:uiPriority="99" w:name="List Bullet 2"/>
-    <w:lsdException w:uiPriority="99" w:name="List Bullet 3"/>
-    <w:lsdException w:uiPriority="99" w:name="List Bullet 4"/>
-    <w:lsdException w:uiPriority="99" w:name="List Bullet 5"/>
-    <w:lsdException w:uiPriority="99" w:name="List Number 2"/>
-    <w:lsdException w:uiPriority="99" w:name="List Number 3"/>
-    <w:lsdException w:uiPriority="99" w:name="List Number 4"/>
-    <w:lsdException w:uiPriority="99" w:name="List Number 5"/>
-    <w:lsdException w:qFormat="1" w:unhideWhenUsed="0" w:uiPriority="10" w:semiHidden="0" w:name="Title"/>
-    <w:lsdException w:uiPriority="99" w:name="Closing"/>
-    <w:lsdException w:uiPriority="99" w:name="Signature"/>
-    <w:lsdException w:uiPriority="1" w:semiHidden="0" w:name="Default Paragraph Font"/>
-    <w:lsdException w:uiPriority="99" w:name="Body Text"/>
-    <w:lsdException w:uiPriority="99" w:name="Body Text Indent"/>
-    <w:lsdException w:uiPriority="99" w:name="List Continue"/>
-    <w:lsdException w:uiPriority="99" w:name="List Continue 2"/>
-    <w:lsdException w:uiPriority="99" w:name="List Continue 3"/>
-    <w:lsdException w:uiPriority="99" w:name="List Continue 4"/>
-    <w:lsdException w:uiPriority="99" w:name="List Continue 5"/>
-    <w:lsdException w:uiPriority="99" w:name="Message Header"/>
-    <w:lsdException w:qFormat="1" w:unhideWhenUsed="0" w:uiPriority="11" w:semiHidden="0" w:name="Subtitle"/>
-    <w:lsdException w:uiPriority="99" w:name="Salutation"/>
-    <w:lsdException w:uiPriority="99" w:name="Date"/>
-    <w:lsdException w:uiPriority="99" w:name="Body Text First Indent"/>
-    <w:lsdException w:uiPriority="99" w:name="Body Text First Indent 2"/>
-    <w:lsdException w:uiPriority="99" w:name="Note Heading"/>
-    <w:lsdException w:uiPriority="99" w:name="Body Text 2"/>
-    <w:lsdException w:uiPriority="99" w:name="Body Text 3"/>
-    <w:lsdException w:uiPriority="99" w:name="Body Text Indent 2"/>
-    <w:lsdException w:uiPriority="99" w:name="Body Text Indent 3"/>
-    <w:lsdException w:uiPriority="99" w:name="Block Text"/>
-    <w:lsdException w:uiPriority="99" w:name="Hyperlink"/>
-    <w:lsdException w:uiPriority="99" w:name="FollowedHyperlink"/>
-    <w:lsdException w:qFormat="1" w:unhideWhenUsed="0" w:uiPriority="22" w:semiHidden="0" w:name="Strong"/>
-    <w:lsdException w:qFormat="1" w:unhideWhenUsed="0" w:uiPriority="20" w:semiHidden="0" w:name="Emphasis"/>
-    <w:lsdException w:uiPriority="99" w:name="Document Map"/>
-    <w:lsdException w:uiPriority="99" w:name="Plain Text"/>
-    <w:lsdException w:uiPriority="99" w:name="E-mail Signature"/>
-    <w:lsdException w:uiPriority="99" w:name="Normal (Web)"/>
-    <w:lsdException w:uiPriority="99" w:name="HTML Acronym"/>
-    <w:lsdException w:uiPriority="99" w:name="HTML Address"/>
-    <w:lsdException w:uiPriority="99" w:name="HTML Cite"/>
-    <w:lsdException w:uiPriority="99" w:name="HTML Code"/>
-    <w:lsdException w:uiPriority="99" w:name="HTML Definition"/>
-    <w:lsdException w:uiPriority="99" w:name="HTML Keyboard"/>
-    <w:lsdException w:uiPriority="99" w:name="HTML Preformatted"/>
-    <w:lsdException w:uiPriority="99" w:name="HTML Sample"/>
-    <w:lsdException w:uiPriority="99" w:name="HTML Typewriter"/>
-    <w:lsdException w:uiPriority="99" w:name="HTML Variable"/>
-    <w:lsdException w:uiPriority="99" w:semiHidden="0" w:name="Normal Table"/>
-    <w:lsdException w:uiPriority="99" w:name="annotation subject"/>
-    <w:lsdException w:uiPriority="99" w:name="Table Simple 1"/>
-    <w:lsdException w:uiPriority="99" w:name="Table Simple 2"/>
-    <w:lsdException w:uiPriority="99" w:name="Table Simple 3"/>
-    <w:lsdException w:uiPriority="99" w:name="Table Classic 1"/>
-    <w:lsdException w:uiPriority="99" w:name="Table Classic 2"/>
-    <w:lsdException w:uiPriority="99" w:name="Table Classic 3"/>
-    <w:lsdException w:uiPriority="99" w:name="Table Classic 4"/>
-    <w:lsdException w:uiPriority="99" w:name="Table Colorful 1"/>
-    <w:lsdException w:uiPriority="99" w:name="Table Colorful 2"/>
-    <w:lsdException w:uiPriority="99" w:name="Table Colorful 3"/>
-    <w:lsdException w:uiPriority="99" w:name="Table Columns 1"/>
-    <w:lsdException w:uiPriority="99" w:name="Table Columns 2"/>
-    <w:lsdException w:uiPriority="99" w:name="Table Columns 3"/>
-    <w:lsdException w:uiPriority="99" w:name="Table Columns 4"/>
-    <w:lsdException w:uiPriority="99" w:name="Table Columns 5"/>
-    <w:lsdException w:uiPriority="99" w:name="Table Grid 1"/>
-    <w:lsdException w:uiPriority="99" w:name="Table Grid 2"/>
-    <w:lsdException w:uiPriority="99" w:name="Table Grid 3"/>
-    <w:lsdException w:uiPriority="99" w:name="Table Grid 4"/>
-    <w:lsdException w:uiPriority="99" w:name="Table Grid 5"/>
-    <w:lsdException w:uiPriority="99" w:name="Table Grid 6"/>
-    <w:lsdException w:uiPriority="99" w:name="Table Grid 7"/>
-    <w:lsdException w:uiPriority="99" w:name="Table Grid 8"/>
-    <w:lsdException w:uiPriority="99" w:name="Table List 1"/>
-    <w:lsdException w:uiPriority="99" w:name="Table List 2"/>
-    <w:lsdException w:uiPriority="99" w:name="Table List 3"/>
-    <w:lsdException w:uiPriority="99" w:name="Table List 4"/>
-    <w:lsdException w:uiPriority="99" w:name="Table List 5"/>
-    <w:lsdException w:uiPriority="99" w:name="Table List 6"/>
-    <w:lsdException w:uiPriority="99" w:name="Table List 7"/>
-    <w:lsdException w:uiPriority="99" w:name="Table List 8"/>
-    <w:lsdException w:uiPriority="99" w:name="Table 3D effects 1"/>
-    <w:lsdException w:uiPriority="99" w:name="Table 3D effects 2"/>
-    <w:lsdException w:uiPriority="99" w:name="Table 3D effects 3"/>
-    <w:lsdException w:uiPriority="99" w:name="Table Contemporary"/>
-    <w:lsdException w:uiPriority="99" w:name="Table Elegant"/>
-    <w:lsdException w:uiPriority="99" w:name="Table Professional"/>
-    <w:lsdException w:uiPriority="99" w:name="Table Subtle 1"/>
-    <w:lsdException w:uiPriority="99" w:name="Table Subtle 2"/>
-    <w:lsdException w:unhideWhenUsed="0" w:uiPriority="99" w:semiHidden="0" w:name="Table Web 1"/>
-    <w:lsdException w:uiPriority="99" w:name="Table Web 2"/>
-    <w:lsdException w:uiPriority="99" w:name="Table Web 3"/>
-    <w:lsdException w:uiPriority="99" w:name="Balloon Text"/>
-    <w:lsdException w:unhideWhenUsed="0" w:uiPriority="39" w:semiHidden="0" w:name="Table Grid"/>
-    <w:lsdException w:uiPriority="99" w:name="Table Theme"/>
-    <w:lsdException w:unhideWhenUsed="0" w:uiPriority="60" w:semiHidden="0" w:name="Light Shading"/>
-    <w:lsdException w:unhideWhenUsed="0" w:uiPriority="61" w:semiHidden="0" w:name="Light List"/>
-    <w:lsdException w:unhideWhenUsed="0" w:uiPriority="62" w:semiHidden="0" w:name="Light Grid"/>
-    <w:lsdException w:unhideWhenUsed="0" w:uiPriority="63" w:semiHidden="0" w:name="Medium Shading 1"/>
-    <w:lsdException w:unhideWhenUsed="0" w:uiPriority="64" w:semiHidden="0" w:name="Medium Shading 2"/>
-    <w:lsdException w:unhideWhenUsed="0" w:uiPriority="65" w:semiHidden="0" w:name="Medium List 1"/>
-    <w:lsdException w:unhideWhenUsed="0" w:uiPriority="66" w:semiHidden="0" w:name="Medium List 2"/>
-    <w:lsdException w:unhideWhenUsed="0" w:uiPriority="67" w:semiHidden="0" w:name="Medium Grid 1"/>
-    <w:lsdException w:unhideWhenUsed="0" w:uiPriority="68" w:semiHidden="0" w:name="Medium Grid 2"/>
-    <w:lsdException w:unhideWhenUsed="0" w:uiPriority="69" w:semiHidden="0" w:name="Medium Grid 3"/>
-    <w:lsdException w:unhideWhenUsed="0" w:uiPriority="70" w:semiHidden="0" w:name="Dark List"/>
-    <w:lsdException w:unhideWhenUsed="0" w:uiPriority="71" w:semiHidden="0" w:name="Colorful Shading"/>
-    <w:lsdException w:unhideWhenUsed="0" w:uiPriority="72" w:semiHidden="0" w:name="Colorful List"/>
-    <w:lsdException w:unhideWhenUsed="0" w:uiPriority="73" w:semiHidden="0" w:name="Colorful Grid"/>
-    <w:lsdException w:unhideWhenUsed="0" w:uiPriority="60" w:semiHidden="0" w:name="Light Shading Accent 1"/>
-    <w:lsdException w:unhideWhenUsed="0" w:uiPriority="61" w:semiHidden="0" w:name="Light List Accent 1"/>
-    <w:lsdException w:unhideWhenUsed="0" w:uiPriority="62" w:semiHidden="0" w:name="Light Grid Accent 1"/>
-    <w:lsdException w:unhideWhenUsed="0" w:uiPriority="63" w:semiHidden="0" w:name="Medium Shading 1 Accent 1"/>
-    <w:lsdException w:unhideWhenUsed="0" w:uiPriority="64" w:semiHidden="0" w:name="Medium Shading 2 Accent 1"/>
-    <w:lsdException w:unhideWhenUsed="0" w:uiPriority="65" w:semiHidden="0" w:name="Medium List 1 Accent 1"/>
-    <w:lsdException w:unhideWhenUsed="0" w:uiPriority="66" w:semiHidden="0" w:name="Medium List 2 Accent 1"/>
-    <w:lsdException w:unhideWhenUsed="0" w:uiPriority="67" w:semiHidden="0" w:name="Medium Grid 1 Accent 1"/>
-    <w:lsdException w:unhideWhenUsed="0" w:uiPriority="68" w:semiHidden="0" w:name="Medium Grid 2 Accent 1"/>
-    <w:lsdException w:unhideWhenUsed="0" w:uiPriority="69" w:semiHidden="0" w:name="Medium Grid 3 Accent 1"/>
-    <w:lsdException w:unhideWhenUsed="0" w:uiPriority="70" w:semiHidden="0" w:name="Dark List Accent 1"/>
-    <w:lsdException w:unhideWhenUsed="0" w:uiPriority="71" w:semiHidden="0" w:name="Colorful Shading Accent 1"/>
-    <w:lsdException w:unhideWhenUsed="0" w:uiPriority="72" w:semiHidden="0" w:name="Colorful List Accent 1"/>
-    <w:lsdException w:unhideWhenUsed="0" w:uiPriority="73" w:semiHidden="0" w:name="Colorful Grid Accent 1"/>
-    <w:lsdException w:unhideWhenUsed="0" w:uiPriority="60" w:semiHidden="0" w:name="Light Shading Accent 2"/>
-    <w:lsdException w:unhideWhenUsed="0" w:uiPriority="61" w:semiHidden="0" w:name="Light List Accent 2"/>
-    <w:lsdException w:unhideWhenUsed="0" w:uiPriority="62" w:semiHidden="0" w:name="Light Grid Accent 2"/>
-    <w:lsdException w:unhideWhenUsed="0" w:uiPriority="63" w:semiHidden="0" w:name="Medium Shading 1 Accent 2"/>
-    <w:lsdException w:unhideWhenUsed="0" w:uiPriority="64" w:semiHidden="0" w:name="Medium Shading 2 Accent 2"/>
-    <w:lsdException w:unhideWhenUsed="0" w:uiPriority="65" w:semiHidden="0" w:name="Medium List 1 Accent 2"/>
-    <w:lsdException w:unhideWhenUsed="0" w:uiPriority="66" w:semiHidden="0" w:name="Medium List 2 Accent 2"/>
-    <w:lsdException w:unhideWhenUsed="0" w:uiPriority="67" w:semiHidden="0" w:name="Medium Grid 1 Accent 2"/>
-    <w:lsdException w:unhideWhenUsed="0" w:uiPriority="68" w:semiHidden="0" w:name="Medium Grid 2 Accent 2"/>
-    <w:lsdException w:unhideWhenUsed="0" w:uiPriority="69" w:semiHidden="0" w:name="Medium Grid 3 Accent 2"/>
-    <w:lsdException w:unhideWhenUsed="0" w:uiPriority="70" w:semiHidden="0" w:name="Dark List Accent 2"/>
-    <w:lsdException w:unhideWhenUsed="0" w:uiPriority="71" w:semiHidden="0" w:name="Colorful Shading Accent 2"/>
-    <w:lsdException w:unhideWhenUsed="0" w:uiPriority="72" w:semiHidden="0" w:name="Colorful List Accent 2"/>
-    <w:lsdException w:unhideWhenUsed="0" w:uiPriority="73" w:semiHidden="0" w:name="Colorful Grid Accent 2"/>
-    <w:lsdException w:unhideWhenUsed="0" w:uiPriority="60" w:semiHidden="0" w:name="Light Shading Accent 3"/>
-    <w:lsdException w:unhideWhenUsed="0" w:uiPriority="61" w:semiHidden="0" w:name="Light List Accent 3"/>
-    <w:lsdException w:unhideWhenUsed="0" w:uiPriority="62" w:semiHidden="0" w:name="Light Grid Accent 3"/>
-    <w:lsdException w:unhideWhenUsed="0" w:uiPriority="63" w:semiHidden="0" w:name="Medium Shading 1 Accent 3"/>
-    <w:lsdException w:unhideWhenUsed="0" w:uiPriority="64" w:semiHidden="0" w:name="Medium Shading 2 Accent 3"/>
-    <w:lsdException w:unhideWhenUsed="0" w:uiPriority="65" w:semiHidden="0" w:name="Medium List 1 Accent 3"/>
-    <w:lsdException w:unhideWhenUsed="0" w:uiPriority="66" w:semiHidden="0" w:name="Medium List 2 Accent 3"/>
-    <w:lsdException w:unhideWhenUsed="0" w:uiPriority="67" w:semiHidden="0" w:name="Medium Grid 1 Accent 3"/>
-    <w:lsdException w:unhideWhenUsed="0" w:uiPriority="68" w:semiHidden="0" w:name="Medium Grid 2 Accent 3"/>
-    <w:lsdException w:unhideWhenUsed="0" w:uiPriority="69" w:semiHidden="0" w:name="Medium Grid 3 Accent 3"/>
-    <w:lsdException w:unhideWhenUsed="0" w:uiPriority="70" w:semiHidden="0" w:name="Dark List Accent 3"/>
-    <w:lsdException w:unhideWhenUsed="0" w:uiPriority="71" w:semiHidden="0" w:name="Colorful Shading Accent 3"/>
-    <w:lsdException w:unhideWhenUsed="0" w:uiPriority="72" w:semiHidden="0" w:name="Colorful List Accent 3"/>
-    <w:lsdException w:unhideWhenUsed="0" w:uiPriority="73" w:semiHidden="0" w:name="Colorful Grid Accent 3"/>
-    <w:lsdException w:unhideWhenUsed="0" w:uiPriority="60" w:semiHidden="0" w:name="Light Shading Accent 4"/>
-    <w:lsdException w:unhideWhenUsed="0" w:uiPriority="61" w:semiHidden="0" w:name="Light List Accent 4"/>
-    <w:lsdException w:unhideWhenUsed="0" w:uiPriority="62" w:semiHidden="0" w:name="Light Grid Accent 4"/>
-    <w:lsdException w:unhideWhenUsed="0" w:uiPriority="63" w:semiHidden="0" w:name="Medium Shading 1 Accent 4"/>
-    <w:lsdException w:unhideWhenUsed="0" w:uiPriority="64" w:semiHidden="0" w:name="Medium Shading 2 Accent 4"/>
-    <w:lsdException w:unhideWhenUsed="0" w:uiPriority="65" w:semiHidden="0" w:name="Medium List 1 Accent 4"/>
-    <w:lsdException w:unhideWhenUsed="0" w:uiPriority="66" w:semiHidden="0" w:name="Medium List 2 Accent 4"/>
-    <w:lsdException w:unhideWhenUsed="0" w:uiPriority="67" w:semiHidden="0" w:name="Medium Grid 1 Accent 4"/>
-    <w:lsdException w:unhideWhenUsed="0" w:uiPriority="68" w:semiHidden="0" w:name="Medium Grid 2 Accent 4"/>
-    <w:lsdException w:unhideWhenUsed="0" w:uiPriority="69" w:semiHidden="0" w:name="Medium Grid 3 Accent 4"/>
-    <w:lsdException w:unhideWhenUsed="0" w:uiPriority="70" w:semiHidden="0" w:name="Dark List Accent 4"/>
-    <w:lsdException w:unhideWhenUsed="0" w:uiPriority="71" w:semiHidden="0" w:name="Colorful Shading Accent 4"/>
-    <w:lsdException w:unhideWhenUsed="0" w:uiPriority="72" w:semiHidden="0" w:name="Colorful List Accent 4"/>
-    <w:lsdException w:unhideWhenUsed="0" w:uiPriority="73" w:semiHidden="0" w:name="Colorful Grid Accent 4"/>
-    <w:lsdException w:unhideWhenUsed="0" w:uiPriority="60" w:semiHidden="0" w:name="Light Shading Accent 5"/>
-    <w:lsdException w:unhideWhenUsed="0" w:uiPriority="61" w:semiHidden="0" w:name="Light List Accent 5"/>
-    <w:lsdException w:unhideWhenUsed="0" w:uiPriority="62" w:semiHidden="0" w:name="Light Grid Accent 5"/>
-    <w:lsdException w:unhideWhenUsed="0" w:uiPriority="63" w:semiHidden="0" w:name="Medium Shading 1 Accent 5"/>
-    <w:lsdException w:unhideWhenUsed="0" w:uiPriority="64" w:semiHidden="0" w:name="Medium Shading 2 Accent 5"/>
-    <w:lsdException w:unhideWhenUsed="0" w:uiPriority="65" w:semiHidden="0" w:name="Medium List 1 Accent 5"/>
-    <w:lsdException w:unhideWhenUsed="0" w:uiPriority="66" w:semiHidden="0" w:name="Medium List 2 Accent 5"/>
-    <w:lsdException w:unhideWhenUsed="0" w:uiPriority="67" w:semiHidden="0" w:name="Medium Grid 1 Accent 5"/>
-    <w:lsdException w:unhideWhenUsed="0" w:uiPriority="68" w:semiHidden="0" w:name="Medium Grid 2 Accent 5"/>
-    <w:lsdException w:unhideWhenUsed="0" w:uiPriority="69" w:semiHidden="0" w:name="Medium Grid 3 Accent 5"/>
-    <w:lsdException w:unhideWhenUsed="0" w:uiPriority="70" w:semiHidden="0" w:name="Dark List Accent 5"/>
-    <w:lsdException w:unhideWhenUsed="0" w:uiPriority="71" w:semiHidden="0" w:name="Colorful Shading Accent 5"/>
-    <w:lsdException w:unhideWhenUsed="0" w:uiPriority="72" w:semiHidden="0" w:name="Colorful List Accent 5"/>
-    <w:lsdException w:unhideWhenUsed="0" w:uiPriority="73" w:semiHidden="0" w:name="Colorful Grid Accent 5"/>
-    <w:lsdException w:unhideWhenUsed="0" w:uiPriority="60" w:semiHidden="0" w:name="Light Shading Accent 6"/>
-    <w:lsdException w:unhideWhenUsed="0" w:uiPriority="61" w:semiHidden="0" w:name="Light List Accent 6"/>
-    <w:lsdException w:unhideWhenUsed="0" w:uiPriority="62" w:semiHidden="0" w:name="Light Grid Accent 6"/>
-    <w:lsdException w:unhideWhenUsed="0" w:uiPriority="63" w:semiHidden="0" w:name="Medium Shading 1 Accent 6"/>
-    <w:lsdException w:unhideWhenUsed="0" w:uiPriority="64" w:semiHidden="0" w:name="Medium Shading 2 Accent 6"/>
-    <w:lsdException w:unhideWhenUsed="0" w:uiPriority="65" w:semiHidden="0" w:name="Medium List 1 Accent 6"/>
-    <w:lsdException w:unhideWhenUsed="0" w:uiPriority="66" w:semiHidden="0" w:name="Medium List 2 Accent 6"/>
-    <w:lsdException w:unhideWhenUsed="0" w:uiPriority="67" w:semiHidden="0" w:name="Medium Grid 1 Accent 6"/>
-    <w:lsdException w:unhideWhenUsed="0" w:uiPriority="68" w:semiHidden="0" w:name="Medium Grid 2 Accent 6"/>
-    <w:lsdException w:unhideWhenUsed="0" w:uiPriority="69" w:semiHidden="0" w:name="Medium Grid 3 Accent 6"/>
-    <w:lsdException w:unhideWhenUsed="0" w:uiPriority="70" w:semiHidden="0" w:name="Dark List Accent 6"/>
-    <w:lsdException w:unhideWhenUsed="0" w:uiPriority="71" w:semiHidden="0" w:name="Colorful Shading Accent 6"/>
-    <w:lsdException w:unhideWhenUsed="0" w:uiPriority="72" w:semiHidden="0" w:name="Colorful List Accent 6"/>
-    <w:lsdException w:unhideWhenUsed="0" w:uiPriority="73" w:semiHidden="0" w:name="Colorful Grid Accent 6"/>
+  <w:latentStyles w:defLockedState="0" w:defUIPriority="99" w:defSemiHidden="0" w:defUnhideWhenUsed="0" w:defQFormat="0" w:count="371">
+    <w:lsdException w:name="Normal" w:uiPriority="0" w:qFormat="1"/>
+    <w:lsdException w:name="heading 1" w:uiPriority="9" w:qFormat="1"/>
+    <w:lsdException w:name="heading 2" w:uiPriority="9" w:unhideWhenUsed="1" w:qFormat="1"/>
+    <w:lsdException w:name="heading 3" w:semiHidden="1" w:uiPriority="9" w:unhideWhenUsed="1" w:qFormat="1"/>
+    <w:lsdException w:name="heading 4" w:semiHidden="1" w:uiPriority="9" w:unhideWhenUsed="1" w:qFormat="1"/>
+    <w:lsdException w:name="heading 5" w:semiHidden="1" w:uiPriority="9" w:unhideWhenUsed="1" w:qFormat="1"/>
+    <w:lsdException w:name="heading 6" w:semiHidden="1" w:uiPriority="9" w:unhideWhenUsed="1" w:qFormat="1"/>
+    <w:lsdException w:name="heading 7" w:semiHidden="1" w:uiPriority="9" w:unhideWhenUsed="1" w:qFormat="1"/>
+    <w:lsdException w:name="heading 8" w:semiHidden="1" w:uiPriority="9" w:unhideWhenUsed="1" w:qFormat="1"/>
+    <w:lsdException w:name="heading 9" w:semiHidden="1" w:uiPriority="9" w:unhideWhenUsed="1" w:qFormat="1"/>
+    <w:lsdException w:name="index 1" w:semiHidden="1" w:unhideWhenUsed="1"/>
+    <w:lsdException w:name="index 2" w:semiHidden="1" w:unhideWhenUsed="1"/>
+    <w:lsdException w:name="index 3" w:semiHidden="1" w:unhideWhenUsed="1"/>
+    <w:lsdException w:name="index 4" w:semiHidden="1" w:unhideWhenUsed="1"/>
+    <w:lsdException w:name="index 5" w:semiHidden="1" w:unhideWhenUsed="1"/>
+    <w:lsdException w:name="index 6" w:semiHidden="1" w:unhideWhenUsed="1"/>
+    <w:lsdException w:name="index 7" w:semiHidden="1" w:unhideWhenUsed="1"/>
+    <w:lsdException w:name="index 8" w:semiHidden="1" w:unhideWhenUsed="1"/>
+    <w:lsdException w:name="index 9" w:semiHidden="1" w:unhideWhenUsed="1"/>
+    <w:lsdException w:name="toc 1" w:semiHidden="1" w:uiPriority="39" w:unhideWhenUsed="1"/>
+    <w:lsdException w:name="toc 2" w:semiHidden="1" w:uiPriority="39" w:unhideWhenUsed="1"/>
+    <w:lsdException w:name="toc 3" w:semiHidden="1" w:uiPriority="39" w:unhideWhenUsed="1"/>
+    <w:lsdException w:name="toc 4" w:semiHidden="1" w:uiPriority="39" w:unhideWhenUsed="1"/>
+    <w:lsdException w:name="toc 5" w:semiHidden="1" w:uiPriority="39" w:unhideWhenUsed="1"/>
+    <w:lsdException w:name="toc 6" w:semiHidden="1" w:uiPriority="39" w:unhideWhenUsed="1"/>
+    <w:lsdException w:name="toc 7" w:semiHidden="1" w:uiPriority="39" w:unhideWhenUsed="1"/>
+    <w:lsdException w:name="toc 8" w:semiHidden="1" w:uiPriority="39" w:unhideWhenUsed="1"/>
+    <w:lsdException w:name="toc 9" w:semiHidden="1" w:uiPriority="39" w:unhideWhenUsed="1"/>
+    <w:lsdException w:name="Normal Indent" w:semiHidden="1" w:unhideWhenUsed="1"/>
+    <w:lsdException w:name="footnote text" w:semiHidden="1" w:unhideWhenUsed="1"/>
+    <w:lsdException w:name="annotation text" w:semiHidden="1" w:unhideWhenUsed="1"/>
+    <w:lsdException w:name="header" w:semiHidden="1" w:unhideWhenUsed="1"/>
+    <w:lsdException w:name="footer" w:semiHidden="1" w:unhideWhenUsed="1"/>
+    <w:lsdException w:name="index heading" w:semiHidden="1" w:unhideWhenUsed="1"/>
+    <w:lsdException w:name="caption" w:semiHidden="1" w:uiPriority="35" w:unhideWhenUsed="1" w:qFormat="1"/>
+    <w:lsdException w:name="table of figures" w:semiHidden="1" w:unhideWhenUsed="1"/>
+    <w:lsdException w:name="envelope address" w:semiHidden="1" w:unhideWhenUsed="1"/>
+    <w:lsdException w:name="envelope return" w:semiHidden="1" w:unhideWhenUsed="1"/>
+    <w:lsdException w:name="footnote reference" w:semiHidden="1" w:unhideWhenUsed="1"/>
+    <w:lsdException w:name="annotation reference" w:semiHidden="1" w:unhideWhenUsed="1"/>
+    <w:lsdException w:name="line number" w:semiHidden="1" w:unhideWhenUsed="1"/>
+    <w:lsdException w:name="page number" w:semiHidden="1" w:unhideWhenUsed="1"/>
+    <w:lsdException w:name="endnote reference" w:semiHidden="1" w:unhideWhenUsed="1"/>
+    <w:lsdException w:name="endnote text" w:semiHidden="1" w:unhideWhenUsed="1"/>
+    <w:lsdException w:name="table of authorities" w:semiHidden="1" w:unhideWhenUsed="1"/>
+    <w:lsdException w:name="macro" w:semiHidden="1" w:unhideWhenUsed="1"/>
+    <w:lsdException w:name="toa heading" w:semiHidden="1" w:unhideWhenUsed="1"/>
+    <w:lsdException w:name="List" w:semiHidden="1" w:unhideWhenUsed="1"/>
+    <w:lsdException w:name="List Bullet" w:semiHidden="1" w:unhideWhenUsed="1"/>
+    <w:lsdException w:name="List Number" w:semiHidden="1" w:unhideWhenUsed="1"/>
+    <w:lsdException w:name="List 2" w:semiHidden="1" w:unhideWhenUsed="1"/>
+    <w:lsdException w:name="List 3" w:semiHidden="1" w:unhideWhenUsed="1"/>
+    <w:lsdException w:name="List 4" w:semiHidden="1" w:unhideWhenUsed="1"/>
+    <w:lsdException w:name="List 5" w:semiHidden="1" w:unhideWhenUsed="1"/>
+    <w:lsdException w:name="List Bullet 2" w:semiHidden="1" w:unhideWhenUsed="1"/>
+    <w:lsdException w:name="List Bullet 3" w:semiHidden="1" w:unhideWhenUsed="1"/>
+    <w:lsdException w:name="List Bullet 4" w:semiHidden="1" w:unhideWhenUsed="1"/>
+    <w:lsdException w:name="List Bullet 5" w:semiHidden="1" w:unhideWhenUsed="1"/>
+    <w:lsdException w:name="List Number 2" w:semiHidden="1" w:unhideWhenUsed="1"/>
+    <w:lsdException w:name="List Number 3" w:semiHidden="1" w:unhideWhenUsed="1"/>
+    <w:lsdException w:name="List Number 4" w:semiHidden="1" w:unhideWhenUsed="1"/>
+    <w:lsdException w:name="List Number 5" w:semiHidden="1" w:unhideWhenUsed="1"/>
+    <w:lsdException w:name="Title" w:uiPriority="10" w:qFormat="1"/>
+    <w:lsdException w:name="Closing" w:semiHidden="1" w:unhideWhenUsed="1"/>
+    <w:lsdException w:name="Signature" w:semiHidden="1" w:unhideWhenUsed="1"/>
+    <w:lsdException w:name="Default Paragraph Font" w:uiPriority="1" w:unhideWhenUsed="1"/>
+    <w:lsdException w:name="Body Text" w:semiHidden="1" w:unhideWhenUsed="1"/>
+    <w:lsdException w:name="Body Text Indent" w:semiHidden="1" w:unhideWhenUsed="1"/>
+    <w:lsdException w:name="List Continue" w:semiHidden="1" w:unhideWhenUsed="1"/>
+    <w:lsdException w:name="List Continue 2" w:semiHidden="1" w:unhideWhenUsed="1"/>
+    <w:lsdException w:name="List Continue 3" w:semiHidden="1" w:unhideWhenUsed="1"/>
+    <w:lsdException w:name="List Continue 4" w:semiHidden="1" w:unhideWhenUsed="1"/>
+    <w:lsdException w:name="List Continue 5" w:semiHidden="1" w:unhideWhenUsed="1"/>
+    <w:lsdException w:name="Message Header" w:semiHidden="1" w:unhideWhenUsed="1"/>
+    <w:lsdException w:name="Subtitle" w:uiPriority="11" w:qFormat="1"/>
+    <w:lsdException w:name="Salutation" w:semiHidden="1" w:unhideWhenUsed="1"/>
+    <w:lsdException w:name="Date" w:semiHidden="1" w:unhideWhenUsed="1"/>
+    <w:lsdException w:name="Body Text First Indent" w:semiHidden="1" w:unhideWhenUsed="1"/>
+    <w:lsdException w:name="Body Text First Indent 2" w:semiHidden="1" w:unhideWhenUsed="1"/>
+    <w:lsdException w:name="Note Heading" w:semiHidden="1" w:unhideWhenUsed="1"/>
+    <w:lsdException w:name="Body Text 2" w:semiHidden="1" w:unhideWhenUsed="1"/>
+    <w:lsdException w:name="Body Text 3" w:semiHidden="1" w:unhideWhenUsed="1"/>
+    <w:lsdException w:name="Body Text Indent 2" w:semiHidden="1" w:unhideWhenUsed="1"/>
+    <w:lsdException w:name="Body Text Indent 3" w:semiHidden="1" w:unhideWhenUsed="1"/>
+    <w:lsdException w:name="Block Text" w:semiHidden="1" w:unhideWhenUsed="1"/>
+    <w:lsdException w:name="Hyperlink" w:semiHidden="1" w:unhideWhenUsed="1"/>
+    <w:lsdException w:name="FollowedHyperlink" w:semiHidden="1" w:unhideWhenUsed="1"/>
+    <w:lsdException w:name="Strong" w:uiPriority="22" w:qFormat="1"/>
+    <w:lsdException w:name="Emphasis" w:uiPriority="20" w:qFormat="1"/>
+    <w:lsdException w:name="Document Map" w:semiHidden="1" w:unhideWhenUsed="1"/>
+    <w:lsdException w:name="Plain Text" w:semiHidden="1" w:unhideWhenUsed="1"/>
+    <w:lsdException w:name="E-mail Signature" w:semiHidden="1" w:unhideWhenUsed="1"/>
+    <w:lsdException w:name="HTML Top of Form" w:semiHidden="1" w:unhideWhenUsed="1"/>
+    <w:lsdException w:name="HTML Bottom of Form" w:semiHidden="1" w:unhideWhenUsed="1"/>
+    <w:lsdException w:name="Normal (Web)" w:semiHidden="1" w:unhideWhenUsed="1"/>
+    <w:lsdException w:name="HTML Acronym" w:semiHidden="1" w:unhideWhenUsed="1"/>
+    <w:lsdException w:name="HTML Address" w:semiHidden="1" w:unhideWhenUsed="1"/>
+    <w:lsdException w:name="HTML Cite" w:semiHidden="1" w:unhideWhenUsed="1"/>
+    <w:lsdException w:name="HTML Code" w:semiHidden="1" w:unhideWhenUsed="1"/>
+    <w:lsdException w:name="HTML Definition" w:semiHidden="1" w:unhideWhenUsed="1"/>
+    <w:lsdException w:name="HTML Keyboard" w:semiHidden="1" w:unhideWhenUsed="1"/>
+    <w:lsdException w:name="HTML Preformatted" w:semiHidden="1" w:unhideWhenUsed="1"/>
+    <w:lsdException w:name="HTML Sample" w:semiHidden="1" w:unhideWhenUsed="1"/>
+    <w:lsdException w:name="HTML Typewriter" w:semiHidden="1" w:unhideWhenUsed="1"/>
+    <w:lsdException w:name="HTML Variable" w:semiHidden="1" w:unhideWhenUsed="1"/>
+    <w:lsdException w:name="Normal Table" w:semiHidden="1" w:unhideWhenUsed="1"/>
+    <w:lsdException w:name="annotation subject" w:semiHidden="1" w:unhideWhenUsed="1"/>
+    <w:lsdException w:name="No List" w:semiHidden="1" w:unhideWhenUsed="1"/>
+    <w:lsdException w:name="Outline List 1" w:semiHidden="1" w:unhideWhenUsed="1"/>
+    <w:lsdException w:name="Outline List 2" w:semiHidden="1" w:unhideWhenUsed="1"/>
+    <w:lsdException w:name="Outline List 3" w:semiHidden="1" w:unhideWhenUsed="1"/>
+    <w:lsdException w:name="Table Simple 1" w:semiHidden="1" w:unhideWhenUsed="1"/>
+    <w:lsdException w:name="Table Simple 2" w:semiHidden="1" w:unhideWhenUsed="1"/>
+    <w:lsdException w:name="Table Simple 3" w:semiHidden="1" w:unhideWhenUsed="1"/>
+    <w:lsdException w:name="Table Classic 1" w:semiHidden="1" w:unhideWhenUsed="1"/>
+    <w:lsdException w:name="Table Classic 2" w:semiHidden="1" w:unhideWhenUsed="1"/>
+    <w:lsdException w:name="Table Classic 3" w:semiHidden="1" w:unhideWhenUsed="1"/>
+    <w:lsdException w:name="Table Classic 4" w:semiHidden="1" w:unhideWhenUsed="1"/>
+    <w:lsdException w:name="Table Colorful 1" w:semiHidden="1" w:unhideWhenUsed="1"/>
+    <w:lsdException w:name="Table Colorful 2" w:semiHidden="1" w:unhideWhenUsed="1"/>
+    <w:lsdException w:name="Table Colorful 3" w:semiHidden="1" w:unhideWhenUsed="1"/>
+    <w:lsdException w:name="Table Columns 1" w:semiHidden="1" w:unhideWhenUsed="1"/>
+    <w:lsdException w:name="Table Columns 2" w:semiHidden="1" w:unhideWhenUsed="1"/>
+    <w:lsdException w:name="Table Columns 3" w:semiHidden="1" w:unhideWhenUsed="1"/>
+    <w:lsdException w:name="Table Columns 4" w:semiHidden="1" w:unhideWhenUsed="1"/>
+    <w:lsdException w:name="Table Columns 5" w:semiHidden="1" w:unhideWhenUsed="1"/>
+    <w:lsdException w:name="Table Grid 1" w:semiHidden="1" w:unhideWhenUsed="1"/>
+    <w:lsdException w:name="Table Grid 2" w:semiHidden="1" w:unhideWhenUsed="1"/>
+    <w:lsdException w:name="Table Grid 3" w:semiHidden="1" w:unhideWhenUsed="1"/>
+    <w:lsdException w:name="Table Grid 4" w:semiHidden="1" w:unhideWhenUsed="1"/>
+    <w:lsdException w:name="Table Grid 5" w:semiHidden="1" w:unhideWhenUsed="1"/>
+    <w:lsdException w:name="Table Grid 6" w:semiHidden="1" w:unhideWhenUsed="1"/>
+    <w:lsdException w:name="Table Grid 7" w:semiHidden="1" w:unhideWhenUsed="1"/>
+    <w:lsdException w:name="Table Grid 8" w:semiHidden="1" w:unhideWhenUsed="1"/>
+    <w:lsdException w:name="Table List 1" w:semiHidden="1" w:unhideWhenUsed="1"/>
+    <w:lsdException w:name="Table List 2" w:semiHidden="1" w:unhideWhenUsed="1"/>
+    <w:lsdException w:name="Table List 3" w:semiHidden="1" w:unhideWhenUsed="1"/>
+    <w:lsdException w:name="Table List 4" w:semiHidden="1" w:unhideWhenUsed="1"/>
+    <w:lsdException w:name="Table List 5" w:semiHidden="1" w:unhideWhenUsed="1"/>
+    <w:lsdException w:name="Table List 6" w:semiHidden="1" w:unhideWhenUsed="1"/>
+    <w:lsdException w:name="Table List 7" w:semiHidden="1" w:unhideWhenUsed="1"/>
+    <w:lsdException w:name="Table List 8" w:semiHidden="1" w:unhideWhenUsed="1"/>
+    <w:lsdException w:name="Table 3D effects 1" w:semiHidden="1" w:unhideWhenUsed="1"/>
+    <w:lsdException w:name="Table 3D effects 2" w:semiHidden="1" w:unhideWhenUsed="1"/>
+    <w:lsdException w:name="Table 3D effects 3" w:semiHidden="1" w:unhideWhenUsed="1"/>
+    <w:lsdException w:name="Table Contemporary" w:semiHidden="1" w:unhideWhenUsed="1"/>
+    <w:lsdException w:name="Table Elegant" w:semiHidden="1" w:unhideWhenUsed="1"/>
+    <w:lsdException w:name="Table Professional" w:semiHidden="1" w:unhideWhenUsed="1"/>
+    <w:lsdException w:name="Table Subtle 1" w:semiHidden="1" w:unhideWhenUsed="1"/>
+    <w:lsdException w:name="Table Subtle 2" w:semiHidden="1" w:unhideWhenUsed="1"/>
+    <w:lsdException w:name="Table Web 1" w:semiHidden="1" w:unhideWhenUsed="1"/>
+    <w:lsdException w:name="Table Web 2" w:semiHidden="1" w:unhideWhenUsed="1"/>
+    <w:lsdException w:name="Table Web 3" w:semiHidden="1" w:unhideWhenUsed="1"/>
+    <w:lsdException w:name="Balloon Text" w:semiHidden="1" w:unhideWhenUsed="1"/>
+    <w:lsdException w:name="Table Grid" w:semiHidden="1" w:uiPriority="39" w:unhideWhenUsed="1"/>
+    <w:lsdException w:name="Table Theme" w:semiHidden="1" w:unhideWhenUsed="1"/>
+    <w:lsdException w:name="Placeholder Text" w:semiHidden="1"/>
+    <w:lsdException w:name="Light Shading" w:uiPriority="60"/>
+    <w:lsdException w:name="Light List" w:uiPriority="61"/>
+    <w:lsdException w:name="Light Grid" w:uiPriority="62"/>
+    <w:lsdException w:name="Medium Shading 1" w:uiPriority="63"/>
+    <w:lsdException w:name="Medium Shading 2" w:uiPriority="64"/>
+    <w:lsdException w:name="Medium List 1" w:uiPriority="65"/>
+    <w:lsdException w:name="Medium List 2" w:uiPriority="66"/>
+    <w:lsdException w:name="Medium Grid 1" w:uiPriority="67"/>
+    <w:lsdException w:name="Medium Grid 2" w:uiPriority="68"/>
+    <w:lsdException w:name="Medium Grid 3" w:uiPriority="69"/>
+    <w:lsdException w:name="Dark List" w:uiPriority="70"/>
+    <w:lsdException w:name="Colorful Shading" w:uiPriority="71"/>
+    <w:lsdException w:name="Colorful List" w:uiPriority="72"/>
+    <w:lsdException w:name="Colorful Grid" w:uiPriority="73"/>
+    <w:lsdException w:name="Light Shading Accent 1" w:uiPriority="60"/>
+    <w:lsdException w:name="Light List Accent 1" w:uiPriority="61"/>
+    <w:lsdException w:name="Light Grid Accent 1" w:uiPriority="62"/>
+    <w:lsdException w:name="Medium Shading 1 Accent 1" w:uiPriority="63"/>
+    <w:lsdException w:name="Medium Shading 2 Accent 1" w:uiPriority="64"/>
+    <w:lsdException w:name="Medium List 1 Accent 1" w:uiPriority="65"/>
+    <w:lsdException w:name="Revision" w:semiHidden="1"/>
+    <w:lsdException w:name="Medium List 2 Accent 1" w:uiPriority="66"/>
+    <w:lsdException w:name="Medium Grid 1 Accent 1" w:uiPriority="67"/>
+    <w:lsdException w:name="Medium Grid 2 Accent 1" w:uiPriority="68"/>
+    <w:lsdException w:name="Medium Grid 3 Accent 1" w:uiPriority="69"/>
+    <w:lsdException w:name="Dark List Accent 1" w:uiPriority="70"/>
+    <w:lsdException w:name="Colorful Shading Accent 1" w:uiPriority="71"/>
+    <w:lsdException w:name="Colorful List Accent 1" w:uiPriority="72"/>
+    <w:lsdException w:name="Colorful Grid Accent 1" w:uiPriority="73"/>
+    <w:lsdException w:name="Light Shading Accent 2" w:uiPriority="60"/>
+    <w:lsdException w:name="Light List Accent 2" w:uiPriority="61"/>
+    <w:lsdException w:name="Light Grid Accent 2" w:uiPriority="62"/>
+    <w:lsdException w:name="Medium Shading 1 Accent 2" w:uiPriority="63"/>
+    <w:lsdException w:name="Medium Shading 2 Accent 2" w:uiPriority="64"/>
+    <w:lsdException w:name="Medium List 1 Accent 2" w:uiPriority="65"/>
+    <w:lsdException w:name="Medium List 2 Accent 2" w:uiPriority="66"/>
+    <w:lsdException w:name="Medium Grid 1 Accent 2" w:uiPriority="67"/>
+    <w:lsdException w:name="Medium Grid 2 Accent 2" w:uiPriority="68"/>
+    <w:lsdException w:name="Medium Grid 3 Accent 2" w:uiPriority="69"/>
+    <w:lsdException w:name="Dark List Accent 2" w:uiPriority="70"/>
+    <w:lsdException w:name="Colorful Shading Accent 2" w:uiPriority="71"/>
+    <w:lsdException w:name="Colorful List Accent 2" w:uiPriority="72"/>
+    <w:lsdException w:name="Colorful Grid Accent 2" w:uiPriority="73"/>
+    <w:lsdException w:name="Light Shading Accent 3" w:uiPriority="60"/>
+    <w:lsdException w:name="Light List Accent 3" w:uiPriority="61"/>
+    <w:lsdException w:name="Light Grid Accent 3" w:uiPriority="62"/>
+    <w:lsdException w:name="Medium Shading 1 Accent 3" w:uiPriority="63"/>
+    <w:lsdException w:name="Medium Shading 2 Accent 3" w:uiPriority="64"/>
+    <w:lsdException w:name="Medium List 1 Accent 3" w:uiPriority="65"/>
+    <w:lsdException w:name="Medium List 2 Accent 3" w:uiPriority="66"/>
+    <w:lsdException w:name="Medium Grid 1 Accent 3" w:uiPriority="67"/>
+    <w:lsdException w:name="Medium Grid 2 Accent 3" w:uiPriority="68"/>
+    <w:lsdException w:name="Medium Grid 3 Accent 3" w:uiPriority="69"/>
+    <w:lsdException w:name="Dark List Accent 3" w:uiPriority="70"/>
+    <w:lsdException w:name="Colorful Shading Accent 3" w:uiPriority="71"/>
+    <w:lsdException w:name="Colorful List Accent 3" w:uiPriority="72"/>
+    <w:lsdException w:name="Colorful Grid Accent 3" w:uiPriority="73"/>
+    <w:lsdException w:name="Light Shading Accent 4" w:uiPriority="60"/>
+    <w:lsdException w:name="Light List Accent 4" w:uiPriority="61"/>
+    <w:lsdException w:name="Light Grid Accent 4" w:uiPriority="62"/>
+    <w:lsdException w:name="Medium Shading 1 Accent 4" w:uiPriority="63"/>
+    <w:lsdException w:name="Medium Shading 2 Accent 4" w:uiPriority="64"/>
+    <w:lsdException w:name="Medium List 1 Accent 4" w:uiPriority="65"/>
+    <w:lsdException w:name="Medium List 2 Accent 4" w:uiPriority="66"/>
+    <w:lsdException w:name="Medium Grid 1 Accent 4" w:uiPriority="67"/>
+    <w:lsdException w:name="Medium Grid 2 Accent 4" w:uiPriority="68"/>
+    <w:lsdException w:name="Medium Grid 3 Accent 4" w:uiPriority="69"/>
+    <w:lsdException w:name="Dark List Accent 4" w:uiPriority="70"/>
+    <w:lsdException w:name="Colorful Shading Accent 4" w:uiPriority="71"/>
+    <w:lsdException w:name="Colorful List Accent 4" w:uiPriority="72"/>
+    <w:lsdException w:name="Colorful Grid Accent 4" w:uiPriority="73"/>
+    <w:lsdException w:name="Light Shading Accent 5" w:uiPriority="60"/>
+    <w:lsdException w:name="Light List Accent 5" w:uiPriority="61"/>
+    <w:lsdException w:name="Light Grid Accent 5" w:uiPriority="62"/>
+    <w:lsdException w:name="Medium Shading 1 Accent 5" w:uiPriority="63"/>
+    <w:lsdException w:name="Medium Shading 2 Accent 5" w:uiPriority="64"/>
+    <w:lsdException w:name="Medium List 1 Accent 5" w:uiPriority="65"/>
+    <w:lsdException w:name="Medium List 2 Accent 5" w:uiPriority="66"/>
+    <w:lsdException w:name="Medium Grid 1 Accent 5" w:uiPriority="67"/>
+    <w:lsdException w:name="Medium Grid 2 Accent 5" w:uiPriority="68"/>
+    <w:lsdException w:name="Medium Grid 3 Accent 5" w:uiPriority="69"/>
+    <w:lsdException w:name="Dark List Accent 5" w:uiPriority="70"/>
+    <w:lsdException w:name="Colorful Shading Accent 5" w:uiPriority="71"/>
+    <w:lsdException w:name="Colorful List Accent 5" w:uiPriority="72"/>
+    <w:lsdException w:name="Colorful Grid Accent 5" w:uiPriority="73"/>
+    <w:lsdException w:name="Light Shading Accent 6" w:uiPriority="60"/>
+    <w:lsdException w:name="Light List Accent 6" w:uiPriority="61"/>
+    <w:lsdException w:name="Light Grid Accent 6" w:uiPriority="62"/>
+    <w:lsdException w:name="Medium Shading 1 Accent 6" w:uiPriority="63"/>
+    <w:lsdException w:name="Medium Shading 2 Accent 6" w:uiPriority="64"/>
+    <w:lsdException w:name="Medium List 1 Accent 6" w:uiPriority="65"/>
+    <w:lsdException w:name="Medium List 2 Accent 6" w:uiPriority="66"/>
+    <w:lsdException w:name="Medium Grid 1 Accent 6" w:uiPriority="67"/>
+    <w:lsdException w:name="Medium Grid 2 Accent 6" w:uiPriority="68"/>
+    <w:lsdException w:name="Medium Grid 3 Accent 6" w:uiPriority="69"/>
+    <w:lsdException w:name="Dark List Accent 6" w:uiPriority="70"/>
+    <w:lsdException w:name="Colorful Shading Accent 6" w:uiPriority="71"/>
+    <w:lsdException w:name="Colorful List Accent 6" w:uiPriority="72"/>
+    <w:lsdException w:name="Colorful Grid Accent 6" w:uiPriority="73"/>
+    <w:lsdException w:name="Subtle Emphasis" w:uiPriority="19" w:qFormat="1"/>
+    <w:lsdException w:name="Intense Emphasis" w:uiPriority="21" w:qFormat="1"/>
+    <w:lsdException w:name="Subtle Reference" w:uiPriority="31" w:qFormat="1"/>
+    <w:lsdException w:name="Intense Reference" w:uiPriority="32" w:qFormat="1"/>
+    <w:lsdException w:name="Book Title" w:uiPriority="33" w:qFormat="1"/>
+    <w:lsdException w:name="Bibliography" w:semiHidden="1" w:uiPriority="37" w:unhideWhenUsed="1"/>
+    <w:lsdException w:name="TOC Heading" w:semiHidden="1" w:uiPriority="39" w:unhideWhenUsed="1" w:qFormat="1"/>
+    <w:lsdException w:name="Plain Table 1" w:uiPriority="41"/>
+    <w:lsdException w:name="Plain Table 2" w:uiPriority="42"/>
+    <w:lsdException w:name="Plain Table 3" w:uiPriority="43"/>
+    <w:lsdException w:name="Plain Table 4" w:uiPriority="44"/>
+    <w:lsdException w:name="Plain Table 5" w:uiPriority="45"/>
+    <w:lsdException w:name="Grid Table Light" w:uiPriority="40"/>
+    <w:lsdException w:name="Grid Table 1 Light" w:uiPriority="46"/>
+    <w:lsdException w:name="Grid Table 2" w:uiPriority="47"/>
+    <w:lsdException w:name="Grid Table 3" w:uiPriority="48"/>
+    <w:lsdException w:name="Grid Table 4" w:uiPriority="49"/>
+    <w:lsdException w:name="Grid Table 5 Dark" w:uiPriority="50"/>
+    <w:lsdException w:name="Grid Table 6 Colorful" w:uiPriority="51"/>
+    <w:lsdException w:name="Grid Table 7 Colorful" w:uiPriority="52"/>
+    <w:lsdException w:name="Grid Table 1 Light Accent 1" w:uiPriority="46"/>
+    <w:lsdException w:name="Grid Table 2 Accent 1" w:uiPriority="47"/>
+    <w:lsdException w:name="Grid Table 3 Accent 1" w:uiPriority="48"/>
+    <w:lsdException w:name="Grid Table 4 Accent 1" w:uiPriority="49"/>
+    <w:lsdException w:name="Grid Table 5 Dark Accent 1" w:uiPriority="50"/>
+    <w:lsdException w:name="Grid Table 6 Colorful Accent 1" w:uiPriority="51"/>
+    <w:lsdException w:name="Grid Table 7 Colorful Accent 1" w:uiPriority="52"/>
+    <w:lsdException w:name="Grid Table 1 Light Accent 2" w:uiPriority="46"/>
+    <w:lsdException w:name="Grid Table 2 Accent 2" w:uiPriority="47"/>
+    <w:lsdException w:name="Grid Table 3 Accent 2" w:uiPriority="48"/>
+    <w:lsdException w:name="Grid Table 4 Accent 2" w:uiPriority="49"/>
+    <w:lsdException w:name="Grid Table 5 Dark Accent 2" w:uiPriority="50"/>
+    <w:lsdException w:name="Grid Table 6 Colorful Accent 2" w:uiPriority="51"/>
+    <w:lsdException w:name="Grid Table 7 Colorful Accent 2" w:uiPriority="52"/>
+    <w:lsdException w:name="Grid Table 1 Light Accent 3" w:uiPriority="46"/>
+    <w:lsdException w:name="Grid Table 2 Accent 3" w:uiPriority="47"/>
+    <w:lsdException w:name="Grid Table 3 Accent 3" w:uiPriority="48"/>
+    <w:lsdException w:name="Grid Table 4 Accent 3" w:uiPriority="49"/>
+    <w:lsdException w:name="Grid Table 5 Dark Accent 3" w:uiPriority="50"/>
+    <w:lsdException w:name="Grid Table 6 Colorful Accent 3" w:uiPriority="51"/>
+    <w:lsdException w:name="Grid Table 7 Colorful Accent 3" w:uiPriority="52"/>
+    <w:lsdException w:name="Grid Table 1 Light Accent 4" w:uiPriority="46"/>
+    <w:lsdException w:name="Grid Table 2 Accent 4" w:uiPriority="47"/>
+    <w:lsdException w:name="Grid Table 3 Accent 4" w:uiPriority="48"/>
+    <w:lsdException w:name="Grid Table 4 Accent 4" w:uiPriority="49"/>
+    <w:lsdException w:name="Grid Table 5 Dark Accent 4" w:uiPriority="50"/>
+    <w:lsdException w:name="Grid Table 6 Colorful Accent 4" w:uiPriority="51"/>
+    <w:lsdException w:name="Grid Table 7 Colorful Accent 4" w:uiPriority="52"/>
+    <w:lsdException w:name="Grid Table 1 Light Accent 5" w:uiPriority="46"/>
+    <w:lsdException w:name="Grid Table 2 Accent 5" w:uiPriority="47"/>
+    <w:lsdException w:name="Grid Table 3 Accent 5" w:uiPriority="48"/>
+    <w:lsdException w:name="Grid Table 4 Accent 5" w:uiPriority="49"/>
+    <w:lsdException w:name="Grid Table 5 Dark Accent 5" w:uiPriority="50"/>
+    <w:lsdException w:name="Grid Table 6 Colorful Accent 5" w:uiPriority="51"/>
+    <w:lsdException w:name="Grid Table 7 Colorful Accent 5" w:uiPriority="52"/>
+    <w:lsdException w:name="Grid Table 1 Light Accent 6" w:uiPriority="46"/>
+    <w:lsdException w:name="Grid Table 2 Accent 6" w:uiPriority="47"/>
+    <w:lsdException w:name="Grid Table 3 Accent 6" w:uiPriority="48"/>
+    <w:lsdException w:name="Grid Table 4 Accent 6" w:uiPriority="49"/>
+    <w:lsdException w:name="Grid Table 5 Dark Accent 6" w:uiPriority="50"/>
+    <w:lsdException w:name="Grid Table 6 Colorful Accent 6" w:uiPriority="51"/>
+    <w:lsdException w:name="Grid Table 7 Colorful Accent 6" w:uiPriority="52"/>
+    <w:lsdException w:name="List Table 1 Light" w:uiPriority="46"/>
+    <w:lsdException w:name="List Table 2" w:uiPriority="47"/>
+    <w:lsdException w:name="List Table 3" w:uiPriority="48"/>
+    <w:lsdException w:name="List Table 4" w:uiPriority="49"/>
+    <w:lsdException w:name="List Table 5 Dark" w:uiPriority="50"/>
+    <w:lsdException w:name="List Table 6 Colorful" w:uiPriority="51"/>
+    <w:lsdException w:name="List Table 7 Colorful" w:uiPriority="52"/>
+    <w:lsdException w:name="List Table 1 Light Accent 1" w:uiPriority="46"/>
+    <w:lsdException w:name="List Table 2 Accent 1" w:uiPriority="47"/>
+    <w:lsdException w:name="List Table 3 Accent 1" w:uiPriority="48"/>
+    <w:lsdException w:name="List Table 4 Accent 1" w:uiPriority="49"/>
+    <w:lsdException w:name="List Table 5 Dark Accent 1" w:uiPriority="50"/>
+    <w:lsdException w:name="List Table 6 Colorful Accent 1" w:uiPriority="51"/>
+    <w:lsdException w:name="List Table 7 Colorful Accent 1" w:uiPriority="52"/>
+    <w:lsdException w:name="List Table 1 Light Accent 2" w:uiPriority="46"/>
+    <w:lsdException w:name="List Table 2 Accent 2" w:uiPriority="47"/>
+    <w:lsdException w:name="List Table 3 Accent 2" w:uiPriority="48"/>
+    <w:lsdException w:name="List Table 4 Accent 2" w:uiPriority="49"/>
+    <w:lsdException w:name="List Table 5 Dark Accent 2" w:uiPriority="50"/>
+    <w:lsdException w:name="List Table 6 Colorful Accent 2" w:uiPriority="51"/>
+    <w:lsdException w:name="List Table 7 Colorful Accent 2" w:uiPriority="52"/>
+    <w:lsdException w:name="List Table 1 Light Accent 3" w:uiPriority="46"/>
+    <w:lsdException w:name="List Table 2 Accent 3" w:uiPriority="47"/>
+    <w:lsdException w:name="List Table 3 Accent 3" w:uiPriority="48"/>
+    <w:lsdException w:name="List Table 4 Accent 3" w:uiPriority="49"/>
+    <w:lsdException w:name="List Table 5 Dark Accent 3" w:uiPriority="50"/>
+    <w:lsdException w:name="List Table 6 Colorful Accent 3" w:uiPriority="51"/>
+    <w:lsdException w:name="List Table 7 Colorful Accent 3" w:uiPriority="52"/>
+    <w:lsdException w:name="List Table 1 Light Accent 4" w:uiPriority="46"/>
+    <w:lsdException w:name="List Table 2 Accent 4" w:uiPriority="47"/>
+    <w:lsdException w:name="List Table 3 Accent 4" w:uiPriority="48"/>
+    <w:lsdException w:name="List Table 4 Accent 4" w:uiPriority="49"/>
+    <w:lsdException w:name="List Table 5 Dark Accent 4" w:uiPriority="50"/>
+    <w:lsdException w:name="List Table 6 Colorful Accent 4" w:uiPriority="51"/>
+    <w:lsdException w:name="List Table 7 Colorful Accent 4" w:uiPriority="52"/>
+    <w:lsdException w:name="List Table 1 Light Accent 5" w:uiPriority="46"/>
+    <w:lsdException w:name="List Table 2 Accent 5" w:uiPriority="47"/>
+    <w:lsdException w:name="List Table 3 Accent 5" w:uiPriority="48"/>
+    <w:lsdException w:name="List Table 4 Accent 5" w:uiPriority="49"/>
+    <w:lsdException w:name="List Table 5 Dark Accent 5" w:uiPriority="50"/>
+    <w:lsdException w:name="List Table 6 Colorful Accent 5" w:uiPriority="51"/>
+    <w:lsdException w:name="List Table 7 Colorful Accent 5" w:uiPriority="52"/>
+    <w:lsdException w:name="List Table 1 Light Accent 6" w:uiPriority="46"/>
+    <w:lsdException w:name="List Table 2 Accent 6" w:uiPriority="47"/>
+    <w:lsdException w:name="List Table 3 Accent 6" w:uiPriority="48"/>
+    <w:lsdException w:name="List Table 4 Accent 6" w:uiPriority="49"/>
+    <w:lsdException w:name="List Table 5 Dark Accent 6" w:uiPriority="50"/>
+    <w:lsdException w:name="List Table 6 Colorful Accent 6" w:uiPriority="51"/>
+    <w:lsdException w:name="List Table 7 Colorful Accent 6" w:uiPriority="52"/>
   </w:latentStyles>
-  <w:style w:type="paragraph" w:default="1" w:styleId="1">
+  <w:style w:type="paragraph" w:default="1" w:styleId="Normal">
     <w:name w:val="Normal"/>
     <w:qFormat/>
-    <w:uiPriority w:val="0"/>
-    <w:pPr>
-      <w:spacing w:after="160" w:line="259" w:lineRule="auto"/>
-    </w:pPr>
     <w:rPr>
-      <w:rFonts w:ascii="Calibri" w:hAnsi="Calibri" w:eastAsia="Calibri" w:cs="Calibri"/>
+      <w:rFonts w:ascii="Calibri" w:eastAsia="Calibri" w:hAnsi="Calibri" w:cs="Calibri"/>
       <w:color w:val="000000"/>
       <w:sz w:val="22"/>
       <w:szCs w:val="22"/>
-      <w:lang w:val="en-US" w:eastAsia="en-US" w:bidi="ar-SA"/>
+      <w:lang w:val="en-US" w:eastAsia="en-US"/>
     </w:rPr>
   </w:style>
-  <w:style w:type="paragraph" w:styleId="2">
+  <w:style w:type="paragraph" w:styleId="Ttulo1">
     <w:name w:val="heading 1"/>
-    <w:next w:val="1"/>
-    <w:link w:val="6"/>
+    <w:next w:val="Normal"/>
+    <w:link w:val="Ttulo1Car"/>
+    <w:uiPriority w:val="9"/>
     <w:unhideWhenUsed/>
     <w:qFormat/>
-    <w:uiPriority w:val="9"/>
     <w:pPr>
       <w:keepNext/>
       <w:keepLines/>
@@ -2771,20 +2733,20 @@
       <w:outlineLvl w:val="0"/>
     </w:pPr>
     <w:rPr>
-      <w:rFonts w:ascii="Calibri" w:hAnsi="Calibri" w:eastAsia="Calibri" w:cs="Calibri"/>
+      <w:rFonts w:ascii="Calibri" w:eastAsia="Calibri" w:hAnsi="Calibri" w:cs="Calibri"/>
       <w:color w:val="000000"/>
       <w:sz w:val="21"/>
       <w:szCs w:val="22"/>
-      <w:lang w:val="en-US" w:eastAsia="en-US" w:bidi="ar-SA"/>
+      <w:lang w:val="en-US" w:eastAsia="en-US"/>
     </w:rPr>
   </w:style>
-  <w:style w:type="paragraph" w:styleId="3">
+  <w:style w:type="paragraph" w:styleId="Ttulo2">
     <w:name w:val="heading 2"/>
-    <w:next w:val="1"/>
-    <w:link w:val="7"/>
+    <w:next w:val="Normal"/>
+    <w:link w:val="Ttulo2Car"/>
+    <w:uiPriority w:val="9"/>
     <w:unhideWhenUsed/>
     <w:qFormat/>
-    <w:uiPriority w:val="9"/>
     <w:pPr>
       <w:keepNext/>
       <w:keepLines/>
@@ -2794,24 +2756,26 @@
       <w:outlineLvl w:val="1"/>
     </w:pPr>
     <w:rPr>
-      <w:rFonts w:ascii="Calibri" w:hAnsi="Calibri" w:eastAsia="Calibri" w:cs="Calibri"/>
+      <w:rFonts w:ascii="Calibri" w:eastAsia="Calibri" w:hAnsi="Calibri" w:cs="Calibri"/>
       <w:color w:val="000000"/>
       <w:sz w:val="17"/>
       <w:szCs w:val="22"/>
-      <w:lang w:val="en-US" w:eastAsia="en-US" w:bidi="ar-SA"/>
+      <w:lang w:val="en-US" w:eastAsia="en-US"/>
     </w:rPr>
   </w:style>
-  <w:style w:type="character" w:default="1" w:styleId="4">
+  <w:style w:type="character" w:default="1" w:styleId="Fuentedeprrafopredeter">
     <w:name w:val="Default Paragraph Font"/>
+    <w:uiPriority w:val="1"/>
+    <w:semiHidden/>
     <w:unhideWhenUsed/>
-    <w:uiPriority w:val="1"/>
   </w:style>
-  <w:style w:type="table" w:default="1" w:styleId="5">
+  <w:style w:type="table" w:default="1" w:styleId="Tablanormal">
     <w:name w:val="Normal Table"/>
+    <w:uiPriority w:val="99"/>
+    <w:semiHidden/>
     <w:unhideWhenUsed/>
-    <w:uiPriority w:val="99"/>
     <w:tblPr>
-      <w:tblLayout w:type="fixed"/>
+      <w:tblInd w:w="0" w:type="dxa"/>
       <w:tblCellMar>
         <w:top w:w="0" w:type="dxa"/>
         <w:left w:w="108" w:type="dxa"/>
@@ -2820,34 +2784,36 @@
       </w:tblCellMar>
     </w:tblPr>
   </w:style>
-  <w:style w:type="character" w:customStyle="1" w:styleId="6">
+  <w:style w:type="numbering" w:default="1" w:styleId="Sinlista">
+    <w:name w:val="No List"/>
+    <w:uiPriority w:val="99"/>
+    <w:semiHidden/>
+    <w:unhideWhenUsed/>
+  </w:style>
+  <w:style w:type="character" w:customStyle="1" w:styleId="Ttulo1Car">
     <w:name w:val="Título 1 Car"/>
-    <w:link w:val="2"/>
-    <w:uiPriority w:val="0"/>
+    <w:link w:val="Ttulo1"/>
     <w:rPr>
-      <w:rFonts w:ascii="Calibri" w:hAnsi="Calibri" w:eastAsia="Calibri" w:cs="Calibri"/>
+      <w:rFonts w:ascii="Calibri" w:eastAsia="Calibri" w:hAnsi="Calibri" w:cs="Calibri"/>
       <w:color w:val="000000"/>
       <w:sz w:val="21"/>
     </w:rPr>
   </w:style>
-  <w:style w:type="character" w:customStyle="1" w:styleId="7">
+  <w:style w:type="character" w:customStyle="1" w:styleId="Ttulo2Car">
     <w:name w:val="Título 2 Car"/>
-    <w:link w:val="3"/>
-    <w:uiPriority w:val="0"/>
+    <w:link w:val="Ttulo2"/>
     <w:rPr>
-      <w:rFonts w:ascii="Calibri" w:hAnsi="Calibri" w:eastAsia="Calibri" w:cs="Calibri"/>
+      <w:rFonts w:ascii="Calibri" w:eastAsia="Calibri" w:hAnsi="Calibri" w:cs="Calibri"/>
       <w:color w:val="000000"/>
       <w:sz w:val="17"/>
     </w:rPr>
   </w:style>
-  <w:style w:type="table" w:customStyle="1" w:styleId="8">
+  <w:style w:type="table" w:customStyle="1" w:styleId="TableGrid">
     <w:name w:val="TableGrid"/>
-    <w:uiPriority w:val="0"/>
     <w:pPr>
       <w:spacing w:after="0" w:line="240" w:lineRule="auto"/>
     </w:pPr>
     <w:tblPr>
-      <w:tblLayout w:type="fixed"/>
       <w:tblCellMar>
         <w:top w:w="0" w:type="dxa"/>
         <w:left w:w="0" w:type="dxa"/>
@@ -2864,10 +2830,10 @@
   <a:themeElements>
     <a:clrScheme name="Office">
       <a:dk1>
-        <a:sysClr val="windowText" lastClr="31363B"/>
+        <a:sysClr val="windowText" lastClr="000000"/>
       </a:dk1>
       <a:lt1>
-        <a:sysClr val="window" lastClr="FCFCFC"/>
+        <a:sysClr val="window" lastClr="FFFFFF"/>
       </a:lt1>
       <a:dk2>
         <a:srgbClr val="44546A"/>

</xml_diff>

<commit_message>
se actualizo la plantilla funcional
</commit_message>
<xml_diff>
--- a/public/plantillasDoc/formato1.docx
+++ b/public/plantillasDoc/formato1.docx
@@ -11,6 +11,59 @@
           <w:lang w:val="es-MX"/>
         </w:rPr>
       </w:pPr>
+      <w:r>
+        <w:rPr>
+          <w:noProof/>
+          <w:lang w:val="es-MX" w:eastAsia="es-MX"/>
+        </w:rPr>
+        <w:drawing>
+          <wp:anchor distT="0" distB="0" distL="114300" distR="114300" simplePos="0" relativeHeight="251658240" behindDoc="1" locked="0" layoutInCell="1" allowOverlap="0" wp14:anchorId="04298AB5" wp14:editId="48BAE5F2">
+            <wp:simplePos x="0" y="0"/>
+            <wp:positionH relativeFrom="page">
+              <wp:posOffset>685800</wp:posOffset>
+            </wp:positionH>
+            <wp:positionV relativeFrom="paragraph">
+              <wp:posOffset>0</wp:posOffset>
+            </wp:positionV>
+            <wp:extent cx="821690" cy="790575"/>
+            <wp:effectExtent l="0" t="0" r="0" b="9525"/>
+            <wp:wrapNone/>
+            <wp:docPr id="7" name="Picture 7"/>
+            <wp:cNvGraphicFramePr/>
+            <a:graphic xmlns:a="http://schemas.openxmlformats.org/drawingml/2006/main">
+              <a:graphicData uri="http://schemas.openxmlformats.org/drawingml/2006/picture">
+                <pic:pic xmlns:pic="http://schemas.openxmlformats.org/drawingml/2006/picture">
+                  <pic:nvPicPr>
+                    <pic:cNvPr id="7" name="Picture 7"/>
+                    <pic:cNvPicPr/>
+                  </pic:nvPicPr>
+                  <pic:blipFill>
+                    <a:blip r:embed="rId5"/>
+                    <a:stretch>
+                      <a:fillRect/>
+                    </a:stretch>
+                  </pic:blipFill>
+                  <pic:spPr>
+                    <a:xfrm>
+                      <a:off x="0" y="0"/>
+                      <a:ext cx="821690" cy="790575"/>
+                    </a:xfrm>
+                    <a:prstGeom prst="rect">
+                      <a:avLst/>
+                    </a:prstGeom>
+                  </pic:spPr>
+                </pic:pic>
+              </a:graphicData>
+            </a:graphic>
+            <wp14:sizeRelH relativeFrom="margin">
+              <wp14:pctWidth>0</wp14:pctWidth>
+            </wp14:sizeRelH>
+            <wp14:sizeRelV relativeFrom="margin">
+              <wp14:pctHeight>0</wp14:pctHeight>
+            </wp14:sizeRelV>
+          </wp:anchor>
+        </w:drawing>
+      </w:r>
     </w:p>
     <w:p>
       <w:pPr>
@@ -29,7 +82,7 @@
         <mc:AlternateContent>
           <mc:Choice Requires="wps">
             <w:drawing>
-              <wp:anchor distT="0" distB="0" distL="114300" distR="114300" simplePos="0" relativeHeight="251660288" behindDoc="1" locked="0" layoutInCell="1" allowOverlap="1">
+              <wp:anchor distT="0" distB="0" distL="114300" distR="114300" simplePos="0" relativeHeight="251660288" behindDoc="1" locked="0" layoutInCell="1" allowOverlap="1" wp14:anchorId="74B4CFBC" wp14:editId="57924EB7">
                 <wp:simplePos x="0" y="0"/>
                 <wp:positionH relativeFrom="column">
                   <wp:posOffset>325120</wp:posOffset>
@@ -103,18 +156,18 @@
               </wp:anchor>
             </w:drawing>
           </mc:Choice>
-          <mc:Fallback xmlns:wpsCustomData="http://www.wps.cn/officeDocument/2013/wpsCustomData">
+          <mc:Fallback>
             <w:pict>
-              <v:shape id="Cuadro de texto 2" o:spid="_x0000_s1026" o:spt="202" type="#_x0000_t202" style="position:absolute;left:0pt;margin-left:25.6pt;margin-top:-18.75pt;height:50.25pt;width:410.1pt;z-index:-251656192;mso-width-relative:page;mso-height-relative:page;" fillcolor="#FCFCFC [3212]" filled="t" stroked="t" coordsize="21600,21600" o:gfxdata="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">
-                <v:fill on="t" focussize="0,0"/>
-                <v:stroke weight="0.5pt" color="#FCFCFC [3212]" joinstyle="round"/>
-                <v:imagedata o:title=""/>
-                <o:lock v:ext="edit" aspectratio="f"/>
+              <v:shapetype w14:anchorId="74B4CFBC" id="_x0000_t202" coordsize="21600,21600" o:spt="202" path="m,l,21600r21600,l21600,xe">
+                <v:stroke joinstyle="miter"/>
+                <v:path gradientshapeok="t" o:connecttype="rect"/>
+              </v:shapetype>
+              <v:shape id="Cuadro de texto 2" o:spid="_x0000_s1026" type="#_x0000_t202" style="position:absolute;left:0;text-align:left;margin-left:25.6pt;margin-top:-18.75pt;width:410.1pt;height:50.25pt;z-index:-251656192;visibility:visible;mso-wrap-style:square;mso-wrap-distance-left:9pt;mso-wrap-distance-top:0;mso-wrap-distance-right:9pt;mso-wrap-distance-bottom:0;mso-position-horizontal:absolute;mso-position-horizontal-relative:text;mso-position-vertical:absolute;mso-position-vertical-relative:text;v-text-anchor:top" o:gfxdata="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" fillcolor="white [3212]" strokecolor="white [3212]" strokeweight=".5pt">
                 <v:textbox>
                   <w:txbxContent>
                     <w:p>
                       <w:pPr>
-                        <w:pStyle w:val="2"/>
+                        <w:pStyle w:val="Ttulo1"/>
                         <w:spacing w:after="442" w:line="260" w:lineRule="auto"/>
                         <w:ind w:left="18" w:right="2"/>
                         <w:rPr>
@@ -145,53 +198,6 @@
             </w:pict>
           </mc:Fallback>
         </mc:AlternateContent>
-      </w:r>
-      <w:r>
-        <w:rPr>
-          <w:noProof/>
-          <w:lang w:val="es-MX" w:eastAsia="es-MX"/>
-        </w:rPr>
-        <w:drawing>
-          <wp:anchor distT="0" distB="0" distL="114300" distR="114300" simplePos="0" relativeHeight="251658240" behindDoc="1" locked="0" layoutInCell="1" allowOverlap="0">
-            <wp:simplePos x="0" y="0"/>
-            <wp:positionH relativeFrom="page">
-              <wp:posOffset>247650</wp:posOffset>
-            </wp:positionH>
-            <wp:positionV relativeFrom="paragraph">
-              <wp:posOffset>-676275</wp:posOffset>
-            </wp:positionV>
-            <wp:extent cx="1259840" cy="1109345"/>
-            <wp:effectExtent l="0" t="0" r="0" b="0"/>
-            <wp:wrapNone/>
-            <wp:docPr id="7" name="Picture 7"/>
-            <wp:cNvGraphicFramePr/>
-            <a:graphic xmlns:a="http://schemas.openxmlformats.org/drawingml/2006/main">
-              <a:graphicData uri="http://schemas.openxmlformats.org/drawingml/2006/picture">
-                <pic:pic xmlns:pic="http://schemas.openxmlformats.org/drawingml/2006/picture">
-                  <pic:nvPicPr>
-                    <pic:cNvPr id="7" name="Picture 7"/>
-                    <pic:cNvPicPr/>
-                  </pic:nvPicPr>
-                  <pic:blipFill>
-                    <a:blip r:embed="rId5"/>
-                    <a:stretch>
-                      <a:fillRect/>
-                    </a:stretch>
-                  </pic:blipFill>
-                  <pic:spPr>
-                    <a:xfrm>
-                      <a:off x="0" y="0"/>
-                      <a:ext cx="1259840" cy="1109345"/>
-                    </a:xfrm>
-                    <a:prstGeom prst="rect">
-                      <a:avLst/>
-                    </a:prstGeom>
-                  </pic:spPr>
-                </pic:pic>
-              </a:graphicData>
-            </a:graphic>
-          </wp:anchor>
-        </w:drawing>
       </w:r>
     </w:p>
     <w:p>
@@ -313,7 +319,6 @@
           </w:tcPr>
           <w:p>
             <w:pPr>
-              <w:spacing w:after="0" w:line="240" w:lineRule="auto"/>
               <w:ind w:left="96"/>
               <w:jc w:val="center"/>
               <w:rPr>
@@ -341,7 +346,6 @@
           </w:tcPr>
           <w:p>
             <w:pPr>
-              <w:spacing w:after="0" w:line="240" w:lineRule="auto"/>
               <w:ind w:left="99"/>
               <w:jc w:val="center"/>
               <w:rPr>
@@ -369,7 +373,6 @@
           </w:tcPr>
           <w:p>
             <w:pPr>
-              <w:spacing w:after="0" w:line="240" w:lineRule="auto"/>
               <w:ind w:left="95"/>
               <w:jc w:val="center"/>
               <w:rPr>
@@ -397,7 +400,6 @@
           </w:tcPr>
           <w:p>
             <w:pPr>
-              <w:spacing w:after="0" w:line="240" w:lineRule="auto"/>
               <w:ind w:left="99"/>
               <w:jc w:val="center"/>
               <w:rPr>
@@ -430,7 +432,6 @@
           </w:tcPr>
           <w:p>
             <w:pPr>
-              <w:spacing w:after="0" w:line="240" w:lineRule="auto"/>
               <w:jc w:val="center"/>
               <w:rPr>
                 <w:lang w:val="es-MX"/>
@@ -450,7 +451,6 @@
           </w:tcPr>
           <w:p>
             <w:pPr>
-              <w:spacing w:after="0" w:line="240" w:lineRule="auto"/>
               <w:rPr>
                 <w:lang w:val="es-MX"/>
               </w:rPr>
@@ -489,7 +489,6 @@
           </w:tcPr>
           <w:p>
             <w:pPr>
-              <w:spacing w:after="0" w:line="240" w:lineRule="auto"/>
               <w:rPr>
                 <w:lang w:val="es-MX"/>
               </w:rPr>
@@ -514,7 +513,6 @@
           </w:tcPr>
           <w:p>
             <w:pPr>
-              <w:spacing w:after="0" w:line="240" w:lineRule="auto"/>
               <w:rPr>
                 <w:lang w:val="es-MX"/>
               </w:rPr>
@@ -544,7 +542,6 @@
           </w:tcPr>
           <w:p>
             <w:pPr>
-              <w:spacing w:after="0" w:line="240" w:lineRule="auto"/>
               <w:rPr>
                 <w:lang w:val="es-MX"/>
               </w:rPr>
@@ -563,7 +560,6 @@
           </w:tcPr>
           <w:p>
             <w:pPr>
-              <w:spacing w:after="0" w:line="240" w:lineRule="auto"/>
               <w:rPr>
                 <w:lang w:val="es-MX"/>
               </w:rPr>
@@ -582,7 +578,6 @@
           </w:tcPr>
           <w:p>
             <w:pPr>
-              <w:spacing w:after="0" w:line="240" w:lineRule="auto"/>
               <w:rPr>
                 <w:lang w:val="es-MX"/>
               </w:rPr>
@@ -601,7 +596,6 @@
           </w:tcPr>
           <w:p>
             <w:pPr>
-              <w:spacing w:after="0" w:line="240" w:lineRule="auto"/>
               <w:rPr>
                 <w:lang w:val="es-MX"/>
               </w:rPr>
@@ -625,7 +619,6 @@
           </w:tcPr>
           <w:p>
             <w:pPr>
-              <w:spacing w:after="0" w:line="240" w:lineRule="auto"/>
               <w:rPr>
                 <w:lang w:val="es-MX"/>
               </w:rPr>
@@ -651,7 +644,6 @@
           </w:tcPr>
           <w:p>
             <w:pPr>
-              <w:spacing w:after="0" w:line="240" w:lineRule="auto"/>
               <w:rPr>
                 <w:lang w:val="es-MX"/>
               </w:rPr>
@@ -675,11 +667,7 @@
               <w:right w:val="nil"/>
             </w:tcBorders>
           </w:tcPr>
-          <w:p>
-            <w:pPr>
-              <w:spacing w:after="0" w:line="240" w:lineRule="auto"/>
-            </w:pPr>
-          </w:p>
+          <w:p/>
         </w:tc>
         <w:tc>
           <w:tcPr>
@@ -691,11 +679,7 @@
               <w:right w:val="single" w:sz="14" w:space="0" w:color="000000"/>
             </w:tcBorders>
           </w:tcPr>
-          <w:p>
-            <w:pPr>
-              <w:spacing w:after="0" w:line="240" w:lineRule="auto"/>
-            </w:pPr>
-          </w:p>
+          <w:p/>
         </w:tc>
       </w:tr>
     </w:tbl>
@@ -741,11 +725,7 @@
               <w:right w:val="nil"/>
             </w:tcBorders>
           </w:tcPr>
-          <w:p>
-            <w:pPr>
-              <w:spacing w:after="0" w:line="240" w:lineRule="auto"/>
-            </w:pPr>
-          </w:p>
+          <w:p/>
         </w:tc>
         <w:tc>
           <w:tcPr>
@@ -758,11 +738,14 @@
             </w:tcBorders>
           </w:tcPr>
           <w:p>
-            <w:pPr>
-              <w:spacing w:after="0" w:line="240" w:lineRule="auto"/>
-            </w:pPr>
-            <w:r>
-              <w:t xml:space="preserve">                ${area}</w:t>
+            <w:r>
+              <w:t xml:space="preserve">                </w:t>
+            </w:r>
+            <w:r>
+              <w:t xml:space="preserve">              </w:t>
+            </w:r>
+            <w:r>
+              <w:t>${area}</w:t>
             </w:r>
           </w:p>
         </w:tc>
@@ -776,11 +759,7 @@
               <w:right w:val="nil"/>
             </w:tcBorders>
           </w:tcPr>
-          <w:p>
-            <w:pPr>
-              <w:spacing w:after="0" w:line="240" w:lineRule="auto"/>
-            </w:pPr>
-          </w:p>
+          <w:p/>
         </w:tc>
         <w:tc>
           <w:tcPr>
@@ -792,11 +771,7 @@
               <w:right w:val="single" w:sz="14" w:space="0" w:color="000000"/>
             </w:tcBorders>
           </w:tcPr>
-          <w:p>
-            <w:pPr>
-              <w:spacing w:after="0" w:line="240" w:lineRule="auto"/>
-            </w:pPr>
-          </w:p>
+          <w:p/>
         </w:tc>
       </w:tr>
       <w:tr>
@@ -815,7 +790,6 @@
           </w:tcPr>
           <w:p>
             <w:pPr>
-              <w:spacing w:after="0" w:line="240" w:lineRule="auto"/>
               <w:ind w:right="35"/>
               <w:jc w:val="center"/>
             </w:pPr>
@@ -839,7 +813,6 @@
           </w:tcPr>
           <w:p>
             <w:pPr>
-              <w:spacing w:after="0" w:line="240" w:lineRule="auto"/>
               <w:ind w:right="39"/>
               <w:jc w:val="center"/>
             </w:pPr>
@@ -863,7 +836,6 @@
           </w:tcPr>
           <w:p>
             <w:pPr>
-              <w:spacing w:after="0" w:line="240" w:lineRule="auto"/>
               <w:ind w:right="36"/>
               <w:jc w:val="center"/>
             </w:pPr>
@@ -886,9 +858,6 @@
             </w:tcBorders>
           </w:tcPr>
           <w:p>
-            <w:pPr>
-              <w:spacing w:after="0" w:line="240" w:lineRule="auto"/>
-            </w:pPr>
             <w:r>
               <w:rPr>
                 <w:sz w:val="21"/>
@@ -914,14 +883,11 @@
           </w:tcPr>
           <w:p>
             <w:pPr>
-              <w:spacing w:after="0" w:line="240" w:lineRule="auto"/>
               <w:jc w:val="both"/>
             </w:pPr>
             <w:r>
               <w:t xml:space="preserve">      1</w:t>
             </w:r>
-            <w:bookmarkStart w:id="0" w:name="_GoBack"/>
-            <w:bookmarkEnd w:id="0"/>
           </w:p>
         </w:tc>
         <w:tc>
@@ -935,9 +901,6 @@
             </w:tcBorders>
           </w:tcPr>
           <w:p>
-            <w:pPr>
-              <w:spacing w:after="0" w:line="240" w:lineRule="auto"/>
-            </w:pPr>
             <w:r>
               <w:t xml:space="preserve">         ${articulo0}</w:t>
             </w:r>
@@ -954,9 +917,6 @@
             </w:tcBorders>
           </w:tcPr>
           <w:p>
-            <w:pPr>
-              <w:spacing w:after="0" w:line="240" w:lineRule="auto"/>
-            </w:pPr>
             <w:r>
               <w:t xml:space="preserve"> ${unidad0}</w:t>
             </w:r>
@@ -973,9 +933,6 @@
             </w:tcBorders>
           </w:tcPr>
           <w:p>
-            <w:pPr>
-              <w:spacing w:after="0" w:line="240" w:lineRule="auto"/>
-            </w:pPr>
             <w:r>
               <w:t>${cant0}</w:t>
             </w:r>
@@ -998,27 +955,23 @@
             <w:vAlign w:val="center"/>
           </w:tcPr>
           <w:p>
+            <w:r>
+              <w:t xml:space="preserve"> </w:t>
+            </w:r>
+          </w:p>
+        </w:tc>
+        <w:tc>
+          <w:tcPr>
+            <w:tcW w:w="3941" w:type="dxa"/>
+            <w:tcBorders>
+              <w:top w:val="single" w:sz="8" w:space="0" w:color="000000"/>
+              <w:left w:val="single" w:sz="8" w:space="0" w:color="000000"/>
+              <w:bottom w:val="single" w:sz="8" w:space="0" w:color="000000"/>
+              <w:right w:val="single" w:sz="8" w:space="0" w:color="000000"/>
+            </w:tcBorders>
+          </w:tcPr>
+          <w:p>
             <w:pPr>
-              <w:spacing w:after="0" w:line="240" w:lineRule="auto"/>
-            </w:pPr>
-            <w:r>
-              <w:t xml:space="preserve"> </w:t>
-            </w:r>
-          </w:p>
-        </w:tc>
-        <w:tc>
-          <w:tcPr>
-            <w:tcW w:w="3941" w:type="dxa"/>
-            <w:tcBorders>
-              <w:top w:val="single" w:sz="8" w:space="0" w:color="000000"/>
-              <w:left w:val="single" w:sz="8" w:space="0" w:color="000000"/>
-              <w:bottom w:val="single" w:sz="8" w:space="0" w:color="000000"/>
-              <w:right w:val="single" w:sz="8" w:space="0" w:color="000000"/>
-            </w:tcBorders>
-          </w:tcPr>
-          <w:p>
-            <w:pPr>
-              <w:spacing w:after="0" w:line="240" w:lineRule="auto"/>
               <w:jc w:val="both"/>
             </w:pPr>
             <w:r>
@@ -1036,11 +989,7 @@
               <w:right w:val="single" w:sz="8" w:space="0" w:color="000000"/>
             </w:tcBorders>
           </w:tcPr>
-          <w:p>
-            <w:pPr>
-              <w:spacing w:after="0" w:line="240" w:lineRule="auto"/>
-            </w:pPr>
-          </w:p>
+          <w:p/>
         </w:tc>
         <w:tc>
           <w:tcPr>
@@ -1052,11 +1001,7 @@
               <w:right w:val="single" w:sz="8" w:space="0" w:color="000000"/>
             </w:tcBorders>
           </w:tcPr>
-          <w:p>
-            <w:pPr>
-              <w:spacing w:after="0" w:line="240" w:lineRule="auto"/>
-            </w:pPr>
-          </w:p>
+          <w:p/>
         </w:tc>
       </w:tr>
       <w:tr>
@@ -1074,9 +1019,6 @@
             </w:tcBorders>
           </w:tcPr>
           <w:p>
-            <w:pPr>
-              <w:spacing w:after="0" w:line="240" w:lineRule="auto"/>
-            </w:pPr>
             <w:r>
               <w:t xml:space="preserve"> </w:t>
             </w:r>
@@ -1093,9 +1035,6 @@
             </w:tcBorders>
           </w:tcPr>
           <w:p>
-            <w:pPr>
-              <w:spacing w:after="0" w:line="240" w:lineRule="auto"/>
-            </w:pPr>
             <w:r>
               <w:t xml:space="preserve">       </w:t>
             </w:r>
@@ -1111,11 +1050,7 @@
               <w:right w:val="single" w:sz="8" w:space="0" w:color="000000"/>
             </w:tcBorders>
           </w:tcPr>
-          <w:p>
-            <w:pPr>
-              <w:spacing w:after="0" w:line="240" w:lineRule="auto"/>
-            </w:pPr>
-          </w:p>
+          <w:p/>
         </w:tc>
         <w:tc>
           <w:tcPr>
@@ -1127,11 +1062,7 @@
               <w:right w:val="single" w:sz="8" w:space="0" w:color="000000"/>
             </w:tcBorders>
           </w:tcPr>
-          <w:p>
-            <w:pPr>
-              <w:spacing w:after="0" w:line="240" w:lineRule="auto"/>
-            </w:pPr>
-          </w:p>
+          <w:p/>
         </w:tc>
       </w:tr>
       <w:tr>
@@ -1148,11 +1079,7 @@
               <w:right w:val="single" w:sz="8" w:space="0" w:color="000000"/>
             </w:tcBorders>
           </w:tcPr>
-          <w:p>
-            <w:pPr>
-              <w:spacing w:after="0" w:line="240" w:lineRule="auto"/>
-            </w:pPr>
-          </w:p>
+          <w:p/>
         </w:tc>
         <w:tc>
           <w:tcPr>
@@ -1165,9 +1092,6 @@
             </w:tcBorders>
           </w:tcPr>
           <w:p>
-            <w:pPr>
-              <w:spacing w:after="0" w:line="240" w:lineRule="auto"/>
-            </w:pPr>
             <w:r>
               <w:t xml:space="preserve">        </w:t>
             </w:r>
@@ -1183,11 +1107,7 @@
               <w:right w:val="single" w:sz="8" w:space="0" w:color="000000"/>
             </w:tcBorders>
           </w:tcPr>
-          <w:p>
-            <w:pPr>
-              <w:spacing w:after="0" w:line="240" w:lineRule="auto"/>
-            </w:pPr>
-          </w:p>
+          <w:p/>
         </w:tc>
         <w:tc>
           <w:tcPr>
@@ -1199,11 +1119,7 @@
               <w:right w:val="single" w:sz="8" w:space="0" w:color="000000"/>
             </w:tcBorders>
           </w:tcPr>
-          <w:p>
-            <w:pPr>
-              <w:spacing w:after="0" w:line="240" w:lineRule="auto"/>
-            </w:pPr>
-          </w:p>
+          <w:p/>
         </w:tc>
       </w:tr>
       <w:tr>
@@ -1220,11 +1136,7 @@
               <w:right w:val="single" w:sz="8" w:space="0" w:color="000000"/>
             </w:tcBorders>
           </w:tcPr>
-          <w:p>
-            <w:pPr>
-              <w:spacing w:after="0" w:line="240" w:lineRule="auto"/>
-            </w:pPr>
-          </w:p>
+          <w:p/>
         </w:tc>
         <w:tc>
           <w:tcPr>
@@ -1237,9 +1149,6 @@
             </w:tcBorders>
           </w:tcPr>
           <w:p>
-            <w:pPr>
-              <w:spacing w:after="0" w:line="240" w:lineRule="auto"/>
-            </w:pPr>
             <w:r>
               <w:t xml:space="preserve">         </w:t>
             </w:r>
@@ -1255,11 +1164,7 @@
               <w:right w:val="single" w:sz="8" w:space="0" w:color="000000"/>
             </w:tcBorders>
           </w:tcPr>
-          <w:p>
-            <w:pPr>
-              <w:spacing w:after="0" w:line="240" w:lineRule="auto"/>
-            </w:pPr>
-          </w:p>
+          <w:p/>
         </w:tc>
         <w:tc>
           <w:tcPr>
@@ -1271,11 +1176,7 @@
               <w:right w:val="single" w:sz="8" w:space="0" w:color="000000"/>
             </w:tcBorders>
           </w:tcPr>
-          <w:p>
-            <w:pPr>
-              <w:spacing w:after="0" w:line="240" w:lineRule="auto"/>
-            </w:pPr>
-          </w:p>
+          <w:p/>
         </w:tc>
       </w:tr>
       <w:tr>
@@ -1292,11 +1193,7 @@
               <w:right w:val="single" w:sz="8" w:space="0" w:color="000000"/>
             </w:tcBorders>
           </w:tcPr>
-          <w:p>
-            <w:pPr>
-              <w:spacing w:after="0" w:line="240" w:lineRule="auto"/>
-            </w:pPr>
-          </w:p>
+          <w:p/>
         </w:tc>
         <w:tc>
           <w:tcPr>
@@ -1309,9 +1206,6 @@
             </w:tcBorders>
           </w:tcPr>
           <w:p>
-            <w:pPr>
-              <w:spacing w:after="0" w:line="240" w:lineRule="auto"/>
-            </w:pPr>
             <w:r>
               <w:t xml:space="preserve">       </w:t>
             </w:r>
@@ -1328,9 +1222,6 @@
             </w:tcBorders>
           </w:tcPr>
           <w:p>
-            <w:pPr>
-              <w:spacing w:after="0" w:line="240" w:lineRule="auto"/>
-            </w:pPr>
             <w:r>
               <w:t xml:space="preserve"> </w:t>
             </w:r>
@@ -1346,11 +1237,7 @@
               <w:right w:val="single" w:sz="8" w:space="0" w:color="000000"/>
             </w:tcBorders>
           </w:tcPr>
-          <w:p>
-            <w:pPr>
-              <w:spacing w:after="0" w:line="240" w:lineRule="auto"/>
-            </w:pPr>
-          </w:p>
+          <w:p/>
         </w:tc>
       </w:tr>
       <w:tr>
@@ -1367,11 +1254,7 @@
               <w:right w:val="single" w:sz="8" w:space="0" w:color="000000"/>
             </w:tcBorders>
           </w:tcPr>
-          <w:p>
-            <w:pPr>
-              <w:spacing w:after="0" w:line="240" w:lineRule="auto"/>
-            </w:pPr>
-          </w:p>
+          <w:p/>
         </w:tc>
         <w:tc>
           <w:tcPr>
@@ -1384,9 +1267,6 @@
             </w:tcBorders>
           </w:tcPr>
           <w:p>
-            <w:pPr>
-              <w:spacing w:after="0" w:line="240" w:lineRule="auto"/>
-            </w:pPr>
             <w:r>
               <w:t xml:space="preserve">      </w:t>
             </w:r>
@@ -1402,11 +1282,7 @@
               <w:right w:val="single" w:sz="8" w:space="0" w:color="000000"/>
             </w:tcBorders>
           </w:tcPr>
-          <w:p>
-            <w:pPr>
-              <w:spacing w:after="0" w:line="240" w:lineRule="auto"/>
-            </w:pPr>
-          </w:p>
+          <w:p/>
         </w:tc>
         <w:tc>
           <w:tcPr>
@@ -1418,11 +1294,7 @@
               <w:right w:val="single" w:sz="8" w:space="0" w:color="000000"/>
             </w:tcBorders>
           </w:tcPr>
-          <w:p>
-            <w:pPr>
-              <w:spacing w:after="0" w:line="240" w:lineRule="auto"/>
-            </w:pPr>
-          </w:p>
+          <w:p/>
         </w:tc>
       </w:tr>
       <w:tr>
@@ -1440,9 +1312,6 @@
             </w:tcBorders>
           </w:tcPr>
           <w:p>
-            <w:pPr>
-              <w:spacing w:after="0" w:line="240" w:lineRule="auto"/>
-            </w:pPr>
             <w:r>
               <w:t xml:space="preserve"> </w:t>
             </w:r>
@@ -1459,9 +1328,6 @@
             </w:tcBorders>
           </w:tcPr>
           <w:p>
-            <w:pPr>
-              <w:spacing w:after="0" w:line="240" w:lineRule="auto"/>
-            </w:pPr>
             <w:r>
               <w:t xml:space="preserve">       </w:t>
             </w:r>
@@ -1477,11 +1343,7 @@
               <w:right w:val="single" w:sz="8" w:space="0" w:color="000000"/>
             </w:tcBorders>
           </w:tcPr>
-          <w:p>
-            <w:pPr>
-              <w:spacing w:after="0" w:line="240" w:lineRule="auto"/>
-            </w:pPr>
-          </w:p>
+          <w:p/>
         </w:tc>
         <w:tc>
           <w:tcPr>
@@ -1493,515 +1355,12 @@
               <w:right w:val="single" w:sz="8" w:space="0" w:color="000000"/>
             </w:tcBorders>
           </w:tcPr>
-          <w:p>
-            <w:pPr>
-              <w:spacing w:after="0" w:line="240" w:lineRule="auto"/>
-            </w:pPr>
-          </w:p>
-        </w:tc>
-      </w:tr>
-      <w:tr>
-        <w:trPr>
-          <w:trHeight w:val="274"/>
-        </w:trPr>
-        <w:tc>
-          <w:tcPr>
-            <w:tcW w:w="1212" w:type="dxa"/>
-            <w:tcBorders>
-              <w:top w:val="single" w:sz="8" w:space="0" w:color="000000"/>
-              <w:left w:val="single" w:sz="8" w:space="0" w:color="000000"/>
-              <w:bottom w:val="single" w:sz="8" w:space="0" w:color="000000"/>
-              <w:right w:val="single" w:sz="8" w:space="0" w:color="000000"/>
-            </w:tcBorders>
-          </w:tcPr>
-          <w:p>
-            <w:pPr>
-              <w:spacing w:after="0" w:line="240" w:lineRule="auto"/>
-            </w:pPr>
-          </w:p>
-        </w:tc>
-        <w:tc>
-          <w:tcPr>
-            <w:tcW w:w="3941" w:type="dxa"/>
-            <w:tcBorders>
-              <w:top w:val="single" w:sz="8" w:space="0" w:color="000000"/>
-              <w:left w:val="single" w:sz="8" w:space="0" w:color="000000"/>
-              <w:bottom w:val="single" w:sz="8" w:space="0" w:color="000000"/>
-              <w:right w:val="single" w:sz="8" w:space="0" w:color="000000"/>
-            </w:tcBorders>
-          </w:tcPr>
-          <w:p>
-            <w:pPr>
-              <w:spacing w:after="0" w:line="240" w:lineRule="auto"/>
-            </w:pPr>
-            <w:r>
-              <w:t xml:space="preserve">        </w:t>
-            </w:r>
-          </w:p>
-        </w:tc>
-        <w:tc>
-          <w:tcPr>
-            <w:tcW w:w="1850" w:type="dxa"/>
-            <w:tcBorders>
-              <w:top w:val="single" w:sz="8" w:space="0" w:color="000000"/>
-              <w:left w:val="single" w:sz="8" w:space="0" w:color="000000"/>
-              <w:bottom w:val="single" w:sz="8" w:space="0" w:color="000000"/>
-              <w:right w:val="single" w:sz="8" w:space="0" w:color="000000"/>
-            </w:tcBorders>
-          </w:tcPr>
-          <w:p>
-            <w:pPr>
-              <w:spacing w:after="0" w:line="240" w:lineRule="auto"/>
-            </w:pPr>
-          </w:p>
-        </w:tc>
-        <w:tc>
-          <w:tcPr>
-            <w:tcW w:w="1483" w:type="dxa"/>
-            <w:tcBorders>
-              <w:top w:val="single" w:sz="8" w:space="0" w:color="000000"/>
-              <w:left w:val="single" w:sz="8" w:space="0" w:color="000000"/>
-              <w:bottom w:val="single" w:sz="8" w:space="0" w:color="000000"/>
-              <w:right w:val="single" w:sz="8" w:space="0" w:color="000000"/>
-            </w:tcBorders>
-          </w:tcPr>
-          <w:p>
-            <w:pPr>
-              <w:spacing w:after="0" w:line="240" w:lineRule="auto"/>
-            </w:pPr>
-          </w:p>
-        </w:tc>
-      </w:tr>
-      <w:tr>
-        <w:trPr>
-          <w:trHeight w:val="274"/>
-        </w:trPr>
-        <w:tc>
-          <w:tcPr>
-            <w:tcW w:w="1212" w:type="dxa"/>
-            <w:tcBorders>
-              <w:top w:val="single" w:sz="8" w:space="0" w:color="000000"/>
-              <w:left w:val="single" w:sz="8" w:space="0" w:color="000000"/>
-              <w:bottom w:val="single" w:sz="8" w:space="0" w:color="000000"/>
-              <w:right w:val="single" w:sz="8" w:space="0" w:color="000000"/>
-            </w:tcBorders>
-          </w:tcPr>
-          <w:p>
-            <w:pPr>
-              <w:spacing w:after="0" w:line="240" w:lineRule="auto"/>
-            </w:pPr>
-          </w:p>
-        </w:tc>
-        <w:tc>
-          <w:tcPr>
-            <w:tcW w:w="3941" w:type="dxa"/>
-            <w:tcBorders>
-              <w:top w:val="single" w:sz="8" w:space="0" w:color="000000"/>
-              <w:left w:val="single" w:sz="8" w:space="0" w:color="000000"/>
-              <w:bottom w:val="single" w:sz="8" w:space="0" w:color="000000"/>
-              <w:right w:val="single" w:sz="8" w:space="0" w:color="000000"/>
-            </w:tcBorders>
-          </w:tcPr>
-          <w:p>
-            <w:pPr>
-              <w:spacing w:after="0" w:line="240" w:lineRule="auto"/>
-            </w:pPr>
-            <w:r>
-              <w:t xml:space="preserve">       </w:t>
-            </w:r>
-          </w:p>
-        </w:tc>
-        <w:tc>
-          <w:tcPr>
-            <w:tcW w:w="1850" w:type="dxa"/>
-            <w:tcBorders>
-              <w:top w:val="single" w:sz="8" w:space="0" w:color="000000"/>
-              <w:left w:val="single" w:sz="8" w:space="0" w:color="000000"/>
-              <w:bottom w:val="single" w:sz="8" w:space="0" w:color="000000"/>
-              <w:right w:val="single" w:sz="8" w:space="0" w:color="000000"/>
-            </w:tcBorders>
-          </w:tcPr>
-          <w:p>
-            <w:pPr>
-              <w:spacing w:after="0" w:line="240" w:lineRule="auto"/>
-            </w:pPr>
-          </w:p>
-        </w:tc>
-        <w:tc>
-          <w:tcPr>
-            <w:tcW w:w="1483" w:type="dxa"/>
-            <w:tcBorders>
-              <w:top w:val="single" w:sz="8" w:space="0" w:color="000000"/>
-              <w:left w:val="single" w:sz="8" w:space="0" w:color="000000"/>
-              <w:bottom w:val="single" w:sz="8" w:space="0" w:color="000000"/>
-              <w:right w:val="single" w:sz="8" w:space="0" w:color="000000"/>
-            </w:tcBorders>
-          </w:tcPr>
-          <w:p>
-            <w:pPr>
-              <w:spacing w:after="0" w:line="240" w:lineRule="auto"/>
-            </w:pPr>
-          </w:p>
-        </w:tc>
-      </w:tr>
-      <w:tr>
-        <w:trPr>
-          <w:trHeight w:val="274"/>
-        </w:trPr>
-        <w:tc>
-          <w:tcPr>
-            <w:tcW w:w="1212" w:type="dxa"/>
-            <w:tcBorders>
-              <w:top w:val="single" w:sz="8" w:space="0" w:color="000000"/>
-              <w:left w:val="single" w:sz="8" w:space="0" w:color="000000"/>
-              <w:bottom w:val="single" w:sz="8" w:space="0" w:color="000000"/>
-              <w:right w:val="single" w:sz="8" w:space="0" w:color="000000"/>
-            </w:tcBorders>
-          </w:tcPr>
-          <w:p>
-            <w:pPr>
-              <w:spacing w:after="0" w:line="240" w:lineRule="auto"/>
-            </w:pPr>
-          </w:p>
-        </w:tc>
-        <w:tc>
-          <w:tcPr>
-            <w:tcW w:w="3941" w:type="dxa"/>
-            <w:tcBorders>
-              <w:top w:val="single" w:sz="8" w:space="0" w:color="000000"/>
-              <w:left w:val="single" w:sz="8" w:space="0" w:color="000000"/>
-              <w:bottom w:val="single" w:sz="8" w:space="0" w:color="000000"/>
-              <w:right w:val="single" w:sz="8" w:space="0" w:color="000000"/>
-            </w:tcBorders>
-          </w:tcPr>
-          <w:p>
-            <w:pPr>
-              <w:spacing w:after="0" w:line="240" w:lineRule="auto"/>
-            </w:pPr>
-            <w:r>
-              <w:t xml:space="preserve">       </w:t>
-            </w:r>
-          </w:p>
-        </w:tc>
-        <w:tc>
-          <w:tcPr>
-            <w:tcW w:w="1850" w:type="dxa"/>
-            <w:tcBorders>
-              <w:top w:val="single" w:sz="8" w:space="0" w:color="000000"/>
-              <w:left w:val="single" w:sz="8" w:space="0" w:color="000000"/>
-              <w:bottom w:val="single" w:sz="8" w:space="0" w:color="000000"/>
-              <w:right w:val="single" w:sz="8" w:space="0" w:color="000000"/>
-            </w:tcBorders>
-          </w:tcPr>
-          <w:p>
-            <w:pPr>
-              <w:spacing w:after="0" w:line="240" w:lineRule="auto"/>
-            </w:pPr>
-            <w:r>
-              <w:t xml:space="preserve"> </w:t>
-            </w:r>
-          </w:p>
-        </w:tc>
-        <w:tc>
-          <w:tcPr>
-            <w:tcW w:w="1483" w:type="dxa"/>
-            <w:tcBorders>
-              <w:top w:val="single" w:sz="8" w:space="0" w:color="000000"/>
-              <w:left w:val="single" w:sz="8" w:space="0" w:color="000000"/>
-              <w:bottom w:val="single" w:sz="8" w:space="0" w:color="000000"/>
-              <w:right w:val="single" w:sz="8" w:space="0" w:color="000000"/>
-            </w:tcBorders>
-          </w:tcPr>
-          <w:p>
-            <w:pPr>
-              <w:spacing w:after="0" w:line="240" w:lineRule="auto"/>
-            </w:pPr>
-          </w:p>
-        </w:tc>
-      </w:tr>
-      <w:tr>
-        <w:trPr>
-          <w:trHeight w:val="274"/>
-        </w:trPr>
-        <w:tc>
-          <w:tcPr>
-            <w:tcW w:w="1212" w:type="dxa"/>
-            <w:tcBorders>
-              <w:top w:val="single" w:sz="8" w:space="0" w:color="000000"/>
-              <w:left w:val="single" w:sz="8" w:space="0" w:color="000000"/>
-              <w:bottom w:val="single" w:sz="8" w:space="0" w:color="000000"/>
-              <w:right w:val="single" w:sz="8" w:space="0" w:color="000000"/>
-            </w:tcBorders>
-          </w:tcPr>
-          <w:p>
-            <w:pPr>
-              <w:spacing w:after="0" w:line="240" w:lineRule="auto"/>
-            </w:pPr>
-          </w:p>
-        </w:tc>
-        <w:tc>
-          <w:tcPr>
-            <w:tcW w:w="3941" w:type="dxa"/>
-            <w:tcBorders>
-              <w:top w:val="single" w:sz="8" w:space="0" w:color="000000"/>
-              <w:left w:val="single" w:sz="8" w:space="0" w:color="000000"/>
-              <w:bottom w:val="single" w:sz="8" w:space="0" w:color="000000"/>
-              <w:right w:val="single" w:sz="8" w:space="0" w:color="000000"/>
-            </w:tcBorders>
-          </w:tcPr>
-          <w:p>
-            <w:pPr>
-              <w:spacing w:after="0" w:line="240" w:lineRule="auto"/>
-            </w:pPr>
-            <w:r>
-              <w:t xml:space="preserve">        </w:t>
-            </w:r>
-          </w:p>
-        </w:tc>
-        <w:tc>
-          <w:tcPr>
-            <w:tcW w:w="1850" w:type="dxa"/>
-            <w:tcBorders>
-              <w:top w:val="single" w:sz="8" w:space="0" w:color="000000"/>
-              <w:left w:val="single" w:sz="8" w:space="0" w:color="000000"/>
-              <w:bottom w:val="single" w:sz="8" w:space="0" w:color="000000"/>
-              <w:right w:val="single" w:sz="8" w:space="0" w:color="000000"/>
-            </w:tcBorders>
-          </w:tcPr>
-          <w:p>
-            <w:pPr>
-              <w:spacing w:after="0" w:line="240" w:lineRule="auto"/>
-            </w:pPr>
-          </w:p>
-        </w:tc>
-        <w:tc>
-          <w:tcPr>
-            <w:tcW w:w="1483" w:type="dxa"/>
-            <w:tcBorders>
-              <w:top w:val="single" w:sz="8" w:space="0" w:color="000000"/>
-              <w:left w:val="single" w:sz="8" w:space="0" w:color="000000"/>
-              <w:bottom w:val="single" w:sz="8" w:space="0" w:color="000000"/>
-              <w:right w:val="single" w:sz="8" w:space="0" w:color="000000"/>
-            </w:tcBorders>
-          </w:tcPr>
-          <w:p>
-            <w:pPr>
-              <w:spacing w:after="0" w:line="240" w:lineRule="auto"/>
-            </w:pPr>
-          </w:p>
-        </w:tc>
-      </w:tr>
-      <w:tr>
-        <w:trPr>
-          <w:trHeight w:val="274"/>
-        </w:trPr>
-        <w:tc>
-          <w:tcPr>
-            <w:tcW w:w="1212" w:type="dxa"/>
-            <w:tcBorders>
-              <w:top w:val="single" w:sz="8" w:space="0" w:color="000000"/>
-              <w:left w:val="single" w:sz="8" w:space="0" w:color="000000"/>
-              <w:bottom w:val="single" w:sz="8" w:space="0" w:color="000000"/>
-              <w:right w:val="single" w:sz="8" w:space="0" w:color="000000"/>
-            </w:tcBorders>
-          </w:tcPr>
-          <w:p>
-            <w:pPr>
-              <w:spacing w:after="0" w:line="240" w:lineRule="auto"/>
-            </w:pPr>
-          </w:p>
-        </w:tc>
-        <w:tc>
-          <w:tcPr>
-            <w:tcW w:w="3941" w:type="dxa"/>
-            <w:tcBorders>
-              <w:top w:val="single" w:sz="8" w:space="0" w:color="000000"/>
-              <w:left w:val="single" w:sz="8" w:space="0" w:color="000000"/>
-              <w:bottom w:val="single" w:sz="8" w:space="0" w:color="000000"/>
-              <w:right w:val="single" w:sz="8" w:space="0" w:color="000000"/>
-            </w:tcBorders>
-          </w:tcPr>
-          <w:p>
-            <w:pPr>
-              <w:spacing w:after="0" w:line="240" w:lineRule="auto"/>
-            </w:pPr>
-            <w:r>
-              <w:t xml:space="preserve">      </w:t>
-            </w:r>
-          </w:p>
-        </w:tc>
-        <w:tc>
-          <w:tcPr>
-            <w:tcW w:w="1850" w:type="dxa"/>
-            <w:tcBorders>
-              <w:top w:val="single" w:sz="8" w:space="0" w:color="000000"/>
-              <w:left w:val="single" w:sz="8" w:space="0" w:color="000000"/>
-              <w:bottom w:val="single" w:sz="8" w:space="0" w:color="000000"/>
-              <w:right w:val="single" w:sz="8" w:space="0" w:color="000000"/>
-            </w:tcBorders>
-          </w:tcPr>
-          <w:p>
-            <w:pPr>
-              <w:spacing w:after="0" w:line="240" w:lineRule="auto"/>
-            </w:pPr>
-          </w:p>
-        </w:tc>
-        <w:tc>
-          <w:tcPr>
-            <w:tcW w:w="1483" w:type="dxa"/>
-            <w:tcBorders>
-              <w:top w:val="single" w:sz="8" w:space="0" w:color="000000"/>
-              <w:left w:val="single" w:sz="8" w:space="0" w:color="000000"/>
-              <w:bottom w:val="single" w:sz="8" w:space="0" w:color="000000"/>
-              <w:right w:val="single" w:sz="8" w:space="0" w:color="000000"/>
-            </w:tcBorders>
-          </w:tcPr>
-          <w:p>
-            <w:pPr>
-              <w:spacing w:after="0" w:line="240" w:lineRule="auto"/>
-            </w:pPr>
-          </w:p>
-        </w:tc>
-      </w:tr>
-      <w:tr>
-        <w:trPr>
-          <w:trHeight w:val="274"/>
-        </w:trPr>
-        <w:tc>
-          <w:tcPr>
-            <w:tcW w:w="1212" w:type="dxa"/>
-            <w:tcBorders>
-              <w:top w:val="single" w:sz="8" w:space="0" w:color="000000"/>
-              <w:left w:val="single" w:sz="8" w:space="0" w:color="000000"/>
-              <w:bottom w:val="single" w:sz="8" w:space="0" w:color="000000"/>
-              <w:right w:val="single" w:sz="8" w:space="0" w:color="000000"/>
-            </w:tcBorders>
-          </w:tcPr>
-          <w:p>
-            <w:pPr>
-              <w:spacing w:after="0" w:line="240" w:lineRule="auto"/>
-            </w:pPr>
-          </w:p>
-        </w:tc>
-        <w:tc>
-          <w:tcPr>
-            <w:tcW w:w="3941" w:type="dxa"/>
-            <w:tcBorders>
-              <w:top w:val="single" w:sz="8" w:space="0" w:color="000000"/>
-              <w:left w:val="single" w:sz="8" w:space="0" w:color="000000"/>
-              <w:bottom w:val="single" w:sz="8" w:space="0" w:color="000000"/>
-              <w:right w:val="single" w:sz="8" w:space="0" w:color="000000"/>
-            </w:tcBorders>
-          </w:tcPr>
-          <w:p>
-            <w:pPr>
-              <w:spacing w:after="0" w:line="240" w:lineRule="auto"/>
-            </w:pPr>
-          </w:p>
-        </w:tc>
-        <w:tc>
-          <w:tcPr>
-            <w:tcW w:w="1850" w:type="dxa"/>
-            <w:tcBorders>
-              <w:top w:val="single" w:sz="8" w:space="0" w:color="000000"/>
-              <w:left w:val="single" w:sz="8" w:space="0" w:color="000000"/>
-              <w:bottom w:val="single" w:sz="8" w:space="0" w:color="000000"/>
-              <w:right w:val="single" w:sz="8" w:space="0" w:color="000000"/>
-            </w:tcBorders>
-          </w:tcPr>
-          <w:p>
-            <w:pPr>
-              <w:spacing w:after="0" w:line="240" w:lineRule="auto"/>
-            </w:pPr>
-          </w:p>
-        </w:tc>
-        <w:tc>
-          <w:tcPr>
-            <w:tcW w:w="1483" w:type="dxa"/>
-            <w:tcBorders>
-              <w:top w:val="single" w:sz="8" w:space="0" w:color="000000"/>
-              <w:left w:val="single" w:sz="8" w:space="0" w:color="000000"/>
-              <w:bottom w:val="single" w:sz="8" w:space="0" w:color="000000"/>
-              <w:right w:val="single" w:sz="8" w:space="0" w:color="000000"/>
-            </w:tcBorders>
-          </w:tcPr>
-          <w:p>
-            <w:pPr>
-              <w:spacing w:after="0" w:line="240" w:lineRule="auto"/>
-            </w:pPr>
-          </w:p>
-        </w:tc>
-      </w:tr>
-      <w:tr>
-        <w:trPr>
-          <w:trHeight w:val="274"/>
-        </w:trPr>
-        <w:tc>
-          <w:tcPr>
-            <w:tcW w:w="1212" w:type="dxa"/>
-            <w:tcBorders>
-              <w:top w:val="single" w:sz="8" w:space="0" w:color="000000"/>
-              <w:left w:val="single" w:sz="8" w:space="0" w:color="000000"/>
-              <w:bottom w:val="single" w:sz="8" w:space="0" w:color="000000"/>
-              <w:right w:val="single" w:sz="8" w:space="0" w:color="000000"/>
-            </w:tcBorders>
-          </w:tcPr>
-          <w:p>
-            <w:pPr>
-              <w:spacing w:after="0" w:line="240" w:lineRule="auto"/>
-            </w:pPr>
-          </w:p>
-        </w:tc>
-        <w:tc>
-          <w:tcPr>
-            <w:tcW w:w="3941" w:type="dxa"/>
-            <w:tcBorders>
-              <w:top w:val="single" w:sz="8" w:space="0" w:color="000000"/>
-              <w:left w:val="single" w:sz="8" w:space="0" w:color="000000"/>
-              <w:bottom w:val="single" w:sz="8" w:space="0" w:color="000000"/>
-              <w:right w:val="single" w:sz="8" w:space="0" w:color="000000"/>
-            </w:tcBorders>
-          </w:tcPr>
-          <w:p>
-            <w:pPr>
-              <w:spacing w:after="0" w:line="240" w:lineRule="auto"/>
-            </w:pPr>
-          </w:p>
-        </w:tc>
-        <w:tc>
-          <w:tcPr>
-            <w:tcW w:w="1850" w:type="dxa"/>
-            <w:tcBorders>
-              <w:top w:val="single" w:sz="8" w:space="0" w:color="000000"/>
-              <w:left w:val="single" w:sz="8" w:space="0" w:color="000000"/>
-              <w:bottom w:val="single" w:sz="8" w:space="0" w:color="000000"/>
-              <w:right w:val="single" w:sz="8" w:space="0" w:color="000000"/>
-            </w:tcBorders>
-          </w:tcPr>
-          <w:p>
-            <w:pPr>
-              <w:spacing w:after="0" w:line="240" w:lineRule="auto"/>
-            </w:pPr>
-          </w:p>
-        </w:tc>
-        <w:tc>
-          <w:tcPr>
-            <w:tcW w:w="1483" w:type="dxa"/>
-            <w:tcBorders>
-              <w:top w:val="single" w:sz="8" w:space="0" w:color="000000"/>
-              <w:left w:val="single" w:sz="8" w:space="0" w:color="000000"/>
-              <w:bottom w:val="single" w:sz="8" w:space="0" w:color="000000"/>
-              <w:right w:val="single" w:sz="8" w:space="0" w:color="000000"/>
-            </w:tcBorders>
-          </w:tcPr>
-          <w:p>
-            <w:pPr>
-              <w:spacing w:after="0" w:line="240" w:lineRule="auto"/>
-            </w:pPr>
-          </w:p>
+          <w:p/>
         </w:tc>
       </w:tr>
     </w:tbl>
+    <w:bookmarkStart w:id="0" w:name="_GoBack"/>
+    <w:bookmarkEnd w:id="0"/>
     <w:p>
       <w:pPr>
         <w:spacing w:after="0"/>
@@ -2492,7 +1851,7 @@
     <w:lsdException w:name="Table Web 2" w:semiHidden="1" w:unhideWhenUsed="1"/>
     <w:lsdException w:name="Table Web 3" w:semiHidden="1" w:unhideWhenUsed="1"/>
     <w:lsdException w:name="Balloon Text" w:semiHidden="1" w:unhideWhenUsed="1"/>
-    <w:lsdException w:name="Table Grid" w:semiHidden="1" w:uiPriority="39" w:unhideWhenUsed="1"/>
+    <w:lsdException w:name="Table Grid" w:uiPriority="39"/>
     <w:lsdException w:name="Table Theme" w:semiHidden="1" w:unhideWhenUsed="1"/>
     <w:lsdException w:name="Placeholder Text" w:semiHidden="1"/>
     <w:lsdException w:name="Light Shading" w:uiPriority="60"/>

</xml_diff>

<commit_message>
se agrego los cambios pertinentes
</commit_message>
<xml_diff>
--- a/public/plantillasDoc/formato1.docx
+++ b/public/plantillasDoc/formato1.docx
@@ -886,7 +886,12 @@
               <w:jc w:val="both"/>
             </w:pPr>
             <w:r>
-              <w:t xml:space="preserve">      1</w:t>
+              <w:t xml:space="preserve">               ${n</w:t>
+            </w:r>
+            <w:bookmarkStart w:id="0" w:name="_GoBack"/>
+            <w:bookmarkEnd w:id="0"/>
+            <w:r>
+              <w:t>}</w:t>
             </w:r>
           </w:p>
         </w:tc>
@@ -1359,8 +1364,6 @@
         </w:tc>
       </w:tr>
     </w:tbl>
-    <w:bookmarkStart w:id="0" w:name="_GoBack"/>
-    <w:bookmarkEnd w:id="0"/>
     <w:p>
       <w:pPr>
         <w:spacing w:after="0"/>

</xml_diff>

<commit_message>
se creo los cambios
</commit_message>
<xml_diff>
--- a/public/plantillasDoc/formato1.docx
+++ b/public/plantillasDoc/formato1.docx
@@ -11,34 +11,46 @@
           <w:lang w:val="es-MX"/>
         </w:rPr>
       </w:pPr>
+      <w:bookmarkStart w:id="0" w:name="_GoBack"/>
+      <w:bookmarkEnd w:id="0"/>
       <w:r>
         <w:rPr>
+          <w:rFonts w:ascii="Arial" w:eastAsia="Arial" w:hAnsi="Arial" w:cs="Arial"/>
+          <w:b/>
           <w:noProof/>
           <w:lang w:val="es-MX" w:eastAsia="es-MX"/>
         </w:rPr>
         <w:drawing>
-          <wp:anchor distT="0" distB="0" distL="114300" distR="114300" simplePos="0" relativeHeight="251658240" behindDoc="1" locked="0" layoutInCell="1" allowOverlap="0" wp14:anchorId="04298AB5" wp14:editId="48BAE5F2">
+          <wp:anchor distT="0" distB="0" distL="114300" distR="114300" simplePos="0" relativeHeight="251662336" behindDoc="0" locked="0" layoutInCell="1" allowOverlap="1" wp14:anchorId="70D02F99" wp14:editId="7DBEF325">
             <wp:simplePos x="0" y="0"/>
-            <wp:positionH relativeFrom="page">
-              <wp:posOffset>685800</wp:posOffset>
+            <wp:positionH relativeFrom="column">
+              <wp:posOffset>-409575</wp:posOffset>
             </wp:positionH>
             <wp:positionV relativeFrom="paragraph">
-              <wp:posOffset>0</wp:posOffset>
+              <wp:posOffset>57150</wp:posOffset>
             </wp:positionV>
-            <wp:extent cx="821690" cy="790575"/>
-            <wp:effectExtent l="0" t="0" r="0" b="9525"/>
-            <wp:wrapNone/>
-            <wp:docPr id="7" name="Picture 7"/>
-            <wp:cNvGraphicFramePr/>
+            <wp:extent cx="857250" cy="831215"/>
+            <wp:effectExtent l="0" t="0" r="0" b="6985"/>
+            <wp:wrapSquare wrapText="bothSides"/>
+            <wp:docPr id="4" name="0 Imagen"/>
+            <wp:cNvGraphicFramePr>
+              <a:graphicFrameLocks xmlns:a="http://schemas.openxmlformats.org/drawingml/2006/main" noChangeAspect="1"/>
+            </wp:cNvGraphicFramePr>
             <a:graphic xmlns:a="http://schemas.openxmlformats.org/drawingml/2006/main">
               <a:graphicData uri="http://schemas.openxmlformats.org/drawingml/2006/picture">
                 <pic:pic xmlns:pic="http://schemas.openxmlformats.org/drawingml/2006/picture">
                   <pic:nvPicPr>
-                    <pic:cNvPr id="7" name="Picture 7"/>
+                    <pic:cNvPr id="0" name="logotipo resolucion 300-01.png"/>
                     <pic:cNvPicPr/>
                   </pic:nvPicPr>
                   <pic:blipFill>
-                    <a:blip r:embed="rId5"/>
+                    <a:blip r:embed="rId5" cstate="print">
+                      <a:extLst>
+                        <a:ext uri="{28A0092B-C50C-407E-A947-70E740481C1C}">
+                          <a14:useLocalDpi xmlns:a14="http://schemas.microsoft.com/office/drawing/2010/main" val="0"/>
+                        </a:ext>
+                      </a:extLst>
+                    </a:blip>
                     <a:stretch>
                       <a:fillRect/>
                     </a:stretch>
@@ -46,7 +58,7 @@
                   <pic:spPr>
                     <a:xfrm>
                       <a:off x="0" y="0"/>
-                      <a:ext cx="821690" cy="790575"/>
+                      <a:ext cx="857250" cy="831215"/>
                     </a:xfrm>
                     <a:prstGeom prst="rect">
                       <a:avLst/>
@@ -55,10 +67,10 @@
                 </pic:pic>
               </a:graphicData>
             </a:graphic>
-            <wp14:sizeRelH relativeFrom="margin">
+            <wp14:sizeRelH relativeFrom="page">
               <wp14:pctWidth>0</wp14:pctWidth>
             </wp14:sizeRelH>
-            <wp14:sizeRelV relativeFrom="margin">
+            <wp14:sizeRelV relativeFrom="page">
               <wp14:pctHeight>0</wp14:pctHeight>
             </wp14:sizeRelV>
           </wp:anchor>
@@ -886,12 +898,7 @@
               <w:jc w:val="both"/>
             </w:pPr>
             <w:r>
-              <w:t xml:space="preserve">               ${n</w:t>
-            </w:r>
-            <w:bookmarkStart w:id="0" w:name="_GoBack"/>
-            <w:bookmarkEnd w:id="0"/>
-            <w:r>
-              <w:t>}</w:t>
+              <w:t xml:space="preserve">               ${n}</w:t>
             </w:r>
           </w:p>
         </w:tc>

</xml_diff>